<commit_message>
Added tabbed search fields
</commit_message>
<xml_diff>
--- a/_site/documents/AU_Contribute.docx
+++ b/_site/documents/AU_Contribute.docx
@@ -4,9 +4,10 @@
   <w:body>
     <w:p>
       <w:pPr>
-        <w:pStyle w:val="Body"/>
-        <w:spacing w:after="120" w:line="288" w:lineRule="auto"/>
+        <w:pStyle w:val="Body A"/>
+        <w:spacing w:after="180" w:line="264" w:lineRule="auto"/>
         <w:rPr>
+          <w:rStyle w:val="None"/>
           <w:rFonts w:ascii="Arial" w:cs="Arial" w:hAnsi="Arial" w:eastAsia="Arial"/>
         </w:rPr>
       </w:pPr>
@@ -37,25 +38,41 @@
       <w:r>
         <w:rPr>
           <w:rStyle w:val="Hyperlink.0"/>
+          <w:rFonts w:ascii="Arial" w:cs="Arial" w:hAnsi="Arial" w:eastAsia="Arial"/>
+          <w:color w:val="a7a7a7"/>
+          <w:u w:val="none" w:color="a7a7a7"/>
+          <w:lang w:val="de-DE"/>
         </w:rPr>
         <w:fldChar w:fldCharType="begin" w:fldLock="0"/>
       </w:r>
       <w:r>
         <w:rPr>
           <w:rStyle w:val="Hyperlink.0"/>
+          <w:rFonts w:ascii="Arial" w:cs="Arial" w:hAnsi="Arial" w:eastAsia="Arial"/>
+          <w:color w:val="a7a7a7"/>
+          <w:u w:val="none" w:color="a7a7a7"/>
+          <w:lang w:val="de-DE"/>
         </w:rPr>
         <w:instrText xml:space="preserve"> HYPERLINK "http://www.austlii.edu.au"</w:instrText>
       </w:r>
       <w:r>
         <w:rPr>
           <w:rStyle w:val="Hyperlink.0"/>
+          <w:rFonts w:ascii="Arial" w:cs="Arial" w:hAnsi="Arial" w:eastAsia="Arial"/>
+          <w:color w:val="a7a7a7"/>
+          <w:u w:val="none" w:color="a7a7a7"/>
+          <w:lang w:val="de-DE"/>
         </w:rPr>
         <w:fldChar w:fldCharType="separate" w:fldLock="0"/>
       </w:r>
       <w:r>
         <w:rPr>
           <w:rStyle w:val="Hyperlink.0"/>
+          <w:rFonts w:ascii="Arial" w:hAnsi="Arial"/>
+          <w:color w:val="a7a7a7"/>
+          <w:u w:val="none" w:color="a7a7a7"/>
           <w:rtl w:val="0"/>
+          <w:lang w:val="de-DE"/>
         </w:rPr>
         <w:t>www.austlii.edu.au</w:t>
       </w:r>
@@ -65,17 +82,19 @@
       </w:r>
       <w:r>
         <w:rPr>
+          <w:rStyle w:val="None"/>
           <w:rFonts w:ascii="Arial" w:cs="Arial" w:hAnsi="Arial" w:eastAsia="Arial"/>
           <w:b w:val="1"/>
           <w:bCs w:val="1"/>
           <w:sz w:val="32"/>
           <w:szCs w:val="32"/>
+          <w:lang w:val="de-DE"/>
         </w:rPr>
         <w:drawing>
           <wp:anchor distT="57150" distB="57150" distL="57150" distR="57150" simplePos="0" relativeHeight="251659264" behindDoc="0" locked="0" layoutInCell="1" allowOverlap="1">
             <wp:simplePos x="0" y="0"/>
-            <wp:positionH relativeFrom="margin">
-              <wp:posOffset>-10160</wp:posOffset>
+            <wp:positionH relativeFrom="page">
+              <wp:posOffset>858520</wp:posOffset>
             </wp:positionH>
             <wp:positionV relativeFrom="page">
               <wp:posOffset>419100</wp:posOffset>
@@ -132,45 +151,39 @@
       </w:r>
       <w:r>
         <w:rPr>
+          <w:rStyle w:val="None"/>
           <w:rFonts w:ascii="Arial Unicode MS" w:cs="Arial Unicode MS" w:hAnsi="Arial Unicode MS" w:eastAsia="Arial Unicode MS"/>
-          <w:b w:val="0"/>
-          <w:bCs w:val="0"/>
-          <w:i w:val="0"/>
-          <w:iCs w:val="0"/>
           <w:sz w:val="32"/>
           <w:szCs w:val="32"/>
+          <w:lang w:val="de-DE"/>
         </w:rPr>
         <w:br w:type="textWrapping"/>
       </w:r>
       <w:r>
         <w:rPr>
+          <w:rStyle w:val="None"/>
           <w:rFonts w:ascii="Arial" w:hAnsi="Arial"/>
           <w:rtl w:val="0"/>
           <w:lang w:val="en-US"/>
         </w:rPr>
-        <w:t>Contribution Form 201</w:t>
-      </w:r>
-      <w:r>
-        <w:rPr>
-          <w:rFonts w:ascii="Arial" w:hAnsi="Arial"/>
-          <w:rtl w:val="0"/>
-          <w:lang w:val="en-US"/>
-        </w:rPr>
-        <w:t>7</w:t>
+        <w:t>Contribution Form 2017</w:t>
       </w:r>
     </w:p>
     <w:p>
       <w:pPr>
-        <w:pStyle w:val="Body"/>
+        <w:pStyle w:val="Body A"/>
         <w:spacing w:line="360" w:lineRule="auto"/>
         <w:rPr>
+          <w:rStyle w:val="None"/>
           <w:rFonts w:ascii="Arial" w:cs="Arial" w:hAnsi="Arial" w:eastAsia="Arial"/>
           <w:b w:val="1"/>
           <w:bCs w:val="1"/>
+          <w:lang w:val="en-US"/>
         </w:rPr>
       </w:pPr>
       <w:r>
         <w:rPr>
+          <w:rStyle w:val="None"/>
           <w:rFonts w:ascii="Arial" w:hAnsi="Arial"/>
           <w:b w:val="1"/>
           <w:bCs w:val="1"/>
@@ -184,7 +197,7 @@
       <w:tblPr>
         <w:tblW w:w="9277" w:type="dxa"/>
         <w:jc w:val="left"/>
-        <w:tblInd w:w="111" w:type="dxa"/>
+        <w:tblInd w:w="219" w:type="dxa"/>
         <w:tblBorders>
           <w:top w:val="single" w:color="ffffff" w:sz="8" w:space="0" w:shadow="0" w:frame="0"/>
           <w:left w:val="single" w:color="ffffff" w:sz="8" w:space="0" w:shadow="0" w:frame="0"/>
@@ -207,7 +220,7 @@
           <w:shd w:val="clear" w:color="auto" w:fill="ced7e7"/>
         </w:tblPrEx>
         <w:trPr>
-          <w:trHeight w:val="296" w:hRule="atLeast"/>
+          <w:trHeight w:val="316" w:hRule="atLeast"/>
         </w:trPr>
         <w:tc>
           <w:tcPr>
@@ -229,14 +242,27 @@
           </w:tcPr>
           <w:p>
             <w:pPr>
-              <w:pStyle w:val="Body"/>
+              <w:pStyle w:val="Body A"/>
             </w:pPr>
             <w:r>
               <w:rPr>
-                <w:rFonts w:ascii="Arial" w:hAnsi="Arial"/>
-                <w:sz w:val="20"/>
-                <w:szCs w:val="20"/>
-                <w:rtl w:val="0"/>
+                <w:rStyle w:val="None"/>
+                <w:rFonts w:ascii="Arial" w:hAnsi="Arial"/>
+                <w:caps w:val="0"/>
+                <w:smallCaps w:val="0"/>
+                <w:strike w:val="0"/>
+                <w:dstrike w:val="0"/>
+                <w:outline w:val="0"/>
+                <w:color w:val="000000"/>
+                <w:spacing w:val="0"/>
+                <w:kern w:val="0"/>
+                <w:position w:val="0"/>
+                <w:sz w:val="20"/>
+                <w:szCs w:val="20"/>
+                <w:u w:val="none" w:color="000000"/>
+                <w:vertAlign w:val="baseline"/>
+                <w:rtl w:val="0"/>
+                <w:lang w:val="de-DE"/>
               </w:rPr>
               <w:t xml:space="preserve">Title: </w:t>
             </w:r>
@@ -263,14 +289,27 @@
           </w:tcPr>
           <w:p>
             <w:pPr>
-              <w:pStyle w:val="Body"/>
+              <w:pStyle w:val="Body A"/>
             </w:pPr>
             <w:r>
               <w:rPr>
-                <w:rFonts w:ascii="Arial" w:hAnsi="Arial"/>
-                <w:sz w:val="20"/>
-                <w:szCs w:val="20"/>
-                <w:rtl w:val="0"/>
+                <w:rStyle w:val="None"/>
+                <w:rFonts w:ascii="Arial" w:hAnsi="Arial"/>
+                <w:caps w:val="0"/>
+                <w:smallCaps w:val="0"/>
+                <w:strike w:val="0"/>
+                <w:dstrike w:val="0"/>
+                <w:outline w:val="0"/>
+                <w:color w:val="000000"/>
+                <w:spacing w:val="0"/>
+                <w:kern w:val="0"/>
+                <w:position w:val="0"/>
+                <w:sz w:val="20"/>
+                <w:szCs w:val="20"/>
+                <w:u w:val="none" w:color="000000"/>
+                <w:vertAlign w:val="baseline"/>
+                <w:rtl w:val="0"/>
+                <w:lang w:val="de-DE"/>
               </w:rPr>
               <w:t xml:space="preserve">First Name: </w:t>
             </w:r>
@@ -278,7 +317,7 @@
         </w:tc>
         <w:tc>
           <w:tcPr>
-            <w:tcW w:type="dxa" w:w="3780"/>
+            <w:tcW w:type="dxa" w:w="3781"/>
             <w:tcBorders>
               <w:top w:val="single" w:color="dddddd" w:sz="8" w:space="0" w:shadow="0" w:frame="0"/>
               <w:left w:val="single" w:color="dddddd" w:sz="8" w:space="0" w:shadow="0" w:frame="0"/>
@@ -296,10 +335,11 @@
           </w:tcPr>
           <w:p>
             <w:pPr>
-              <w:pStyle w:val="Body"/>
+              <w:pStyle w:val="Body A"/>
             </w:pPr>
             <w:r>
               <w:rPr>
+                <w:rStyle w:val="None"/>
                 <w:rFonts w:ascii="Arial" w:hAnsi="Arial"/>
                 <w:caps w:val="0"/>
                 <w:smallCaps w:val="0"/>
@@ -327,7 +367,7 @@
           <w:shd w:val="clear" w:color="auto" w:fill="ced7e7"/>
         </w:tblPrEx>
         <w:trPr>
-          <w:trHeight w:val="296" w:hRule="atLeast"/>
+          <w:trHeight w:val="316" w:hRule="atLeast"/>
         </w:trPr>
         <w:tc>
           <w:tcPr>
@@ -350,14 +390,27 @@
           </w:tcPr>
           <w:p>
             <w:pPr>
-              <w:pStyle w:val="Body"/>
+              <w:pStyle w:val="Body A"/>
             </w:pPr>
             <w:r>
               <w:rPr>
-                <w:rFonts w:ascii="Arial" w:hAnsi="Arial"/>
-                <w:sz w:val="20"/>
-                <w:szCs w:val="20"/>
-                <w:rtl w:val="0"/>
+                <w:rStyle w:val="None"/>
+                <w:rFonts w:ascii="Arial" w:hAnsi="Arial"/>
+                <w:caps w:val="0"/>
+                <w:smallCaps w:val="0"/>
+                <w:strike w:val="0"/>
+                <w:dstrike w:val="0"/>
+                <w:outline w:val="0"/>
+                <w:color w:val="000000"/>
+                <w:spacing w:val="0"/>
+                <w:kern w:val="0"/>
+                <w:position w:val="0"/>
+                <w:sz w:val="20"/>
+                <w:szCs w:val="20"/>
+                <w:u w:val="none" w:color="000000"/>
+                <w:vertAlign w:val="baseline"/>
+                <w:rtl w:val="0"/>
+                <w:lang w:val="de-DE"/>
               </w:rPr>
               <w:t xml:space="preserve">Email: </w:t>
             </w:r>
@@ -369,7 +422,7 @@
           <w:shd w:val="clear" w:color="auto" w:fill="ced7e7"/>
         </w:tblPrEx>
         <w:trPr>
-          <w:trHeight w:val="296" w:hRule="atLeast"/>
+          <w:trHeight w:val="316" w:hRule="atLeast"/>
         </w:trPr>
         <w:tc>
           <w:tcPr>
@@ -392,22 +445,79 @@
           </w:tcPr>
           <w:p>
             <w:pPr>
-              <w:pStyle w:val="Body"/>
+              <w:pStyle w:val="Body A"/>
             </w:pPr>
             <w:r>
               <w:rPr>
-                <w:rFonts w:ascii="Arial" w:hAnsi="Arial"/>
-                <w:sz w:val="20"/>
-                <w:szCs w:val="20"/>
-                <w:rtl w:val="0"/>
-              </w:rPr>
-              <w:t xml:space="preserve">Organization: </w:t>
+                <w:rStyle w:val="None"/>
+                <w:rFonts w:ascii="Arial" w:hAnsi="Arial"/>
+                <w:caps w:val="0"/>
+                <w:smallCaps w:val="0"/>
+                <w:strike w:val="0"/>
+                <w:dstrike w:val="0"/>
+                <w:outline w:val="0"/>
+                <w:color w:val="000000"/>
+                <w:spacing w:val="0"/>
+                <w:kern w:val="0"/>
+                <w:position w:val="0"/>
+                <w:sz w:val="20"/>
+                <w:szCs w:val="20"/>
+                <w:u w:val="none" w:color="000000"/>
+                <w:vertAlign w:val="baseline"/>
+                <w:rtl w:val="0"/>
+                <w:lang w:val="de-DE"/>
+              </w:rPr>
+              <w:t>Organi</w:t>
+            </w:r>
+            <w:r>
+              <w:rPr>
+                <w:rStyle w:val="None"/>
+                <w:rFonts w:ascii="Arial" w:hAnsi="Arial"/>
+                <w:caps w:val="0"/>
+                <w:smallCaps w:val="0"/>
+                <w:strike w:val="0"/>
+                <w:dstrike w:val="0"/>
+                <w:outline w:val="0"/>
+                <w:color w:val="000000"/>
+                <w:spacing w:val="0"/>
+                <w:kern w:val="0"/>
+                <w:position w:val="0"/>
+                <w:sz w:val="20"/>
+                <w:szCs w:val="20"/>
+                <w:u w:val="none" w:color="000000"/>
+                <w:vertAlign w:val="baseline"/>
+                <w:rtl w:val="0"/>
+                <w:lang w:val="en-US"/>
+              </w:rPr>
+              <w:t>s</w:t>
+            </w:r>
+            <w:r>
+              <w:rPr>
+                <w:rStyle w:val="None"/>
+                <w:rFonts w:ascii="Arial" w:hAnsi="Arial"/>
+                <w:caps w:val="0"/>
+                <w:smallCaps w:val="0"/>
+                <w:strike w:val="0"/>
+                <w:dstrike w:val="0"/>
+                <w:outline w:val="0"/>
+                <w:color w:val="000000"/>
+                <w:spacing w:val="0"/>
+                <w:kern w:val="0"/>
+                <w:position w:val="0"/>
+                <w:sz w:val="20"/>
+                <w:szCs w:val="20"/>
+                <w:u w:val="none" w:color="000000"/>
+                <w:vertAlign w:val="baseline"/>
+                <w:rtl w:val="0"/>
+                <w:lang w:val="de-DE"/>
+              </w:rPr>
+              <w:t xml:space="preserve">ation: </w:t>
             </w:r>
           </w:p>
         </w:tc>
         <w:tc>
           <w:tcPr>
-            <w:tcW w:type="dxa" w:w="3780"/>
+            <w:tcW w:type="dxa" w:w="3781"/>
             <w:tcBorders>
               <w:top w:val="single" w:color="dddddd" w:sz="8" w:space="0" w:shadow="0" w:frame="0"/>
               <w:left w:val="single" w:color="dddddd" w:sz="8" w:space="0" w:shadow="0" w:frame="0"/>
@@ -425,42 +535,27 @@
           </w:tcPr>
           <w:p>
             <w:pPr>
-              <w:keepNext w:val="0"/>
-              <w:keepLines w:val="0"/>
-              <w:pageBreakBefore w:val="0"/>
-              <w:widowControl w:val="1"/>
-              <w:shd w:val="clear" w:color="auto" w:fill="auto"/>
-              <w:suppressAutoHyphens w:val="0"/>
-              <w:bidi w:val="0"/>
-              <w:spacing w:before="0" w:after="0" w:line="240" w:lineRule="auto"/>
-              <w:ind w:left="0" w:right="0" w:firstLine="0"/>
-              <w:jc w:val="left"/>
-              <w:outlineLvl w:val="9"/>
-              <w:rPr>
-                <w:rtl w:val="0"/>
-              </w:rPr>
+              <w:pStyle w:val="Body"/>
             </w:pPr>
             <w:r>
               <w:rPr>
-                <w:rFonts w:ascii="Arial" w:cs="Cambria" w:hAnsi="Arial" w:eastAsia="Cambria"/>
-                <w:b w:val="0"/>
-                <w:bCs w:val="0"/>
-                <w:i w:val="0"/>
-                <w:iCs w:val="0"/>
-                <w:caps w:val="0"/>
-                <w:smallCaps w:val="0"/>
-                <w:strike w:val="0"/>
-                <w:dstrike w:val="0"/>
-                <w:outline w:val="0"/>
-                <w:color w:val="000000"/>
-                <w:spacing w:val="0"/>
-                <w:kern w:val="0"/>
-                <w:position w:val="0"/>
-                <w:sz w:val="20"/>
-                <w:szCs w:val="20"/>
-                <w:u w:val="none" w:color="000000"/>
-                <w:vertAlign w:val="baseline"/>
-                <w:rtl w:val="0"/>
+                <w:rStyle w:val="None"/>
+                <w:rFonts w:ascii="Arial" w:hAnsi="Arial"/>
+                <w:caps w:val="0"/>
+                <w:smallCaps w:val="0"/>
+                <w:strike w:val="0"/>
+                <w:dstrike w:val="0"/>
+                <w:outline w:val="0"/>
+                <w:color w:val="000000"/>
+                <w:spacing w:val="0"/>
+                <w:kern w:val="0"/>
+                <w:position w:val="0"/>
+                <w:sz w:val="20"/>
+                <w:szCs w:val="20"/>
+                <w:u w:val="none" w:color="000000"/>
+                <w:vertAlign w:val="baseline"/>
+                <w:rtl w:val="0"/>
+                <w:lang w:val="en-US"/>
               </w:rPr>
               <w:t xml:space="preserve">Job Title: </w:t>
             </w:r>
@@ -472,7 +567,7 @@
           <w:shd w:val="clear" w:color="auto" w:fill="ced7e7"/>
         </w:tblPrEx>
         <w:trPr>
-          <w:trHeight w:val="311" w:hRule="atLeast"/>
+          <w:trHeight w:val="331" w:hRule="atLeast"/>
         </w:trPr>
         <w:tc>
           <w:tcPr>
@@ -495,10 +590,11 @@
           </w:tcPr>
           <w:p>
             <w:pPr>
-              <w:pStyle w:val="Body"/>
+              <w:pStyle w:val="Body A"/>
             </w:pPr>
             <w:r>
               <w:rPr>
+                <w:rStyle w:val="None"/>
                 <w:rFonts w:ascii="Arial" w:hAnsi="Arial"/>
                 <w:caps w:val="0"/>
                 <w:smallCaps w:val="0"/>
@@ -526,7 +622,154 @@
           <w:shd w:val="clear" w:color="auto" w:fill="ced7e7"/>
         </w:tblPrEx>
         <w:trPr>
-          <w:trHeight w:val="311" w:hRule="atLeast"/>
+          <w:trHeight w:val="331" w:hRule="atLeast"/>
+        </w:trPr>
+        <w:tc>
+          <w:tcPr>
+            <w:tcW w:type="dxa" w:w="3435"/>
+            <w:gridSpan w:val="2"/>
+            <w:tcBorders>
+              <w:top w:val="single" w:color="dddddd" w:sz="8" w:space="0" w:shadow="0" w:frame="0"/>
+              <w:left w:val="single" w:color="dddddd" w:sz="8" w:space="0" w:shadow="0" w:frame="0"/>
+              <w:bottom w:val="single" w:color="dddddd" w:sz="8" w:space="0" w:shadow="0" w:frame="0"/>
+              <w:right w:val="single" w:color="dddddd" w:sz="8" w:space="0" w:shadow="0" w:frame="0"/>
+            </w:tcBorders>
+            <w:shd w:val="clear" w:color="auto" w:fill="auto"/>
+            <w:tcMar>
+              <w:top w:type="dxa" w:w="80"/>
+              <w:left w:type="dxa" w:w="80"/>
+              <w:bottom w:type="dxa" w:w="80"/>
+              <w:right w:type="dxa" w:w="80"/>
+            </w:tcMar>
+            <w:vAlign w:val="center"/>
+          </w:tcPr>
+          <w:p>
+            <w:pPr>
+              <w:pStyle w:val="Body A"/>
+            </w:pPr>
+            <w:r>
+              <w:rPr>
+                <w:rStyle w:val="None"/>
+                <w:rFonts w:ascii="Arial" w:hAnsi="Arial"/>
+                <w:caps w:val="0"/>
+                <w:smallCaps w:val="0"/>
+                <w:strike w:val="0"/>
+                <w:dstrike w:val="0"/>
+                <w:outline w:val="0"/>
+                <w:color w:val="000000"/>
+                <w:spacing w:val="0"/>
+                <w:kern w:val="0"/>
+                <w:position w:val="0"/>
+                <w:sz w:val="20"/>
+                <w:szCs w:val="20"/>
+                <w:u w:val="none" w:color="000000"/>
+                <w:vertAlign w:val="baseline"/>
+                <w:rtl w:val="0"/>
+                <w:lang w:val="en-US"/>
+              </w:rPr>
+              <w:t>State/County:</w:t>
+            </w:r>
+          </w:p>
+        </w:tc>
+        <w:tc>
+          <w:tcPr>
+            <w:tcW w:type="dxa" w:w="2061"/>
+            <w:tcBorders>
+              <w:top w:val="single" w:color="dddddd" w:sz="8" w:space="0" w:shadow="0" w:frame="0"/>
+              <w:left w:val="single" w:color="dddddd" w:sz="8" w:space="0" w:shadow="0" w:frame="0"/>
+              <w:bottom w:val="single" w:color="dddddd" w:sz="8" w:space="0" w:shadow="0" w:frame="0"/>
+              <w:right w:val="single" w:color="dddddd" w:sz="8" w:space="0" w:shadow="0" w:frame="0"/>
+            </w:tcBorders>
+            <w:shd w:val="clear" w:color="auto" w:fill="auto"/>
+            <w:tcMar>
+              <w:top w:type="dxa" w:w="80"/>
+              <w:left w:type="dxa" w:w="80"/>
+              <w:bottom w:type="dxa" w:w="80"/>
+              <w:right w:type="dxa" w:w="80"/>
+            </w:tcMar>
+            <w:vAlign w:val="center"/>
+          </w:tcPr>
+          <w:p>
+            <w:pPr>
+              <w:pStyle w:val="Body A"/>
+            </w:pPr>
+            <w:r>
+              <w:rPr>
+                <w:rStyle w:val="None"/>
+                <w:rFonts w:ascii="Arial" w:hAnsi="Arial"/>
+                <w:caps w:val="0"/>
+                <w:smallCaps w:val="0"/>
+                <w:strike w:val="0"/>
+                <w:dstrike w:val="0"/>
+                <w:outline w:val="0"/>
+                <w:color w:val="000000"/>
+                <w:spacing w:val="0"/>
+                <w:kern w:val="0"/>
+                <w:position w:val="0"/>
+                <w:sz w:val="20"/>
+                <w:szCs w:val="20"/>
+                <w:u w:val="none" w:color="000000"/>
+                <w:vertAlign w:val="baseline"/>
+                <w:rtl w:val="0"/>
+                <w:lang w:val="en-US"/>
+              </w:rPr>
+              <w:t>Postcode:</w:t>
+            </w:r>
+          </w:p>
+        </w:tc>
+        <w:tc>
+          <w:tcPr>
+            <w:tcW w:type="dxa" w:w="3781"/>
+            <w:tcBorders>
+              <w:top w:val="single" w:color="dddddd" w:sz="8" w:space="0" w:shadow="0" w:frame="0"/>
+              <w:left w:val="single" w:color="dddddd" w:sz="8" w:space="0" w:shadow="0" w:frame="0"/>
+              <w:bottom w:val="single" w:color="dddddd" w:sz="8" w:space="0" w:shadow="0" w:frame="0"/>
+              <w:right w:val="single" w:color="dddddd" w:sz="8" w:space="0" w:shadow="0" w:frame="0"/>
+            </w:tcBorders>
+            <w:shd w:val="clear" w:color="auto" w:fill="auto"/>
+            <w:tcMar>
+              <w:top w:type="dxa" w:w="80"/>
+              <w:left w:type="dxa" w:w="80"/>
+              <w:bottom w:type="dxa" w:w="80"/>
+              <w:right w:type="dxa" w:w="80"/>
+            </w:tcMar>
+            <w:vAlign w:val="center"/>
+          </w:tcPr>
+          <w:p>
+            <w:pPr>
+              <w:pStyle w:val="Body A"/>
+            </w:pPr>
+            <w:r>
+              <w:rPr>
+                <w:rStyle w:val="None"/>
+                <w:rFonts w:ascii="Arial" w:hAnsi="Arial"/>
+                <w:caps w:val="0"/>
+                <w:smallCaps w:val="0"/>
+                <w:strike w:val="0"/>
+                <w:dstrike w:val="0"/>
+                <w:outline w:val="0"/>
+                <w:color w:val="000000"/>
+                <w:spacing w:val="0"/>
+                <w:kern w:val="0"/>
+                <w:position w:val="0"/>
+                <w:sz w:val="20"/>
+                <w:szCs w:val="20"/>
+                <w:u w:val="none" w:color="000000"/>
+                <w:vertAlign w:val="baseline"/>
+                <w:rtl w:val="0"/>
+                <w:lang w:val="en-US"/>
+              </w:rPr>
+              <w:t>Country:</w:t>
+            </w:r>
+          </w:p>
+        </w:tc>
+      </w:tr>
+      <w:tr>
+        <w:tblPrEx>
+          <w:shd w:val="clear" w:color="auto" w:fill="ced7e7"/>
+        </w:tblPrEx>
+        <w:trPr>
+          <w:trHeight w:val="331" w:hRule="atLeast"/>
         </w:trPr>
         <w:tc>
           <w:tcPr>
@@ -553,6 +796,7 @@
             </w:pPr>
             <w:r>
               <w:rPr>
+                <w:rStyle w:val="None"/>
                 <w:rFonts w:ascii="Arial" w:hAnsi="Arial"/>
                 <w:caps w:val="0"/>
                 <w:smallCaps w:val="0"/>
@@ -570,49 +814,7 @@
                 <w:rtl w:val="0"/>
                 <w:lang w:val="en-US"/>
               </w:rPr>
-              <w:t>State</w:t>
-            </w:r>
-            <w:r>
-              <w:rPr>
-                <w:rFonts w:ascii="Arial" w:hAnsi="Arial"/>
-                <w:caps w:val="0"/>
-                <w:smallCaps w:val="0"/>
-                <w:strike w:val="0"/>
-                <w:dstrike w:val="0"/>
-                <w:outline w:val="0"/>
-                <w:color w:val="000000"/>
-                <w:spacing w:val="0"/>
-                <w:kern w:val="0"/>
-                <w:position w:val="0"/>
-                <w:sz w:val="20"/>
-                <w:szCs w:val="20"/>
-                <w:u w:val="none" w:color="000000"/>
-                <w:vertAlign w:val="baseline"/>
-                <w:rtl w:val="0"/>
-                <w:lang w:val="en-US"/>
-              </w:rPr>
-              <w:t>/County</w:t>
-            </w:r>
-            <w:r>
-              <w:rPr>
-                <w:rFonts w:ascii="Arial" w:hAnsi="Arial"/>
-                <w:caps w:val="0"/>
-                <w:smallCaps w:val="0"/>
-                <w:strike w:val="0"/>
-                <w:dstrike w:val="0"/>
-                <w:outline w:val="0"/>
-                <w:color w:val="000000"/>
-                <w:spacing w:val="0"/>
-                <w:kern w:val="0"/>
-                <w:position w:val="0"/>
-                <w:sz w:val="20"/>
-                <w:szCs w:val="20"/>
-                <w:u w:val="none" w:color="000000"/>
-                <w:vertAlign w:val="baseline"/>
-                <w:rtl w:val="0"/>
-                <w:lang w:val="en-US"/>
-              </w:rPr>
-              <w:t>:</w:t>
+              <w:t xml:space="preserve">Phone: </w:t>
             </w:r>
           </w:p>
         </w:tc>
@@ -640,6 +842,7 @@
             </w:pPr>
             <w:r>
               <w:rPr>
+                <w:rStyle w:val="None"/>
                 <w:rFonts w:ascii="Arial" w:hAnsi="Arial"/>
                 <w:caps w:val="0"/>
                 <w:smallCaps w:val="0"/>
@@ -657,13 +860,13 @@
                 <w:rtl w:val="0"/>
                 <w:lang w:val="en-US"/>
               </w:rPr>
-              <w:t>Postcode:</w:t>
+              <w:t xml:space="preserve">Fax: </w:t>
             </w:r>
           </w:p>
         </w:tc>
         <w:tc>
           <w:tcPr>
-            <w:tcW w:type="dxa" w:w="3780"/>
+            <w:tcW w:type="dxa" w:w="3781"/>
             <w:tcBorders>
               <w:top w:val="single" w:color="dddddd" w:sz="8" w:space="0" w:shadow="0" w:frame="0"/>
               <w:left w:val="single" w:color="dddddd" w:sz="8" w:space="0" w:shadow="0" w:frame="0"/>
@@ -685,6 +888,7 @@
             </w:pPr>
             <w:r>
               <w:rPr>
+                <w:rStyle w:val="None"/>
                 <w:rFonts w:ascii="Arial" w:hAnsi="Arial"/>
                 <w:caps w:val="0"/>
                 <w:smallCaps w:val="0"/>
@@ -702,22 +906,96 @@
                 <w:rtl w:val="0"/>
                 <w:lang w:val="en-US"/>
               </w:rPr>
-              <w:t>Country:</w:t>
+              <w:t xml:space="preserve">Email: </w:t>
             </w:r>
           </w:p>
         </w:tc>
       </w:tr>
+    </w:tbl>
+    <w:p>
+      <w:pPr>
+        <w:pStyle w:val="Body A"/>
+        <w:widowControl w:val="0"/>
+        <w:ind w:left="111" w:hanging="111"/>
+        <w:rPr>
+          <w:rStyle w:val="None"/>
+          <w:rFonts w:ascii="Arial" w:cs="Arial" w:hAnsi="Arial" w:eastAsia="Arial"/>
+          <w:b w:val="1"/>
+          <w:bCs w:val="1"/>
+          <w:lang w:val="en-US"/>
+        </w:rPr>
+      </w:pPr>
+    </w:p>
+    <w:p>
+      <w:pPr>
+        <w:pStyle w:val="Body A"/>
+        <w:widowControl w:val="0"/>
+        <w:ind w:left="3" w:hanging="3"/>
+        <w:rPr>
+          <w:rStyle w:val="None"/>
+          <w:rFonts w:ascii="Arial" w:cs="Arial" w:hAnsi="Arial" w:eastAsia="Arial"/>
+          <w:b w:val="1"/>
+          <w:bCs w:val="1"/>
+        </w:rPr>
+      </w:pPr>
+    </w:p>
+    <w:p>
+      <w:pPr>
+        <w:pStyle w:val="Body A"/>
+        <w:rPr>
+          <w:rStyle w:val="None"/>
+          <w:rFonts w:ascii="Arial" w:cs="Arial" w:hAnsi="Arial" w:eastAsia="Arial"/>
+          <w:b w:val="1"/>
+          <w:bCs w:val="1"/>
+          <w:lang w:val="en-US"/>
+        </w:rPr>
+      </w:pPr>
+      <w:r>
+        <w:rPr>
+          <w:rStyle w:val="None"/>
+          <w:rFonts w:ascii="Arial" w:hAnsi="Arial"/>
+          <w:b w:val="1"/>
+          <w:bCs w:val="1"/>
+          <w:rtl w:val="0"/>
+          <w:lang w:val="en-US"/>
+        </w:rPr>
+        <w:t>Your Contribution</w:t>
+      </w:r>
+    </w:p>
+    <w:tbl>
+      <w:tblPr>
+        <w:tblW w:w="9504" w:type="dxa"/>
+        <w:jc w:val="left"/>
+        <w:tblInd w:w="216" w:type="dxa"/>
+        <w:tblBorders>
+          <w:top w:val="single" w:color="ffffff" w:sz="8" w:space="0" w:shadow="0" w:frame="0"/>
+          <w:left w:val="single" w:color="ffffff" w:sz="8" w:space="0" w:shadow="0" w:frame="0"/>
+          <w:bottom w:val="single" w:color="ffffff" w:sz="8" w:space="0" w:shadow="0" w:frame="0"/>
+          <w:right w:val="single" w:color="ffffff" w:sz="8" w:space="0" w:shadow="0" w:frame="0"/>
+          <w:insideH w:val="single" w:color="ffffff" w:sz="8" w:space="0" w:shadow="0" w:frame="0"/>
+          <w:insideV w:val="single" w:color="ffffff" w:sz="8" w:space="0" w:shadow="0" w:frame="0"/>
+        </w:tblBorders>
+        <w:shd w:val="clear" w:color="auto" w:fill="ced7e7"/>
+        <w:tblLayout w:type="fixed"/>
+      </w:tblPr>
+      <w:tblGrid>
+        <w:gridCol w:w="1551"/>
+        <w:gridCol w:w="1542"/>
+        <w:gridCol w:w="1267"/>
+        <w:gridCol w:w="1237"/>
+        <w:gridCol w:w="1037"/>
+        <w:gridCol w:w="2870"/>
+      </w:tblGrid>
       <w:tr>
         <w:tblPrEx>
           <w:shd w:val="clear" w:color="auto" w:fill="ced7e7"/>
         </w:tblPrEx>
         <w:trPr>
-          <w:trHeight w:val="311" w:hRule="atLeast"/>
+          <w:trHeight w:val="316" w:hRule="atLeast"/>
         </w:trPr>
         <w:tc>
           <w:tcPr>
-            <w:tcW w:type="dxa" w:w="3435"/>
-            <w:gridSpan w:val="2"/>
+            <w:tcW w:type="dxa" w:w="1551"/>
             <w:tcBorders>
               <w:top w:val="single" w:color="dddddd" w:sz="8" w:space="0" w:shadow="0" w:frame="0"/>
               <w:left w:val="single" w:color="dddddd" w:sz="8" w:space="0" w:shadow="0" w:frame="0"/>
@@ -735,50 +1013,35 @@
           </w:tcPr>
           <w:p>
             <w:pPr>
-              <w:keepNext w:val="0"/>
-              <w:keepLines w:val="0"/>
-              <w:pageBreakBefore w:val="0"/>
-              <w:widowControl w:val="1"/>
-              <w:shd w:val="clear" w:color="auto" w:fill="auto"/>
-              <w:suppressAutoHyphens w:val="0"/>
-              <w:bidi w:val="0"/>
-              <w:spacing w:before="0" w:after="0" w:line="240" w:lineRule="auto"/>
-              <w:ind w:left="0" w:right="0" w:firstLine="0"/>
-              <w:jc w:val="left"/>
-              <w:outlineLvl w:val="9"/>
-              <w:rPr>
-                <w:rtl w:val="0"/>
-              </w:rPr>
+              <w:pStyle w:val="Body A"/>
             </w:pPr>
             <w:r>
               <w:rPr>
-                <w:rFonts w:ascii="Arial" w:cs="Cambria" w:hAnsi="Arial" w:eastAsia="Cambria"/>
-                <w:b w:val="0"/>
-                <w:bCs w:val="0"/>
-                <w:i w:val="0"/>
-                <w:iCs w:val="0"/>
-                <w:caps w:val="0"/>
-                <w:smallCaps w:val="0"/>
-                <w:strike w:val="0"/>
-                <w:dstrike w:val="0"/>
-                <w:outline w:val="0"/>
-                <w:color w:val="000000"/>
-                <w:spacing w:val="0"/>
-                <w:kern w:val="0"/>
-                <w:position w:val="0"/>
-                <w:sz w:val="20"/>
-                <w:szCs w:val="20"/>
-                <w:u w:val="none" w:color="000000"/>
-                <w:vertAlign w:val="baseline"/>
-                <w:rtl w:val="0"/>
-              </w:rPr>
-              <w:t xml:space="preserve">Phone: </w:t>
+                <w:rStyle w:val="None"/>
+                <w:rFonts w:ascii="Arial" w:hAnsi="Arial"/>
+                <w:caps w:val="0"/>
+                <w:smallCaps w:val="0"/>
+                <w:strike w:val="0"/>
+                <w:dstrike w:val="0"/>
+                <w:outline w:val="0"/>
+                <w:color w:val="000000"/>
+                <w:spacing w:val="0"/>
+                <w:kern w:val="0"/>
+                <w:position w:val="0"/>
+                <w:sz w:val="20"/>
+                <w:szCs w:val="20"/>
+                <w:u w:val="none" w:color="000000"/>
+                <w:vertAlign w:val="baseline"/>
+                <w:rtl w:val="0"/>
+                <w:lang w:val="de-DE"/>
+              </w:rPr>
+              <w:t>Frequency:</w:t>
             </w:r>
           </w:p>
         </w:tc>
         <w:tc>
           <w:tcPr>
-            <w:tcW w:type="dxa" w:w="2061"/>
+            <w:tcW w:type="dxa" w:w="1542"/>
             <w:tcBorders>
               <w:top w:val="single" w:color="dddddd" w:sz="8" w:space="0" w:shadow="0" w:frame="0"/>
               <w:left w:val="single" w:color="dddddd" w:sz="8" w:space="0" w:shadow="0" w:frame="0"/>
@@ -796,24 +1059,12 @@
           </w:tcPr>
           <w:p>
             <w:pPr>
-              <w:keepNext w:val="0"/>
-              <w:keepLines w:val="0"/>
-              <w:pageBreakBefore w:val="0"/>
-              <w:widowControl w:val="1"/>
-              <w:shd w:val="clear" w:color="auto" w:fill="auto"/>
-              <w:suppressAutoHyphens w:val="0"/>
-              <w:bidi w:val="0"/>
-              <w:spacing w:before="0" w:after="0" w:line="240" w:lineRule="auto"/>
-              <w:ind w:left="0" w:right="0" w:firstLine="0"/>
-              <w:jc w:val="left"/>
-              <w:outlineLvl w:val="9"/>
-              <w:rPr>
-                <w:rtl w:val="0"/>
-              </w:rPr>
+              <w:pStyle w:val="Body A"/>
             </w:pPr>
             <w:r>
               <w:rPr>
-                <w:rFonts w:ascii="Arial" w:cs="Cambria" w:hAnsi="Arial" w:eastAsia="Cambria"/>
+                <w:rStyle w:val="None"/>
+                <w:rFonts w:ascii="Arial Unicode MS" w:cs="Arial Unicode MS" w:hAnsi="Arial Unicode MS" w:eastAsia="Arial Unicode MS" w:hint="default"/>
                 <w:b w:val="0"/>
                 <w:bCs w:val="0"/>
                 <w:i w:val="0"/>
@@ -832,216 +1083,59 @@
                 <w:u w:val="none" w:color="000000"/>
                 <w:vertAlign w:val="baseline"/>
                 <w:rtl w:val="0"/>
-              </w:rPr>
-              <w:t xml:space="preserve">Fax: </w:t>
+                <w:lang w:val="de-DE"/>
+              </w:rPr>
+              <w:t>❏</w:t>
+            </w:r>
+            <w:r>
+              <w:rPr>
+                <w:rStyle w:val="None"/>
+                <w:rFonts w:ascii="Arial" w:hAnsi="Arial"/>
+                <w:caps w:val="0"/>
+                <w:smallCaps w:val="0"/>
+                <w:strike w:val="0"/>
+                <w:dstrike w:val="0"/>
+                <w:outline w:val="0"/>
+                <w:color w:val="000000"/>
+                <w:spacing w:val="0"/>
+                <w:kern w:val="0"/>
+                <w:position w:val="0"/>
+                <w:sz w:val="20"/>
+                <w:szCs w:val="20"/>
+                <w:u w:val="none" w:color="000000"/>
+                <w:vertAlign w:val="baseline"/>
+                <w:rtl w:val="0"/>
+                <w:lang w:val="de-DE"/>
+              </w:rPr>
+              <w:t xml:space="preserve"> </w:t>
+            </w:r>
+            <w:r>
+              <w:rPr>
+                <w:rStyle w:val="None"/>
+                <w:rFonts w:ascii="Arial" w:hAnsi="Arial"/>
+                <w:caps w:val="0"/>
+                <w:smallCaps w:val="0"/>
+                <w:strike w:val="0"/>
+                <w:dstrike w:val="0"/>
+                <w:outline w:val="0"/>
+                <w:color w:val="000000"/>
+                <w:spacing w:val="0"/>
+                <w:kern w:val="0"/>
+                <w:position w:val="0"/>
+                <w:sz w:val="20"/>
+                <w:szCs w:val="20"/>
+                <w:u w:val="none" w:color="000000"/>
+                <w:vertAlign w:val="baseline"/>
+                <w:rtl w:val="0"/>
+                <w:lang w:val="de-DE"/>
+              </w:rPr>
+              <w:t>One time</w:t>
             </w:r>
           </w:p>
         </w:tc>
         <w:tc>
           <w:tcPr>
-            <w:tcW w:type="dxa" w:w="3780"/>
-            <w:tcBorders>
-              <w:top w:val="single" w:color="dddddd" w:sz="8" w:space="0" w:shadow="0" w:frame="0"/>
-              <w:left w:val="single" w:color="dddddd" w:sz="8" w:space="0" w:shadow="0" w:frame="0"/>
-              <w:bottom w:val="single" w:color="dddddd" w:sz="8" w:space="0" w:shadow="0" w:frame="0"/>
-              <w:right w:val="single" w:color="dddddd" w:sz="8" w:space="0" w:shadow="0" w:frame="0"/>
-            </w:tcBorders>
-            <w:shd w:val="clear" w:color="auto" w:fill="auto"/>
-            <w:tcMar>
-              <w:top w:type="dxa" w:w="80"/>
-              <w:left w:type="dxa" w:w="80"/>
-              <w:bottom w:type="dxa" w:w="80"/>
-              <w:right w:type="dxa" w:w="80"/>
-            </w:tcMar>
-            <w:vAlign w:val="center"/>
-          </w:tcPr>
-          <w:p>
-            <w:pPr>
-              <w:keepNext w:val="0"/>
-              <w:keepLines w:val="0"/>
-              <w:pageBreakBefore w:val="0"/>
-              <w:widowControl w:val="1"/>
-              <w:shd w:val="clear" w:color="auto" w:fill="auto"/>
-              <w:suppressAutoHyphens w:val="0"/>
-              <w:bidi w:val="0"/>
-              <w:spacing w:before="0" w:after="0" w:line="240" w:lineRule="auto"/>
-              <w:ind w:left="0" w:right="0" w:firstLine="0"/>
-              <w:jc w:val="left"/>
-              <w:outlineLvl w:val="9"/>
-              <w:rPr>
-                <w:rtl w:val="0"/>
-              </w:rPr>
-            </w:pPr>
-            <w:r>
-              <w:rPr>
-                <w:rFonts w:ascii="Arial" w:cs="Cambria" w:hAnsi="Arial" w:eastAsia="Cambria"/>
-                <w:b w:val="0"/>
-                <w:bCs w:val="0"/>
-                <w:i w:val="0"/>
-                <w:iCs w:val="0"/>
-                <w:caps w:val="0"/>
-                <w:smallCaps w:val="0"/>
-                <w:strike w:val="0"/>
-                <w:dstrike w:val="0"/>
-                <w:outline w:val="0"/>
-                <w:color w:val="000000"/>
-                <w:spacing w:val="0"/>
-                <w:kern w:val="0"/>
-                <w:position w:val="0"/>
-                <w:sz w:val="20"/>
-                <w:szCs w:val="20"/>
-                <w:u w:val="none" w:color="000000"/>
-                <w:vertAlign w:val="baseline"/>
-                <w:rtl w:val="0"/>
-              </w:rPr>
-              <w:t xml:space="preserve">Email: </w:t>
-            </w:r>
-          </w:p>
-        </w:tc>
-      </w:tr>
-    </w:tbl>
-    <w:p>
-      <w:pPr>
-        <w:pStyle w:val="Body"/>
-        <w:widowControl w:val="0"/>
-        <w:ind w:left="3" w:hanging="3"/>
-        <w:rPr>
-          <w:rFonts w:ascii="Arial" w:cs="Arial" w:hAnsi="Arial" w:eastAsia="Arial"/>
-          <w:b w:val="1"/>
-          <w:bCs w:val="1"/>
-        </w:rPr>
-      </w:pPr>
-    </w:p>
-    <w:p>
-      <w:pPr>
-        <w:pStyle w:val="Body"/>
-        <w:spacing w:before="140" w:line="360" w:lineRule="auto"/>
-        <w:rPr>
-          <w:rFonts w:ascii="Arial" w:cs="Arial" w:hAnsi="Arial" w:eastAsia="Arial"/>
-          <w:b w:val="1"/>
-          <w:bCs w:val="1"/>
-        </w:rPr>
-      </w:pPr>
-      <w:r>
-        <w:rPr>
-          <w:rFonts w:ascii="Arial" w:hAnsi="Arial"/>
-          <w:b w:val="1"/>
-          <w:bCs w:val="1"/>
-          <w:rtl w:val="0"/>
-          <w:lang w:val="en-US"/>
-        </w:rPr>
-        <w:t>Your Contribution</w:t>
-      </w:r>
-    </w:p>
-    <w:tbl>
-      <w:tblPr>
-        <w:tblW w:w="9277" w:type="dxa"/>
-        <w:jc w:val="left"/>
-        <w:tblInd w:w="108" w:type="dxa"/>
-        <w:tblBorders>
-          <w:top w:val="single" w:color="ffffff" w:sz="8" w:space="0" w:shadow="0" w:frame="0"/>
-          <w:left w:val="single" w:color="ffffff" w:sz="8" w:space="0" w:shadow="0" w:frame="0"/>
-          <w:bottom w:val="single" w:color="ffffff" w:sz="8" w:space="0" w:shadow="0" w:frame="0"/>
-          <w:right w:val="single" w:color="ffffff" w:sz="8" w:space="0" w:shadow="0" w:frame="0"/>
-          <w:insideH w:val="single" w:color="ffffff" w:sz="8" w:space="0" w:shadow="0" w:frame="0"/>
-          <w:insideV w:val="single" w:color="ffffff" w:sz="8" w:space="0" w:shadow="0" w:frame="0"/>
-        </w:tblBorders>
-        <w:shd w:val="clear" w:color="auto" w:fill="ced7e7"/>
-        <w:tblLayout w:type="fixed"/>
-      </w:tblPr>
-      <w:tblGrid>
-        <w:gridCol w:w="1514"/>
-        <w:gridCol w:w="1506"/>
-        <w:gridCol w:w="1236"/>
-        <w:gridCol w:w="1208"/>
-        <w:gridCol w:w="1012"/>
-        <w:gridCol w:w="2801"/>
-      </w:tblGrid>
-      <w:tr>
-        <w:tblPrEx>
-          <w:shd w:val="clear" w:color="auto" w:fill="ced7e7"/>
-        </w:tblPrEx>
-        <w:trPr>
-          <w:trHeight w:val="296" w:hRule="atLeast"/>
-        </w:trPr>
-        <w:tc>
-          <w:tcPr>
-            <w:tcW w:type="dxa" w:w="1514"/>
-            <w:tcBorders>
-              <w:top w:val="single" w:color="dddddd" w:sz="8" w:space="0" w:shadow="0" w:frame="0"/>
-              <w:left w:val="single" w:color="dddddd" w:sz="8" w:space="0" w:shadow="0" w:frame="0"/>
-              <w:bottom w:val="single" w:color="dddddd" w:sz="8" w:space="0" w:shadow="0" w:frame="0"/>
-              <w:right w:val="single" w:color="dddddd" w:sz="8" w:space="0" w:shadow="0" w:frame="0"/>
-            </w:tcBorders>
-            <w:shd w:val="clear" w:color="auto" w:fill="auto"/>
-            <w:tcMar>
-              <w:top w:type="dxa" w:w="80"/>
-              <w:left w:type="dxa" w:w="80"/>
-              <w:bottom w:type="dxa" w:w="80"/>
-              <w:right w:type="dxa" w:w="80"/>
-            </w:tcMar>
-            <w:vAlign w:val="center"/>
-          </w:tcPr>
-          <w:p>
-            <w:pPr>
-              <w:pStyle w:val="Body"/>
-            </w:pPr>
-            <w:r>
-              <w:rPr>
-                <w:rFonts w:ascii="Arial" w:hAnsi="Arial"/>
-                <w:sz w:val="20"/>
-                <w:szCs w:val="20"/>
-                <w:rtl w:val="0"/>
-              </w:rPr>
-              <w:t>Frequency:</w:t>
-            </w:r>
-          </w:p>
-        </w:tc>
-        <w:tc>
-          <w:tcPr>
-            <w:tcW w:type="dxa" w:w="1506"/>
-            <w:tcBorders>
-              <w:top w:val="single" w:color="dddddd" w:sz="8" w:space="0" w:shadow="0" w:frame="0"/>
-              <w:left w:val="single" w:color="dddddd" w:sz="8" w:space="0" w:shadow="0" w:frame="0"/>
-              <w:bottom w:val="single" w:color="dddddd" w:sz="8" w:space="0" w:shadow="0" w:frame="0"/>
-              <w:right w:val="single" w:color="dddddd" w:sz="8" w:space="0" w:shadow="0" w:frame="0"/>
-            </w:tcBorders>
-            <w:shd w:val="clear" w:color="auto" w:fill="auto"/>
-            <w:tcMar>
-              <w:top w:type="dxa" w:w="80"/>
-              <w:left w:type="dxa" w:w="80"/>
-              <w:bottom w:type="dxa" w:w="80"/>
-              <w:right w:type="dxa" w:w="80"/>
-            </w:tcMar>
-            <w:vAlign w:val="center"/>
-          </w:tcPr>
-          <w:p>
-            <w:pPr>
-              <w:pStyle w:val="Body"/>
-            </w:pPr>
-            <w:r>
-              <w:rPr>
-                <w:rFonts w:ascii="Arial" w:hAnsi="Arial" w:hint="default"/>
-                <w:sz w:val="20"/>
-                <w:szCs w:val="20"/>
-                <w:rtl w:val="0"/>
-              </w:rPr>
-              <w:t xml:space="preserve">❏ </w:t>
-            </w:r>
-            <w:r>
-              <w:rPr>
-                <w:rFonts w:ascii="Arial" w:hAnsi="Arial"/>
-                <w:sz w:val="20"/>
-                <w:szCs w:val="20"/>
-                <w:rtl w:val="0"/>
-              </w:rPr>
-              <w:t>One time</w:t>
-            </w:r>
-          </w:p>
-        </w:tc>
-        <w:tc>
-          <w:tcPr>
-            <w:tcW w:type="dxa" w:w="6256"/>
+            <w:tcW w:type="dxa" w:w="6410"/>
             <w:gridSpan w:val="4"/>
             <w:tcBorders>
               <w:top w:val="single" w:color="dddddd" w:sz="8" w:space="0" w:shadow="0" w:frame="0"/>
@@ -1060,86 +1154,307 @@
           </w:tcPr>
           <w:p>
             <w:pPr>
-              <w:pStyle w:val="Body"/>
+              <w:pStyle w:val="Body A"/>
             </w:pPr>
             <w:r>
               <w:rPr>
-                <w:rFonts w:ascii="Arial" w:hAnsi="Arial"/>
-                <w:sz w:val="20"/>
-                <w:szCs w:val="20"/>
-                <w:rtl w:val="0"/>
+                <w:rStyle w:val="None"/>
+                <w:rFonts w:ascii="Arial" w:hAnsi="Arial"/>
+                <w:caps w:val="0"/>
+                <w:smallCaps w:val="0"/>
+                <w:strike w:val="0"/>
+                <w:dstrike w:val="0"/>
+                <w:outline w:val="0"/>
+                <w:color w:val="000000"/>
+                <w:spacing w:val="0"/>
+                <w:kern w:val="0"/>
+                <w:position w:val="0"/>
+                <w:sz w:val="20"/>
+                <w:szCs w:val="20"/>
+                <w:u w:val="none" w:color="000000"/>
+                <w:vertAlign w:val="baseline"/>
+                <w:rtl w:val="0"/>
+                <w:lang w:val="de-DE"/>
               </w:rPr>
               <w:t xml:space="preserve">Annually for   </w:t>
             </w:r>
             <w:r>
               <w:rPr>
-                <w:rFonts w:ascii="Arial" w:hAnsi="Arial" w:hint="default"/>
-                <w:sz w:val="20"/>
-                <w:szCs w:val="20"/>
-                <w:rtl w:val="0"/>
-              </w:rPr>
-              <w:t xml:space="preserve">❏ </w:t>
-            </w:r>
-            <w:r>
-              <w:rPr>
-                <w:rFonts w:ascii="Arial" w:hAnsi="Arial"/>
-                <w:sz w:val="20"/>
-                <w:szCs w:val="20"/>
-                <w:rtl w:val="0"/>
+                <w:rStyle w:val="None"/>
+                <w:rFonts w:ascii="Arial Unicode MS" w:cs="Arial Unicode MS" w:hAnsi="Arial Unicode MS" w:eastAsia="Arial Unicode MS" w:hint="default"/>
+                <w:b w:val="0"/>
+                <w:bCs w:val="0"/>
+                <w:i w:val="0"/>
+                <w:iCs w:val="0"/>
+                <w:caps w:val="0"/>
+                <w:smallCaps w:val="0"/>
+                <w:strike w:val="0"/>
+                <w:dstrike w:val="0"/>
+                <w:outline w:val="0"/>
+                <w:color w:val="000000"/>
+                <w:spacing w:val="0"/>
+                <w:kern w:val="0"/>
+                <w:position w:val="0"/>
+                <w:sz w:val="20"/>
+                <w:szCs w:val="20"/>
+                <w:u w:val="none" w:color="000000"/>
+                <w:vertAlign w:val="baseline"/>
+                <w:rtl w:val="0"/>
+                <w:lang w:val="de-DE"/>
+              </w:rPr>
+              <w:t>❏</w:t>
+            </w:r>
+            <w:r>
+              <w:rPr>
+                <w:rStyle w:val="None"/>
+                <w:rFonts w:ascii="Arial" w:hAnsi="Arial"/>
+                <w:caps w:val="0"/>
+                <w:smallCaps w:val="0"/>
+                <w:strike w:val="0"/>
+                <w:dstrike w:val="0"/>
+                <w:outline w:val="0"/>
+                <w:color w:val="000000"/>
+                <w:spacing w:val="0"/>
+                <w:kern w:val="0"/>
+                <w:position w:val="0"/>
+                <w:sz w:val="20"/>
+                <w:szCs w:val="20"/>
+                <w:u w:val="none" w:color="000000"/>
+                <w:vertAlign w:val="baseline"/>
+                <w:rtl w:val="0"/>
+                <w:lang w:val="de-DE"/>
+              </w:rPr>
+              <w:t xml:space="preserve"> </w:t>
+            </w:r>
+            <w:r>
+              <w:rPr>
+                <w:rStyle w:val="None"/>
+                <w:rFonts w:ascii="Arial" w:hAnsi="Arial"/>
+                <w:caps w:val="0"/>
+                <w:smallCaps w:val="0"/>
+                <w:strike w:val="0"/>
+                <w:dstrike w:val="0"/>
+                <w:outline w:val="0"/>
+                <w:color w:val="000000"/>
+                <w:spacing w:val="0"/>
+                <w:kern w:val="0"/>
+                <w:position w:val="0"/>
+                <w:sz w:val="20"/>
+                <w:szCs w:val="20"/>
+                <w:u w:val="none" w:color="000000"/>
+                <w:vertAlign w:val="baseline"/>
+                <w:rtl w:val="0"/>
+                <w:lang w:val="de-DE"/>
               </w:rPr>
               <w:t xml:space="preserve">2 years   </w:t>
             </w:r>
             <w:r>
               <w:rPr>
-                <w:rFonts w:ascii="Arial" w:hAnsi="Arial" w:hint="default"/>
-                <w:sz w:val="20"/>
-                <w:szCs w:val="20"/>
-                <w:rtl w:val="0"/>
-              </w:rPr>
-              <w:t xml:space="preserve">❏ </w:t>
-            </w:r>
-            <w:r>
-              <w:rPr>
-                <w:rFonts w:ascii="Arial" w:hAnsi="Arial"/>
-                <w:sz w:val="20"/>
-                <w:szCs w:val="20"/>
-                <w:rtl w:val="0"/>
+                <w:rStyle w:val="None"/>
+                <w:rFonts w:ascii="Arial Unicode MS" w:cs="Arial Unicode MS" w:hAnsi="Arial Unicode MS" w:eastAsia="Arial Unicode MS" w:hint="default"/>
+                <w:b w:val="0"/>
+                <w:bCs w:val="0"/>
+                <w:i w:val="0"/>
+                <w:iCs w:val="0"/>
+                <w:caps w:val="0"/>
+                <w:smallCaps w:val="0"/>
+                <w:strike w:val="0"/>
+                <w:dstrike w:val="0"/>
+                <w:outline w:val="0"/>
+                <w:color w:val="000000"/>
+                <w:spacing w:val="0"/>
+                <w:kern w:val="0"/>
+                <w:position w:val="0"/>
+                <w:sz w:val="20"/>
+                <w:szCs w:val="20"/>
+                <w:u w:val="none" w:color="000000"/>
+                <w:vertAlign w:val="baseline"/>
+                <w:rtl w:val="0"/>
+                <w:lang w:val="de-DE"/>
+              </w:rPr>
+              <w:t>❏</w:t>
+            </w:r>
+            <w:r>
+              <w:rPr>
+                <w:rStyle w:val="None"/>
+                <w:rFonts w:ascii="Arial" w:hAnsi="Arial"/>
+                <w:caps w:val="0"/>
+                <w:smallCaps w:val="0"/>
+                <w:strike w:val="0"/>
+                <w:dstrike w:val="0"/>
+                <w:outline w:val="0"/>
+                <w:color w:val="000000"/>
+                <w:spacing w:val="0"/>
+                <w:kern w:val="0"/>
+                <w:position w:val="0"/>
+                <w:sz w:val="20"/>
+                <w:szCs w:val="20"/>
+                <w:u w:val="none" w:color="000000"/>
+                <w:vertAlign w:val="baseline"/>
+                <w:rtl w:val="0"/>
+                <w:lang w:val="de-DE"/>
+              </w:rPr>
+              <w:t xml:space="preserve"> </w:t>
+            </w:r>
+            <w:r>
+              <w:rPr>
+                <w:rStyle w:val="None"/>
+                <w:rFonts w:ascii="Arial" w:hAnsi="Arial"/>
+                <w:caps w:val="0"/>
+                <w:smallCaps w:val="0"/>
+                <w:strike w:val="0"/>
+                <w:dstrike w:val="0"/>
+                <w:outline w:val="0"/>
+                <w:color w:val="000000"/>
+                <w:spacing w:val="0"/>
+                <w:kern w:val="0"/>
+                <w:position w:val="0"/>
+                <w:sz w:val="20"/>
+                <w:szCs w:val="20"/>
+                <w:u w:val="none" w:color="000000"/>
+                <w:vertAlign w:val="baseline"/>
+                <w:rtl w:val="0"/>
+                <w:lang w:val="de-DE"/>
               </w:rPr>
               <w:t xml:space="preserve">3 years   </w:t>
             </w:r>
             <w:r>
               <w:rPr>
-                <w:rFonts w:ascii="Arial" w:hAnsi="Arial" w:hint="default"/>
-                <w:sz w:val="20"/>
-                <w:szCs w:val="20"/>
-                <w:rtl w:val="0"/>
-              </w:rPr>
-              <w:t xml:space="preserve">❏ </w:t>
-            </w:r>
-            <w:r>
-              <w:rPr>
-                <w:rFonts w:ascii="Arial" w:hAnsi="Arial"/>
-                <w:sz w:val="20"/>
-                <w:szCs w:val="20"/>
-                <w:rtl w:val="0"/>
+                <w:rStyle w:val="None"/>
+                <w:rFonts w:ascii="Arial Unicode MS" w:cs="Arial Unicode MS" w:hAnsi="Arial Unicode MS" w:eastAsia="Arial Unicode MS" w:hint="default"/>
+                <w:b w:val="0"/>
+                <w:bCs w:val="0"/>
+                <w:i w:val="0"/>
+                <w:iCs w:val="0"/>
+                <w:caps w:val="0"/>
+                <w:smallCaps w:val="0"/>
+                <w:strike w:val="0"/>
+                <w:dstrike w:val="0"/>
+                <w:outline w:val="0"/>
+                <w:color w:val="000000"/>
+                <w:spacing w:val="0"/>
+                <w:kern w:val="0"/>
+                <w:position w:val="0"/>
+                <w:sz w:val="20"/>
+                <w:szCs w:val="20"/>
+                <w:u w:val="none" w:color="000000"/>
+                <w:vertAlign w:val="baseline"/>
+                <w:rtl w:val="0"/>
+                <w:lang w:val="de-DE"/>
+              </w:rPr>
+              <w:t>❏</w:t>
+            </w:r>
+            <w:r>
+              <w:rPr>
+                <w:rStyle w:val="None"/>
+                <w:rFonts w:ascii="Arial" w:hAnsi="Arial"/>
+                <w:caps w:val="0"/>
+                <w:smallCaps w:val="0"/>
+                <w:strike w:val="0"/>
+                <w:dstrike w:val="0"/>
+                <w:outline w:val="0"/>
+                <w:color w:val="000000"/>
+                <w:spacing w:val="0"/>
+                <w:kern w:val="0"/>
+                <w:position w:val="0"/>
+                <w:sz w:val="20"/>
+                <w:szCs w:val="20"/>
+                <w:u w:val="none" w:color="000000"/>
+                <w:vertAlign w:val="baseline"/>
+                <w:rtl w:val="0"/>
+                <w:lang w:val="de-DE"/>
+              </w:rPr>
+              <w:t xml:space="preserve"> </w:t>
+            </w:r>
+            <w:r>
+              <w:rPr>
+                <w:rStyle w:val="None"/>
+                <w:rFonts w:ascii="Arial" w:hAnsi="Arial"/>
+                <w:caps w:val="0"/>
+                <w:smallCaps w:val="0"/>
+                <w:strike w:val="0"/>
+                <w:dstrike w:val="0"/>
+                <w:outline w:val="0"/>
+                <w:color w:val="000000"/>
+                <w:spacing w:val="0"/>
+                <w:kern w:val="0"/>
+                <w:position w:val="0"/>
+                <w:sz w:val="20"/>
+                <w:szCs w:val="20"/>
+                <w:u w:val="none" w:color="000000"/>
+                <w:vertAlign w:val="baseline"/>
+                <w:rtl w:val="0"/>
+                <w:lang w:val="de-DE"/>
               </w:rPr>
               <w:t xml:space="preserve">4 years   </w:t>
             </w:r>
             <w:r>
               <w:rPr>
-                <w:rFonts w:ascii="Arial" w:hAnsi="Arial" w:hint="default"/>
-                <w:sz w:val="20"/>
-                <w:szCs w:val="20"/>
-                <w:rtl w:val="0"/>
-              </w:rPr>
-              <w:t xml:space="preserve">❏ </w:t>
-            </w:r>
-            <w:r>
-              <w:rPr>
-                <w:rFonts w:ascii="Arial" w:hAnsi="Arial"/>
-                <w:sz w:val="20"/>
-                <w:szCs w:val="20"/>
-                <w:rtl w:val="0"/>
+                <w:rStyle w:val="None"/>
+                <w:rFonts w:ascii="Arial Unicode MS" w:cs="Arial Unicode MS" w:hAnsi="Arial Unicode MS" w:eastAsia="Arial Unicode MS" w:hint="default"/>
+                <w:b w:val="0"/>
+                <w:bCs w:val="0"/>
+                <w:i w:val="0"/>
+                <w:iCs w:val="0"/>
+                <w:caps w:val="0"/>
+                <w:smallCaps w:val="0"/>
+                <w:strike w:val="0"/>
+                <w:dstrike w:val="0"/>
+                <w:outline w:val="0"/>
+                <w:color w:val="000000"/>
+                <w:spacing w:val="0"/>
+                <w:kern w:val="0"/>
+                <w:position w:val="0"/>
+                <w:sz w:val="20"/>
+                <w:szCs w:val="20"/>
+                <w:u w:val="none" w:color="000000"/>
+                <w:vertAlign w:val="baseline"/>
+                <w:rtl w:val="0"/>
+                <w:lang w:val="de-DE"/>
+              </w:rPr>
+              <w:t>❏</w:t>
+            </w:r>
+            <w:r>
+              <w:rPr>
+                <w:rStyle w:val="None"/>
+                <w:rFonts w:ascii="Arial" w:hAnsi="Arial"/>
+                <w:caps w:val="0"/>
+                <w:smallCaps w:val="0"/>
+                <w:strike w:val="0"/>
+                <w:dstrike w:val="0"/>
+                <w:outline w:val="0"/>
+                <w:color w:val="000000"/>
+                <w:spacing w:val="0"/>
+                <w:kern w:val="0"/>
+                <w:position w:val="0"/>
+                <w:sz w:val="20"/>
+                <w:szCs w:val="20"/>
+                <w:u w:val="none" w:color="000000"/>
+                <w:vertAlign w:val="baseline"/>
+                <w:rtl w:val="0"/>
+                <w:lang w:val="de-DE"/>
+              </w:rPr>
+              <w:t xml:space="preserve"> </w:t>
+            </w:r>
+            <w:r>
+              <w:rPr>
+                <w:rStyle w:val="None"/>
+                <w:rFonts w:ascii="Arial" w:hAnsi="Arial"/>
+                <w:caps w:val="0"/>
+                <w:smallCaps w:val="0"/>
+                <w:strike w:val="0"/>
+                <w:dstrike w:val="0"/>
+                <w:outline w:val="0"/>
+                <w:color w:val="000000"/>
+                <w:spacing w:val="0"/>
+                <w:kern w:val="0"/>
+                <w:position w:val="0"/>
+                <w:sz w:val="20"/>
+                <w:szCs w:val="20"/>
+                <w:u w:val="none" w:color="000000"/>
+                <w:vertAlign w:val="baseline"/>
+                <w:rtl w:val="0"/>
+                <w:lang w:val="de-DE"/>
               </w:rPr>
               <w:t>5 years</w:t>
             </w:r>
@@ -1151,11 +1466,11 @@
           <w:shd w:val="clear" w:color="auto" w:fill="ced7e7"/>
         </w:tblPrEx>
         <w:trPr>
-          <w:trHeight w:val="481" w:hRule="atLeast"/>
+          <w:trHeight w:val="546" w:hRule="atLeast"/>
         </w:trPr>
         <w:tc>
           <w:tcPr>
-            <w:tcW w:type="dxa" w:w="9277"/>
+            <w:tcW w:type="dxa" w:w="9504"/>
             <w:gridSpan w:val="6"/>
             <w:tcBorders>
               <w:top w:val="single" w:color="dddddd" w:sz="8" w:space="0" w:shadow="0" w:frame="0"/>
@@ -1174,15 +1489,25 @@
           </w:tcPr>
           <w:p>
             <w:pPr>
-              <w:pStyle w:val="Body"/>
-              <w:spacing w:line="312" w:lineRule="auto"/>
+              <w:pStyle w:val="Body A"/>
             </w:pPr>
             <w:r>
               <w:rPr>
-                <w:rFonts w:ascii="Arial" w:hAnsi="Arial"/>
+                <w:rStyle w:val="None"/>
+                <w:rFonts w:ascii="Arial" w:hAnsi="Arial"/>
+                <w:caps w:val="0"/>
+                <w:smallCaps w:val="0"/>
+                <w:strike w:val="0"/>
+                <w:dstrike w:val="0"/>
+                <w:outline w:val="0"/>
                 <w:color w:val="525252"/>
+                <w:spacing w:val="0"/>
+                <w:kern w:val="0"/>
+                <w:position w:val="0"/>
                 <w:sz w:val="18"/>
                 <w:szCs w:val="18"/>
+                <w:u w:val="none" w:color="525252"/>
+                <w:vertAlign w:val="baseline"/>
                 <w:rtl w:val="0"/>
                 <w:lang w:val="en-US"/>
               </w:rPr>
@@ -1190,37 +1515,65 @@
             </w:r>
             <w:r>
               <w:rPr>
+                <w:rStyle w:val="None"/>
                 <w:rFonts w:ascii="Arial Unicode MS" w:cs="Arial Unicode MS" w:hAnsi="Arial Unicode MS" w:eastAsia="Arial Unicode MS"/>
-                <w:b w:val="0"/>
-                <w:bCs w:val="0"/>
-                <w:i w:val="0"/>
-                <w:iCs w:val="0"/>
+                <w:caps w:val="0"/>
+                <w:smallCaps w:val="0"/>
+                <w:strike w:val="0"/>
+                <w:dstrike w:val="0"/>
+                <w:outline w:val="0"/>
                 <w:color w:val="525252"/>
+                <w:spacing w:val="0"/>
+                <w:kern w:val="0"/>
+                <w:position w:val="0"/>
                 <w:sz w:val="18"/>
                 <w:szCs w:val="18"/>
+                <w:u w:val="none" w:color="525252"/>
+                <w:vertAlign w:val="baseline"/>
+                <w:rtl w:val="0"/>
+                <w:lang w:val="de-DE"/>
               </w:rPr>
               <w:br w:type="textWrapping"/>
             </w:r>
             <w:r>
               <w:rPr>
-                <w:rFonts w:ascii="Arial Unicode MS" w:cs="Arial Unicode MS" w:hAnsi="Arial Unicode MS" w:eastAsia="Arial Unicode MS" w:hint="default"/>
-                <w:b w:val="0"/>
-                <w:bCs w:val="0"/>
-                <w:i w:val="0"/>
-                <w:iCs w:val="0"/>
-                <w:color w:val="000000"/>
-                <w:sz w:val="20"/>
-                <w:szCs w:val="20"/>
-                <w:rtl w:val="0"/>
+                <w:rStyle w:val="None"/>
+                <w:rFonts w:ascii="Arial Unicode MS" w:hAnsi="Arial Unicode MS" w:hint="default"/>
+                <w:caps w:val="0"/>
+                <w:smallCaps w:val="0"/>
+                <w:strike w:val="0"/>
+                <w:dstrike w:val="0"/>
+                <w:outline w:val="0"/>
+                <w:color w:val="000000"/>
+                <w:spacing w:val="0"/>
+                <w:kern w:val="0"/>
+                <w:position w:val="0"/>
+                <w:sz w:val="20"/>
+                <w:szCs w:val="20"/>
+                <w:u w:val="none" w:color="000000"/>
+                <w:vertAlign w:val="baseline"/>
+                <w:rtl w:val="0"/>
+                <w:lang w:val="de-DE"/>
               </w:rPr>
               <w:t>❏</w:t>
             </w:r>
             <w:r>
               <w:rPr>
-                <w:rFonts w:ascii="Arial" w:hAnsi="Arial"/>
+                <w:rStyle w:val="None"/>
+                <w:rFonts w:ascii="Arial" w:hAnsi="Arial"/>
+                <w:caps w:val="0"/>
+                <w:smallCaps w:val="0"/>
+                <w:strike w:val="0"/>
+                <w:dstrike w:val="0"/>
+                <w:outline w:val="0"/>
                 <w:color w:val="525252"/>
+                <w:spacing w:val="0"/>
+                <w:kern w:val="0"/>
+                <w:position w:val="0"/>
                 <w:sz w:val="18"/>
                 <w:szCs w:val="18"/>
+                <w:u w:val="none" w:color="525252"/>
+                <w:vertAlign w:val="baseline"/>
                 <w:rtl w:val="0"/>
                 <w:lang w:val="en-US"/>
               </w:rPr>
@@ -1234,11 +1587,11 @@
           <w:shd w:val="clear" w:color="auto" w:fill="ced7e7"/>
         </w:tblPrEx>
         <w:trPr>
-          <w:trHeight w:val="296" w:hRule="atLeast"/>
+          <w:trHeight w:val="316" w:hRule="atLeast"/>
         </w:trPr>
         <w:tc>
           <w:tcPr>
-            <w:tcW w:type="dxa" w:w="1514"/>
+            <w:tcW w:type="dxa" w:w="1551"/>
             <w:tcBorders>
               <w:top w:val="single" w:color="dddddd" w:sz="8" w:space="0" w:shadow="0" w:frame="0"/>
               <w:left w:val="single" w:color="dddddd" w:sz="8" w:space="0" w:shadow="0" w:frame="0"/>
@@ -1256,14 +1609,27 @@
           </w:tcPr>
           <w:p>
             <w:pPr>
-              <w:pStyle w:val="Body"/>
+              <w:pStyle w:val="Body A"/>
             </w:pPr>
             <w:r>
               <w:rPr>
-                <w:rFonts w:ascii="Arial" w:hAnsi="Arial"/>
-                <w:sz w:val="20"/>
-                <w:szCs w:val="20"/>
-                <w:rtl w:val="0"/>
+                <w:rStyle w:val="None"/>
+                <w:rFonts w:ascii="Arial" w:hAnsi="Arial"/>
+                <w:caps w:val="0"/>
+                <w:smallCaps w:val="0"/>
+                <w:strike w:val="0"/>
+                <w:dstrike w:val="0"/>
+                <w:outline w:val="0"/>
+                <w:color w:val="000000"/>
+                <w:spacing w:val="0"/>
+                <w:kern w:val="0"/>
+                <w:position w:val="0"/>
+                <w:sz w:val="20"/>
+                <w:szCs w:val="20"/>
+                <w:u w:val="none" w:color="000000"/>
+                <w:vertAlign w:val="baseline"/>
+                <w:rtl w:val="0"/>
+                <w:lang w:val="de-DE"/>
               </w:rPr>
               <w:t>Amount:</w:t>
             </w:r>
@@ -1271,7 +1637,7 @@
         </w:tc>
         <w:tc>
           <w:tcPr>
-            <w:tcW w:type="dxa" w:w="1506"/>
+            <w:tcW w:type="dxa" w:w="1542"/>
             <w:tcBorders>
               <w:top w:val="single" w:color="dddddd" w:sz="8" w:space="0" w:shadow="0" w:frame="0"/>
               <w:left w:val="single" w:color="dddddd" w:sz="8" w:space="0" w:shadow="0" w:frame="0"/>
@@ -1289,23 +1655,75 @@
           </w:tcPr>
           <w:p>
             <w:pPr>
-              <w:pStyle w:val="Body"/>
+              <w:pStyle w:val="Body A"/>
             </w:pPr>
             <w:r>
               <w:rPr>
-                <w:rFonts w:ascii="Arial" w:hAnsi="Arial" w:hint="default"/>
-                <w:sz w:val="20"/>
-                <w:szCs w:val="20"/>
-                <w:rtl w:val="0"/>
-              </w:rPr>
-              <w:t xml:space="preserve">❏ </w:t>
-            </w:r>
-            <w:r>
-              <w:rPr>
-                <w:rFonts w:ascii="Arial" w:hAnsi="Arial"/>
-                <w:sz w:val="20"/>
-                <w:szCs w:val="20"/>
-                <w:rtl w:val="0"/>
+                <w:rStyle w:val="None"/>
+                <w:rFonts w:ascii="Arial Unicode MS" w:cs="Arial Unicode MS" w:hAnsi="Arial Unicode MS" w:eastAsia="Arial Unicode MS" w:hint="default"/>
+                <w:b w:val="0"/>
+                <w:bCs w:val="0"/>
+                <w:i w:val="0"/>
+                <w:iCs w:val="0"/>
+                <w:caps w:val="0"/>
+                <w:smallCaps w:val="0"/>
+                <w:strike w:val="0"/>
+                <w:dstrike w:val="0"/>
+                <w:outline w:val="0"/>
+                <w:color w:val="000000"/>
+                <w:spacing w:val="0"/>
+                <w:kern w:val="0"/>
+                <w:position w:val="0"/>
+                <w:sz w:val="20"/>
+                <w:szCs w:val="20"/>
+                <w:u w:val="none" w:color="000000"/>
+                <w:vertAlign w:val="baseline"/>
+                <w:rtl w:val="0"/>
+                <w:lang w:val="de-DE"/>
+              </w:rPr>
+              <w:t>❏</w:t>
+            </w:r>
+            <w:r>
+              <w:rPr>
+                <w:rStyle w:val="None"/>
+                <w:rFonts w:ascii="Arial" w:hAnsi="Arial"/>
+                <w:caps w:val="0"/>
+                <w:smallCaps w:val="0"/>
+                <w:strike w:val="0"/>
+                <w:dstrike w:val="0"/>
+                <w:outline w:val="0"/>
+                <w:color w:val="000000"/>
+                <w:spacing w:val="0"/>
+                <w:kern w:val="0"/>
+                <w:position w:val="0"/>
+                <w:sz w:val="20"/>
+                <w:szCs w:val="20"/>
+                <w:u w:val="none" w:color="000000"/>
+                <w:vertAlign w:val="baseline"/>
+                <w:rtl w:val="0"/>
+                <w:lang w:val="de-DE"/>
+              </w:rPr>
+              <w:t xml:space="preserve"> </w:t>
+            </w:r>
+            <w:r>
+              <w:rPr>
+                <w:rStyle w:val="None"/>
+                <w:rFonts w:ascii="Arial" w:hAnsi="Arial"/>
+                <w:caps w:val="0"/>
+                <w:smallCaps w:val="0"/>
+                <w:strike w:val="0"/>
+                <w:dstrike w:val="0"/>
+                <w:outline w:val="0"/>
+                <w:color w:val="000000"/>
+                <w:spacing w:val="0"/>
+                <w:kern w:val="0"/>
+                <w:position w:val="0"/>
+                <w:sz w:val="20"/>
+                <w:szCs w:val="20"/>
+                <w:u w:val="none" w:color="000000"/>
+                <w:vertAlign w:val="baseline"/>
+                <w:rtl w:val="0"/>
+                <w:lang w:val="de-DE"/>
               </w:rPr>
               <w:t>$10,000</w:t>
             </w:r>
@@ -1313,7 +1731,7 @@
         </w:tc>
         <w:tc>
           <w:tcPr>
-            <w:tcW w:type="dxa" w:w="1235"/>
+            <w:tcW w:type="dxa" w:w="1266"/>
             <w:tcBorders>
               <w:top w:val="single" w:color="dddddd" w:sz="8" w:space="0" w:shadow="0" w:frame="0"/>
               <w:left w:val="single" w:color="dddddd" w:sz="8" w:space="0" w:shadow="0" w:frame="0"/>
@@ -1331,23 +1749,75 @@
           </w:tcPr>
           <w:p>
             <w:pPr>
-              <w:pStyle w:val="Body"/>
+              <w:pStyle w:val="Body A"/>
             </w:pPr>
             <w:r>
               <w:rPr>
-                <w:rFonts w:ascii="Arial" w:hAnsi="Arial" w:hint="default"/>
-                <w:sz w:val="20"/>
-                <w:szCs w:val="20"/>
-                <w:rtl w:val="0"/>
-              </w:rPr>
-              <w:t xml:space="preserve">❏ </w:t>
-            </w:r>
-            <w:r>
-              <w:rPr>
-                <w:rFonts w:ascii="Arial" w:hAnsi="Arial"/>
-                <w:sz w:val="20"/>
-                <w:szCs w:val="20"/>
-                <w:rtl w:val="0"/>
+                <w:rStyle w:val="None"/>
+                <w:rFonts w:ascii="Arial Unicode MS" w:cs="Arial Unicode MS" w:hAnsi="Arial Unicode MS" w:eastAsia="Arial Unicode MS" w:hint="default"/>
+                <w:b w:val="0"/>
+                <w:bCs w:val="0"/>
+                <w:i w:val="0"/>
+                <w:iCs w:val="0"/>
+                <w:caps w:val="0"/>
+                <w:smallCaps w:val="0"/>
+                <w:strike w:val="0"/>
+                <w:dstrike w:val="0"/>
+                <w:outline w:val="0"/>
+                <w:color w:val="000000"/>
+                <w:spacing w:val="0"/>
+                <w:kern w:val="0"/>
+                <w:position w:val="0"/>
+                <w:sz w:val="20"/>
+                <w:szCs w:val="20"/>
+                <w:u w:val="none" w:color="000000"/>
+                <w:vertAlign w:val="baseline"/>
+                <w:rtl w:val="0"/>
+                <w:lang w:val="de-DE"/>
+              </w:rPr>
+              <w:t>❏</w:t>
+            </w:r>
+            <w:r>
+              <w:rPr>
+                <w:rStyle w:val="None"/>
+                <w:rFonts w:ascii="Arial" w:hAnsi="Arial"/>
+                <w:caps w:val="0"/>
+                <w:smallCaps w:val="0"/>
+                <w:strike w:val="0"/>
+                <w:dstrike w:val="0"/>
+                <w:outline w:val="0"/>
+                <w:color w:val="000000"/>
+                <w:spacing w:val="0"/>
+                <w:kern w:val="0"/>
+                <w:position w:val="0"/>
+                <w:sz w:val="20"/>
+                <w:szCs w:val="20"/>
+                <w:u w:val="none" w:color="000000"/>
+                <w:vertAlign w:val="baseline"/>
+                <w:rtl w:val="0"/>
+                <w:lang w:val="de-DE"/>
+              </w:rPr>
+              <w:t xml:space="preserve"> </w:t>
+            </w:r>
+            <w:r>
+              <w:rPr>
+                <w:rStyle w:val="None"/>
+                <w:rFonts w:ascii="Arial" w:hAnsi="Arial"/>
+                <w:caps w:val="0"/>
+                <w:smallCaps w:val="0"/>
+                <w:strike w:val="0"/>
+                <w:dstrike w:val="0"/>
+                <w:outline w:val="0"/>
+                <w:color w:val="000000"/>
+                <w:spacing w:val="0"/>
+                <w:kern w:val="0"/>
+                <w:position w:val="0"/>
+                <w:sz w:val="20"/>
+                <w:szCs w:val="20"/>
+                <w:u w:val="none" w:color="000000"/>
+                <w:vertAlign w:val="baseline"/>
+                <w:rtl w:val="0"/>
+                <w:lang w:val="de-DE"/>
               </w:rPr>
               <w:t>$5,000</w:t>
             </w:r>
@@ -1355,7 +1825,7 @@
         </w:tc>
         <w:tc>
           <w:tcPr>
-            <w:tcW w:type="dxa" w:w="1207"/>
+            <w:tcW w:type="dxa" w:w="1237"/>
             <w:tcBorders>
               <w:top w:val="single" w:color="dddddd" w:sz="8" w:space="0" w:shadow="0" w:frame="0"/>
               <w:left w:val="single" w:color="dddddd" w:sz="8" w:space="0" w:shadow="0" w:frame="0"/>
@@ -1373,23 +1843,75 @@
           </w:tcPr>
           <w:p>
             <w:pPr>
-              <w:pStyle w:val="Body"/>
+              <w:pStyle w:val="Body A"/>
             </w:pPr>
             <w:r>
               <w:rPr>
-                <w:rFonts w:ascii="Arial" w:hAnsi="Arial" w:hint="default"/>
-                <w:sz w:val="20"/>
-                <w:szCs w:val="20"/>
-                <w:rtl w:val="0"/>
-              </w:rPr>
-              <w:t xml:space="preserve">❏ </w:t>
-            </w:r>
-            <w:r>
-              <w:rPr>
-                <w:rFonts w:ascii="Arial" w:hAnsi="Arial"/>
-                <w:sz w:val="20"/>
-                <w:szCs w:val="20"/>
-                <w:rtl w:val="0"/>
+                <w:rStyle w:val="None"/>
+                <w:rFonts w:ascii="Arial Unicode MS" w:cs="Arial Unicode MS" w:hAnsi="Arial Unicode MS" w:eastAsia="Arial Unicode MS" w:hint="default"/>
+                <w:b w:val="0"/>
+                <w:bCs w:val="0"/>
+                <w:i w:val="0"/>
+                <w:iCs w:val="0"/>
+                <w:caps w:val="0"/>
+                <w:smallCaps w:val="0"/>
+                <w:strike w:val="0"/>
+                <w:dstrike w:val="0"/>
+                <w:outline w:val="0"/>
+                <w:color w:val="000000"/>
+                <w:spacing w:val="0"/>
+                <w:kern w:val="0"/>
+                <w:position w:val="0"/>
+                <w:sz w:val="20"/>
+                <w:szCs w:val="20"/>
+                <w:u w:val="none" w:color="000000"/>
+                <w:vertAlign w:val="baseline"/>
+                <w:rtl w:val="0"/>
+                <w:lang w:val="de-DE"/>
+              </w:rPr>
+              <w:t>❏</w:t>
+            </w:r>
+            <w:r>
+              <w:rPr>
+                <w:rStyle w:val="None"/>
+                <w:rFonts w:ascii="Arial" w:hAnsi="Arial"/>
+                <w:caps w:val="0"/>
+                <w:smallCaps w:val="0"/>
+                <w:strike w:val="0"/>
+                <w:dstrike w:val="0"/>
+                <w:outline w:val="0"/>
+                <w:color w:val="000000"/>
+                <w:spacing w:val="0"/>
+                <w:kern w:val="0"/>
+                <w:position w:val="0"/>
+                <w:sz w:val="20"/>
+                <w:szCs w:val="20"/>
+                <w:u w:val="none" w:color="000000"/>
+                <w:vertAlign w:val="baseline"/>
+                <w:rtl w:val="0"/>
+                <w:lang w:val="de-DE"/>
+              </w:rPr>
+              <w:t xml:space="preserve"> </w:t>
+            </w:r>
+            <w:r>
+              <w:rPr>
+                <w:rStyle w:val="None"/>
+                <w:rFonts w:ascii="Arial" w:hAnsi="Arial"/>
+                <w:caps w:val="0"/>
+                <w:smallCaps w:val="0"/>
+                <w:strike w:val="0"/>
+                <w:dstrike w:val="0"/>
+                <w:outline w:val="0"/>
+                <w:color w:val="000000"/>
+                <w:spacing w:val="0"/>
+                <w:kern w:val="0"/>
+                <w:position w:val="0"/>
+                <w:sz w:val="20"/>
+                <w:szCs w:val="20"/>
+                <w:u w:val="none" w:color="000000"/>
+                <w:vertAlign w:val="baseline"/>
+                <w:rtl w:val="0"/>
+                <w:lang w:val="de-DE"/>
               </w:rPr>
               <w:t>$1,000</w:t>
             </w:r>
@@ -1397,7 +1919,7 @@
         </w:tc>
         <w:tc>
           <w:tcPr>
-            <w:tcW w:type="dxa" w:w="1012"/>
+            <w:tcW w:type="dxa" w:w="1036"/>
             <w:tcBorders>
               <w:top w:val="single" w:color="dddddd" w:sz="8" w:space="0" w:shadow="0" w:frame="0"/>
               <w:left w:val="single" w:color="dddddd" w:sz="8" w:space="0" w:shadow="0" w:frame="0"/>
@@ -1415,23 +1937,75 @@
           </w:tcPr>
           <w:p>
             <w:pPr>
-              <w:pStyle w:val="Body"/>
+              <w:pStyle w:val="Body A"/>
             </w:pPr>
             <w:r>
               <w:rPr>
-                <w:rFonts w:ascii="Arial" w:hAnsi="Arial" w:hint="default"/>
-                <w:sz w:val="20"/>
-                <w:szCs w:val="20"/>
-                <w:rtl w:val="0"/>
-              </w:rPr>
-              <w:t xml:space="preserve">❏ </w:t>
-            </w:r>
-            <w:r>
-              <w:rPr>
-                <w:rFonts w:ascii="Arial" w:hAnsi="Arial"/>
-                <w:sz w:val="20"/>
-                <w:szCs w:val="20"/>
-                <w:rtl w:val="0"/>
+                <w:rStyle w:val="None"/>
+                <w:rFonts w:ascii="Arial Unicode MS" w:cs="Arial Unicode MS" w:hAnsi="Arial Unicode MS" w:eastAsia="Arial Unicode MS" w:hint="default"/>
+                <w:b w:val="0"/>
+                <w:bCs w:val="0"/>
+                <w:i w:val="0"/>
+                <w:iCs w:val="0"/>
+                <w:caps w:val="0"/>
+                <w:smallCaps w:val="0"/>
+                <w:strike w:val="0"/>
+                <w:dstrike w:val="0"/>
+                <w:outline w:val="0"/>
+                <w:color w:val="000000"/>
+                <w:spacing w:val="0"/>
+                <w:kern w:val="0"/>
+                <w:position w:val="0"/>
+                <w:sz w:val="20"/>
+                <w:szCs w:val="20"/>
+                <w:u w:val="none" w:color="000000"/>
+                <w:vertAlign w:val="baseline"/>
+                <w:rtl w:val="0"/>
+                <w:lang w:val="de-DE"/>
+              </w:rPr>
+              <w:t>❏</w:t>
+            </w:r>
+            <w:r>
+              <w:rPr>
+                <w:rStyle w:val="None"/>
+                <w:rFonts w:ascii="Arial" w:hAnsi="Arial"/>
+                <w:caps w:val="0"/>
+                <w:smallCaps w:val="0"/>
+                <w:strike w:val="0"/>
+                <w:dstrike w:val="0"/>
+                <w:outline w:val="0"/>
+                <w:color w:val="000000"/>
+                <w:spacing w:val="0"/>
+                <w:kern w:val="0"/>
+                <w:position w:val="0"/>
+                <w:sz w:val="20"/>
+                <w:szCs w:val="20"/>
+                <w:u w:val="none" w:color="000000"/>
+                <w:vertAlign w:val="baseline"/>
+                <w:rtl w:val="0"/>
+                <w:lang w:val="de-DE"/>
+              </w:rPr>
+              <w:t xml:space="preserve"> </w:t>
+            </w:r>
+            <w:r>
+              <w:rPr>
+                <w:rStyle w:val="None"/>
+                <w:rFonts w:ascii="Arial" w:hAnsi="Arial"/>
+                <w:caps w:val="0"/>
+                <w:smallCaps w:val="0"/>
+                <w:strike w:val="0"/>
+                <w:dstrike w:val="0"/>
+                <w:outline w:val="0"/>
+                <w:color w:val="000000"/>
+                <w:spacing w:val="0"/>
+                <w:kern w:val="0"/>
+                <w:position w:val="0"/>
+                <w:sz w:val="20"/>
+                <w:szCs w:val="20"/>
+                <w:u w:val="none" w:color="000000"/>
+                <w:vertAlign w:val="baseline"/>
+                <w:rtl w:val="0"/>
+                <w:lang w:val="de-DE"/>
               </w:rPr>
               <w:t>$500</w:t>
             </w:r>
@@ -1439,7 +2013,7 @@
         </w:tc>
         <w:tc>
           <w:tcPr>
-            <w:tcW w:type="dxa" w:w="2800"/>
+            <w:tcW w:type="dxa" w:w="2869"/>
             <w:tcBorders>
               <w:top w:val="single" w:color="dddddd" w:sz="8" w:space="0" w:shadow="0" w:frame="0"/>
               <w:left w:val="single" w:color="dddddd" w:sz="8" w:space="0" w:shadow="0" w:frame="0"/>
@@ -1457,23 +2031,75 @@
           </w:tcPr>
           <w:p>
             <w:pPr>
-              <w:pStyle w:val="Body"/>
+              <w:pStyle w:val="Body A"/>
             </w:pPr>
             <w:r>
               <w:rPr>
-                <w:rFonts w:ascii="Arial" w:hAnsi="Arial" w:hint="default"/>
-                <w:sz w:val="20"/>
-                <w:szCs w:val="20"/>
-                <w:rtl w:val="0"/>
-              </w:rPr>
-              <w:t xml:space="preserve">❏ </w:t>
-            </w:r>
-            <w:r>
-              <w:rPr>
-                <w:rFonts w:ascii="Arial" w:hAnsi="Arial"/>
-                <w:sz w:val="20"/>
-                <w:szCs w:val="20"/>
-                <w:rtl w:val="0"/>
+                <w:rStyle w:val="None"/>
+                <w:rFonts w:ascii="Arial Unicode MS" w:cs="Arial Unicode MS" w:hAnsi="Arial Unicode MS" w:eastAsia="Arial Unicode MS" w:hint="default"/>
+                <w:b w:val="0"/>
+                <w:bCs w:val="0"/>
+                <w:i w:val="0"/>
+                <w:iCs w:val="0"/>
+                <w:caps w:val="0"/>
+                <w:smallCaps w:val="0"/>
+                <w:strike w:val="0"/>
+                <w:dstrike w:val="0"/>
+                <w:outline w:val="0"/>
+                <w:color w:val="000000"/>
+                <w:spacing w:val="0"/>
+                <w:kern w:val="0"/>
+                <w:position w:val="0"/>
+                <w:sz w:val="20"/>
+                <w:szCs w:val="20"/>
+                <w:u w:val="none" w:color="000000"/>
+                <w:vertAlign w:val="baseline"/>
+                <w:rtl w:val="0"/>
+                <w:lang w:val="de-DE"/>
+              </w:rPr>
+              <w:t>❏</w:t>
+            </w:r>
+            <w:r>
+              <w:rPr>
+                <w:rStyle w:val="None"/>
+                <w:rFonts w:ascii="Arial" w:hAnsi="Arial"/>
+                <w:caps w:val="0"/>
+                <w:smallCaps w:val="0"/>
+                <w:strike w:val="0"/>
+                <w:dstrike w:val="0"/>
+                <w:outline w:val="0"/>
+                <w:color w:val="000000"/>
+                <w:spacing w:val="0"/>
+                <w:kern w:val="0"/>
+                <w:position w:val="0"/>
+                <w:sz w:val="20"/>
+                <w:szCs w:val="20"/>
+                <w:u w:val="none" w:color="000000"/>
+                <w:vertAlign w:val="baseline"/>
+                <w:rtl w:val="0"/>
+                <w:lang w:val="de-DE"/>
+              </w:rPr>
+              <w:t xml:space="preserve"> </w:t>
+            </w:r>
+            <w:r>
+              <w:rPr>
+                <w:rStyle w:val="None"/>
+                <w:rFonts w:ascii="Arial" w:hAnsi="Arial"/>
+                <w:caps w:val="0"/>
+                <w:smallCaps w:val="0"/>
+                <w:strike w:val="0"/>
+                <w:dstrike w:val="0"/>
+                <w:outline w:val="0"/>
+                <w:color w:val="000000"/>
+                <w:spacing w:val="0"/>
+                <w:kern w:val="0"/>
+                <w:position w:val="0"/>
+                <w:sz w:val="20"/>
+                <w:szCs w:val="20"/>
+                <w:u w:val="none" w:color="000000"/>
+                <w:vertAlign w:val="baseline"/>
+                <w:rtl w:val="0"/>
+                <w:lang w:val="de-DE"/>
               </w:rPr>
               <w:t xml:space="preserve">Other: </w:t>
             </w:r>
@@ -1485,11 +2111,11 @@
           <w:shd w:val="clear" w:color="auto" w:fill="ced7e7"/>
         </w:tblPrEx>
         <w:trPr>
-          <w:trHeight w:val="614" w:hRule="atLeast"/>
+          <w:trHeight w:val="634" w:hRule="atLeast"/>
         </w:trPr>
         <w:tc>
           <w:tcPr>
-            <w:tcW w:type="dxa" w:w="9277"/>
+            <w:tcW w:type="dxa" w:w="9504"/>
             <w:gridSpan w:val="6"/>
             <w:tcBorders>
               <w:top w:val="single" w:color="dddddd" w:sz="8" w:space="0" w:shadow="0" w:frame="0"/>
@@ -1508,10 +2134,11 @@
           </w:tcPr>
           <w:p>
             <w:pPr>
-              <w:pStyle w:val="Body"/>
+              <w:pStyle w:val="Body A"/>
             </w:pPr>
             <w:r>
               <w:rPr>
+                <w:rStyle w:val="None"/>
                 <w:rFonts w:ascii="Arial" w:hAnsi="Arial"/>
                 <w:caps w:val="0"/>
                 <w:smallCaps w:val="0"/>
@@ -1529,17 +2156,67 @@
                 <w:rtl w:val="0"/>
                 <w:lang w:val="en-US"/>
               </w:rPr>
-              <w:t>Contributions are tax deductable. AustLII publically recognises all contributions unless requested not to do so. AustLII recognises contributions in the calendar year for which they are received. Please consider contributing on annual recurring basis.</w:t>
+              <w:t>Contributions of $2 or more are tax deductible. AustLII publicly recognises all contributions unless requested not to do so. AustLII recognises contributions in the calendar year for which they are received. Please consider contributing on an annual recurring basis.</w:t>
             </w:r>
           </w:p>
         </w:tc>
       </w:tr>
     </w:tbl>
+    <w:p>
+      <w:pPr>
+        <w:pStyle w:val="Body A"/>
+        <w:widowControl w:val="0"/>
+        <w:spacing w:before="140"/>
+        <w:ind w:left="108" w:hanging="108"/>
+        <w:rPr>
+          <w:rStyle w:val="None"/>
+          <w:rFonts w:ascii="Arial" w:cs="Arial" w:hAnsi="Arial" w:eastAsia="Arial"/>
+          <w:b w:val="1"/>
+          <w:bCs w:val="1"/>
+          <w:lang w:val="en-US"/>
+        </w:rPr>
+      </w:pPr>
+    </w:p>
+    <w:p>
+      <w:pPr>
+        <w:pStyle w:val="Body A"/>
+        <w:rPr>
+          <w:rStyle w:val="None"/>
+          <w:rFonts w:ascii="Arial" w:cs="Arial" w:hAnsi="Arial" w:eastAsia="Arial"/>
+          <w:b w:val="1"/>
+          <w:bCs w:val="1"/>
+          <w:lang w:val="en-US"/>
+        </w:rPr>
+      </w:pPr>
+      <w:r>
+        <w:rPr>
+          <w:rStyle w:val="None"/>
+          <w:rFonts w:ascii="Arial Unicode MS" w:cs="Arial Unicode MS" w:hAnsi="Arial Unicode MS" w:eastAsia="Arial Unicode MS"/>
+          <w:b w:val="0"/>
+          <w:bCs w:val="0"/>
+          <w:i w:val="0"/>
+          <w:iCs w:val="0"/>
+          <w:lang w:val="en-US"/>
+        </w:rPr>
+        <w:br w:type="textWrapping"/>
+      </w:r>
+      <w:r>
+        <w:rPr>
+          <w:rStyle w:val="None"/>
+          <w:rFonts w:ascii="Arial" w:hAnsi="Arial"/>
+          <w:b w:val="1"/>
+          <w:bCs w:val="1"/>
+          <w:rtl w:val="0"/>
+          <w:lang w:val="en-US"/>
+        </w:rPr>
+        <w:t>Acknowledgement</w:t>
+      </w:r>
+    </w:p>
     <w:tbl>
       <w:tblPr>
         <w:tblW w:w="9277" w:type="dxa"/>
         <w:jc w:val="left"/>
-        <w:tblInd w:w="108" w:type="dxa"/>
+        <w:tblInd w:w="216" w:type="dxa"/>
         <w:tblBorders>
           <w:top w:val="single" w:color="ffffff" w:sz="8" w:space="0" w:shadow="0" w:frame="0"/>
           <w:left w:val="single" w:color="ffffff" w:sz="8" w:space="0" w:shadow="0" w:frame="0"/>
@@ -1561,7 +2238,7 @@
           <w:shd w:val="clear" w:color="auto" w:fill="ced7e7"/>
         </w:tblPrEx>
         <w:trPr>
-          <w:trHeight w:val="296" w:hRule="atLeast"/>
+          <w:trHeight w:val="316" w:hRule="atLeast"/>
         </w:trPr>
         <w:tc>
           <w:tcPr>
@@ -1583,31 +2260,127 @@
           </w:tcPr>
           <w:p>
             <w:pPr>
-              <w:pStyle w:val="Body"/>
+              <w:pStyle w:val="Body A"/>
             </w:pPr>
             <w:r>
               <w:rPr>
-                <w:rFonts w:ascii="Arial" w:hAnsi="Arial" w:hint="default"/>
-                <w:sz w:val="20"/>
-                <w:szCs w:val="20"/>
-                <w:rtl w:val="0"/>
-              </w:rPr>
-              <w:t xml:space="preserve">❏ </w:t>
-            </w:r>
-            <w:r>
-              <w:rPr>
-                <w:rFonts w:ascii="Arial" w:hAnsi="Arial"/>
-                <w:sz w:val="20"/>
-                <w:szCs w:val="20"/>
-                <w:rtl w:val="0"/>
-              </w:rPr>
-              <w:t>Organization</w:t>
+                <w:rStyle w:val="None"/>
+                <w:rFonts w:ascii="Arial Unicode MS" w:cs="Arial Unicode MS" w:hAnsi="Arial Unicode MS" w:eastAsia="Arial Unicode MS" w:hint="default"/>
+                <w:b w:val="0"/>
+                <w:bCs w:val="0"/>
+                <w:i w:val="0"/>
+                <w:iCs w:val="0"/>
+                <w:caps w:val="0"/>
+                <w:smallCaps w:val="0"/>
+                <w:strike w:val="0"/>
+                <w:dstrike w:val="0"/>
+                <w:outline w:val="0"/>
+                <w:color w:val="000000"/>
+                <w:spacing w:val="0"/>
+                <w:kern w:val="0"/>
+                <w:position w:val="0"/>
+                <w:sz w:val="20"/>
+                <w:szCs w:val="20"/>
+                <w:u w:val="none" w:color="000000"/>
+                <w:vertAlign w:val="baseline"/>
+                <w:rtl w:val="0"/>
+                <w:lang w:val="de-DE"/>
+              </w:rPr>
+              <w:t>❏</w:t>
+            </w:r>
+            <w:r>
+              <w:rPr>
+                <w:rStyle w:val="None"/>
+                <w:rFonts w:ascii="Arial" w:hAnsi="Arial"/>
+                <w:caps w:val="0"/>
+                <w:smallCaps w:val="0"/>
+                <w:strike w:val="0"/>
+                <w:dstrike w:val="0"/>
+                <w:outline w:val="0"/>
+                <w:color w:val="000000"/>
+                <w:spacing w:val="0"/>
+                <w:kern w:val="0"/>
+                <w:position w:val="0"/>
+                <w:sz w:val="20"/>
+                <w:szCs w:val="20"/>
+                <w:u w:val="none" w:color="000000"/>
+                <w:vertAlign w:val="baseline"/>
+                <w:rtl w:val="0"/>
+                <w:lang w:val="de-DE"/>
+              </w:rPr>
+              <w:t xml:space="preserve"> </w:t>
+            </w:r>
+            <w:r>
+              <w:rPr>
+                <w:rStyle w:val="None"/>
+                <w:rFonts w:ascii="Arial" w:hAnsi="Arial"/>
+                <w:caps w:val="0"/>
+                <w:smallCaps w:val="0"/>
+                <w:strike w:val="0"/>
+                <w:dstrike w:val="0"/>
+                <w:outline w:val="0"/>
+                <w:color w:val="000000"/>
+                <w:spacing w:val="0"/>
+                <w:kern w:val="0"/>
+                <w:position w:val="0"/>
+                <w:sz w:val="20"/>
+                <w:szCs w:val="20"/>
+                <w:u w:val="none" w:color="000000"/>
+                <w:vertAlign w:val="baseline"/>
+                <w:rtl w:val="0"/>
+                <w:lang w:val="de-DE"/>
+              </w:rPr>
+              <w:t>Organi</w:t>
+            </w:r>
+            <w:r>
+              <w:rPr>
+                <w:rStyle w:val="None"/>
+                <w:rFonts w:ascii="Arial" w:hAnsi="Arial"/>
+                <w:caps w:val="0"/>
+                <w:smallCaps w:val="0"/>
+                <w:strike w:val="0"/>
+                <w:dstrike w:val="0"/>
+                <w:outline w:val="0"/>
+                <w:color w:val="000000"/>
+                <w:spacing w:val="0"/>
+                <w:kern w:val="0"/>
+                <w:position w:val="0"/>
+                <w:sz w:val="20"/>
+                <w:szCs w:val="20"/>
+                <w:u w:val="none" w:color="000000"/>
+                <w:vertAlign w:val="baseline"/>
+                <w:rtl w:val="0"/>
+                <w:lang w:val="en-US"/>
+              </w:rPr>
+              <w:t>s</w:t>
+            </w:r>
+            <w:r>
+              <w:rPr>
+                <w:rStyle w:val="None"/>
+                <w:rFonts w:ascii="Arial" w:hAnsi="Arial"/>
+                <w:caps w:val="0"/>
+                <w:smallCaps w:val="0"/>
+                <w:strike w:val="0"/>
+                <w:dstrike w:val="0"/>
+                <w:outline w:val="0"/>
+                <w:color w:val="000000"/>
+                <w:spacing w:val="0"/>
+                <w:kern w:val="0"/>
+                <w:position w:val="0"/>
+                <w:sz w:val="20"/>
+                <w:szCs w:val="20"/>
+                <w:u w:val="none" w:color="000000"/>
+                <w:vertAlign w:val="baseline"/>
+                <w:rtl w:val="0"/>
+                <w:lang w:val="de-DE"/>
+              </w:rPr>
+              <w:t>ation</w:t>
             </w:r>
           </w:p>
         </w:tc>
         <w:tc>
           <w:tcPr>
-            <w:tcW w:type="dxa" w:w="1912"/>
+            <w:tcW w:type="dxa" w:w="1913"/>
             <w:tcBorders>
               <w:top w:val="single" w:color="dddddd" w:sz="8" w:space="0" w:shadow="0" w:frame="0"/>
               <w:left w:val="single" w:color="dddddd" w:sz="8" w:space="0" w:shadow="0" w:frame="0"/>
@@ -1625,23 +2398,75 @@
           </w:tcPr>
           <w:p>
             <w:pPr>
-              <w:pStyle w:val="Body"/>
+              <w:pStyle w:val="Body A"/>
             </w:pPr>
             <w:r>
               <w:rPr>
-                <w:rFonts w:ascii="Arial" w:hAnsi="Arial" w:hint="default"/>
-                <w:sz w:val="20"/>
-                <w:szCs w:val="20"/>
-                <w:rtl w:val="0"/>
-              </w:rPr>
-              <w:t xml:space="preserve">❏ </w:t>
-            </w:r>
-            <w:r>
-              <w:rPr>
-                <w:rFonts w:ascii="Arial" w:hAnsi="Arial"/>
-                <w:sz w:val="20"/>
-                <w:szCs w:val="20"/>
-                <w:rtl w:val="0"/>
+                <w:rStyle w:val="None"/>
+                <w:rFonts w:ascii="Arial Unicode MS" w:cs="Arial Unicode MS" w:hAnsi="Arial Unicode MS" w:eastAsia="Arial Unicode MS" w:hint="default"/>
+                <w:b w:val="0"/>
+                <w:bCs w:val="0"/>
+                <w:i w:val="0"/>
+                <w:iCs w:val="0"/>
+                <w:caps w:val="0"/>
+                <w:smallCaps w:val="0"/>
+                <w:strike w:val="0"/>
+                <w:dstrike w:val="0"/>
+                <w:outline w:val="0"/>
+                <w:color w:val="000000"/>
+                <w:spacing w:val="0"/>
+                <w:kern w:val="0"/>
+                <w:position w:val="0"/>
+                <w:sz w:val="20"/>
+                <w:szCs w:val="20"/>
+                <w:u w:val="none" w:color="000000"/>
+                <w:vertAlign w:val="baseline"/>
+                <w:rtl w:val="0"/>
+                <w:lang w:val="de-DE"/>
+              </w:rPr>
+              <w:t>❏</w:t>
+            </w:r>
+            <w:r>
+              <w:rPr>
+                <w:rStyle w:val="None"/>
+                <w:rFonts w:ascii="Arial" w:hAnsi="Arial"/>
+                <w:caps w:val="0"/>
+                <w:smallCaps w:val="0"/>
+                <w:strike w:val="0"/>
+                <w:dstrike w:val="0"/>
+                <w:outline w:val="0"/>
+                <w:color w:val="000000"/>
+                <w:spacing w:val="0"/>
+                <w:kern w:val="0"/>
+                <w:position w:val="0"/>
+                <w:sz w:val="20"/>
+                <w:szCs w:val="20"/>
+                <w:u w:val="none" w:color="000000"/>
+                <w:vertAlign w:val="baseline"/>
+                <w:rtl w:val="0"/>
+                <w:lang w:val="de-DE"/>
+              </w:rPr>
+              <w:t xml:space="preserve"> </w:t>
+            </w:r>
+            <w:r>
+              <w:rPr>
+                <w:rStyle w:val="None"/>
+                <w:rFonts w:ascii="Arial" w:hAnsi="Arial"/>
+                <w:caps w:val="0"/>
+                <w:smallCaps w:val="0"/>
+                <w:strike w:val="0"/>
+                <w:dstrike w:val="0"/>
+                <w:outline w:val="0"/>
+                <w:color w:val="000000"/>
+                <w:spacing w:val="0"/>
+                <w:kern w:val="0"/>
+                <w:position w:val="0"/>
+                <w:sz w:val="20"/>
+                <w:szCs w:val="20"/>
+                <w:u w:val="none" w:color="000000"/>
+                <w:vertAlign w:val="baseline"/>
+                <w:rtl w:val="0"/>
+                <w:lang w:val="de-DE"/>
               </w:rPr>
               <w:t>Individual</w:t>
             </w:r>
@@ -1649,7 +2474,7 @@
         </w:tc>
         <w:tc>
           <w:tcPr>
-            <w:tcW w:type="dxa" w:w="5363"/>
+            <w:tcW w:type="dxa" w:w="5364"/>
             <w:tcBorders>
               <w:top w:val="single" w:color="dddddd" w:sz="8" w:space="0" w:shadow="0" w:frame="0"/>
               <w:left w:val="single" w:color="dddddd" w:sz="8" w:space="0" w:shadow="0" w:frame="0"/>
@@ -1667,15 +2492,12 @@
           </w:tcPr>
           <w:p>
             <w:pPr>
-              <w:pStyle w:val="Body"/>
+              <w:pStyle w:val="Body A"/>
             </w:pPr>
             <w:r>
               <w:rPr>
-                <w:rFonts w:ascii="Arial Unicode MS" w:cs="Arial Unicode MS" w:hAnsi="Arial Unicode MS" w:eastAsia="Arial Unicode MS" w:hint="default"/>
-                <w:b w:val="0"/>
-                <w:bCs w:val="0"/>
-                <w:i w:val="0"/>
-                <w:iCs w:val="0"/>
+                <w:rStyle w:val="None"/>
+                <w:rFonts w:ascii="Arial Unicode MS" w:hAnsi="Arial Unicode MS" w:hint="default"/>
                 <w:caps w:val="0"/>
                 <w:smallCaps w:val="0"/>
                 <w:strike w:val="0"/>
@@ -1696,6 +2518,7 @@
             </w:r>
             <w:r>
               <w:rPr>
+                <w:rStyle w:val="None"/>
                 <w:rFonts w:ascii="Arial" w:hAnsi="Arial"/>
                 <w:caps w:val="0"/>
                 <w:smallCaps w:val="0"/>
@@ -1713,28 +2536,7 @@
                 <w:rtl w:val="0"/>
                 <w:lang w:val="en-US"/>
               </w:rPr>
-              <w:t xml:space="preserve"> </w:t>
-            </w:r>
-            <w:r>
-              <w:rPr>
-                <w:rFonts w:ascii="Arial" w:hAnsi="Arial"/>
-                <w:caps w:val="0"/>
-                <w:smallCaps w:val="0"/>
-                <w:strike w:val="0"/>
-                <w:dstrike w:val="0"/>
-                <w:outline w:val="0"/>
-                <w:color w:val="000000"/>
-                <w:spacing w:val="0"/>
-                <w:kern w:val="0"/>
-                <w:position w:val="0"/>
-                <w:sz w:val="20"/>
-                <w:szCs w:val="20"/>
-                <w:u w:val="none" w:color="000000"/>
-                <w:vertAlign w:val="baseline"/>
-                <w:rtl w:val="0"/>
-                <w:lang w:val="en-US"/>
-              </w:rPr>
-              <w:t>Anonymous</w:t>
+              <w:t xml:space="preserve"> Anonymous</w:t>
             </w:r>
           </w:p>
         </w:tc>
@@ -1744,7 +2546,7 @@
           <w:shd w:val="clear" w:color="auto" w:fill="ced7e7"/>
         </w:tblPrEx>
         <w:trPr>
-          <w:trHeight w:val="281" w:hRule="atLeast"/>
+          <w:trHeight w:val="301" w:hRule="atLeast"/>
         </w:trPr>
         <w:tc>
           <w:tcPr>
@@ -1767,28 +2569,12 @@
           </w:tcPr>
           <w:p>
             <w:pPr>
-              <w:keepNext w:val="0"/>
-              <w:keepLines w:val="0"/>
-              <w:pageBreakBefore w:val="0"/>
-              <w:widowControl w:val="1"/>
-              <w:shd w:val="clear" w:color="auto" w:fill="auto"/>
-              <w:suppressAutoHyphens w:val="0"/>
-              <w:bidi w:val="0"/>
-              <w:spacing w:before="0" w:after="0" w:line="240" w:lineRule="auto"/>
-              <w:ind w:left="0" w:right="0" w:firstLine="0"/>
-              <w:jc w:val="left"/>
-              <w:outlineLvl w:val="9"/>
-              <w:rPr>
-                <w:rtl w:val="0"/>
-              </w:rPr>
+              <w:pStyle w:val="Body"/>
             </w:pPr>
             <w:r>
               <w:rPr>
-                <w:rFonts w:ascii="Arial" w:cs="Cambria" w:hAnsi="Arial" w:eastAsia="Cambria"/>
-                <w:b w:val="0"/>
-                <w:bCs w:val="0"/>
-                <w:i w:val="0"/>
-                <w:iCs w:val="0"/>
+                <w:rStyle w:val="None"/>
+                <w:rFonts w:ascii="Arial" w:hAnsi="Arial"/>
                 <w:caps w:val="0"/>
                 <w:smallCaps w:val="0"/>
                 <w:strike w:val="0"/>
@@ -1803,6 +2589,7 @@
                 <w:u w:val="none" w:color="808080"/>
                 <w:vertAlign w:val="baseline"/>
                 <w:rtl w:val="0"/>
+                <w:lang w:val="en-US"/>
               </w:rPr>
               <w:t>AustLII will publicly acknowledge your contribution unless you select 'Anonymous'.</w:t>
             </w:r>
@@ -1810,11 +2597,61 @@
         </w:tc>
       </w:tr>
     </w:tbl>
+    <w:p>
+      <w:pPr>
+        <w:pStyle w:val="Body A"/>
+        <w:widowControl w:val="0"/>
+        <w:spacing w:before="140"/>
+        <w:ind w:left="108" w:hanging="108"/>
+        <w:rPr>
+          <w:rStyle w:val="None"/>
+          <w:rFonts w:ascii="Arial" w:cs="Arial" w:hAnsi="Arial" w:eastAsia="Arial"/>
+          <w:b w:val="1"/>
+          <w:bCs w:val="1"/>
+          <w:lang w:val="en-US"/>
+        </w:rPr>
+      </w:pPr>
+    </w:p>
+    <w:p>
+      <w:pPr>
+        <w:pStyle w:val="Body A"/>
+        <w:rPr>
+          <w:rStyle w:val="None"/>
+          <w:rFonts w:ascii="Arial" w:cs="Arial" w:hAnsi="Arial" w:eastAsia="Arial"/>
+          <w:b w:val="1"/>
+          <w:bCs w:val="1"/>
+          <w:lang w:val="en-US"/>
+        </w:rPr>
+      </w:pPr>
+      <w:r>
+        <w:rPr>
+          <w:rStyle w:val="None"/>
+          <w:rFonts w:ascii="Arial Unicode MS" w:cs="Arial Unicode MS" w:hAnsi="Arial Unicode MS" w:eastAsia="Arial Unicode MS"/>
+          <w:b w:val="0"/>
+          <w:bCs w:val="0"/>
+          <w:i w:val="0"/>
+          <w:iCs w:val="0"/>
+          <w:lang w:val="en-US"/>
+        </w:rPr>
+        <w:br w:type="textWrapping"/>
+      </w:r>
+      <w:r>
+        <w:rPr>
+          <w:rStyle w:val="None"/>
+          <w:rFonts w:ascii="Arial" w:hAnsi="Arial"/>
+          <w:b w:val="1"/>
+          <w:bCs w:val="1"/>
+          <w:rtl w:val="0"/>
+          <w:lang w:val="en-US"/>
+        </w:rPr>
+        <w:t>Your Payment</w:t>
+      </w:r>
+    </w:p>
     <w:tbl>
       <w:tblPr>
-        <w:tblW w:w="9268" w:type="dxa"/>
+        <w:tblW w:w="9504" w:type="dxa"/>
         <w:jc w:val="left"/>
-        <w:tblInd w:w="108" w:type="dxa"/>
+        <w:tblInd w:w="216" w:type="dxa"/>
         <w:tblBorders>
           <w:top w:val="single" w:color="ffffff" w:sz="8" w:space="0" w:shadow="0" w:frame="0"/>
           <w:left w:val="single" w:color="ffffff" w:sz="8" w:space="0" w:shadow="0" w:frame="0"/>
@@ -1827,22 +2664,22 @@
         <w:tblLayout w:type="fixed"/>
       </w:tblPr>
       <w:tblGrid>
-        <w:gridCol w:w="1368"/>
-        <w:gridCol w:w="2183"/>
-        <w:gridCol w:w="2051"/>
-        <w:gridCol w:w="1436"/>
-        <w:gridCol w:w="2230"/>
+        <w:gridCol w:w="1402"/>
+        <w:gridCol w:w="2239"/>
+        <w:gridCol w:w="2103"/>
+        <w:gridCol w:w="1473"/>
+        <w:gridCol w:w="2287"/>
       </w:tblGrid>
       <w:tr>
         <w:tblPrEx>
           <w:shd w:val="clear" w:color="auto" w:fill="ced7e7"/>
         </w:tblPrEx>
         <w:trPr>
-          <w:trHeight w:val="296" w:hRule="atLeast"/>
+          <w:trHeight w:val="316" w:hRule="atLeast"/>
         </w:trPr>
         <w:tc>
           <w:tcPr>
-            <w:tcW w:type="dxa" w:w="1368"/>
+            <w:tcW w:type="dxa" w:w="1402"/>
             <w:tcBorders>
               <w:top w:val="single" w:color="dddddd" w:sz="8" w:space="0" w:shadow="0" w:frame="0"/>
               <w:left w:val="single" w:color="dddddd" w:sz="8" w:space="0" w:shadow="0" w:frame="0"/>
@@ -1860,14 +2697,27 @@
           </w:tcPr>
           <w:p>
             <w:pPr>
-              <w:pStyle w:val="Body"/>
+              <w:pStyle w:val="Body A"/>
             </w:pPr>
             <w:r>
               <w:rPr>
-                <w:rFonts w:ascii="Arial" w:hAnsi="Arial"/>
-                <w:sz w:val="20"/>
-                <w:szCs w:val="20"/>
-                <w:rtl w:val="0"/>
+                <w:rStyle w:val="None"/>
+                <w:rFonts w:ascii="Arial" w:hAnsi="Arial"/>
+                <w:caps w:val="0"/>
+                <w:smallCaps w:val="0"/>
+                <w:strike w:val="0"/>
+                <w:dstrike w:val="0"/>
+                <w:outline w:val="0"/>
+                <w:color w:val="000000"/>
+                <w:spacing w:val="0"/>
+                <w:kern w:val="0"/>
+                <w:position w:val="0"/>
+                <w:sz w:val="20"/>
+                <w:szCs w:val="20"/>
+                <w:u w:val="none" w:color="000000"/>
+                <w:vertAlign w:val="baseline"/>
+                <w:rtl w:val="0"/>
+                <w:lang w:val="de-DE"/>
               </w:rPr>
               <w:t>Method:</w:t>
             </w:r>
@@ -1875,7 +2725,7 @@
         </w:tc>
         <w:tc>
           <w:tcPr>
-            <w:tcW w:type="dxa" w:w="2183"/>
+            <w:tcW w:type="dxa" w:w="2238"/>
             <w:tcBorders>
               <w:top w:val="single" w:color="dddddd" w:sz="8" w:space="0" w:shadow="0" w:frame="0"/>
               <w:left w:val="single" w:color="dddddd" w:sz="8" w:space="0" w:shadow="0" w:frame="0"/>
@@ -1893,23 +2743,75 @@
           </w:tcPr>
           <w:p>
             <w:pPr>
-              <w:pStyle w:val="Body"/>
+              <w:pStyle w:val="Body A"/>
             </w:pPr>
             <w:r>
               <w:rPr>
-                <w:rFonts w:ascii="Arial" w:hAnsi="Arial" w:hint="default"/>
-                <w:sz w:val="20"/>
-                <w:szCs w:val="20"/>
-                <w:rtl w:val="0"/>
-              </w:rPr>
-              <w:t xml:space="preserve">❏ </w:t>
-            </w:r>
-            <w:r>
-              <w:rPr>
-                <w:rFonts w:ascii="Arial" w:hAnsi="Arial"/>
-                <w:sz w:val="20"/>
-                <w:szCs w:val="20"/>
-                <w:rtl w:val="0"/>
+                <w:rStyle w:val="None"/>
+                <w:rFonts w:ascii="Arial Unicode MS" w:cs="Arial Unicode MS" w:hAnsi="Arial Unicode MS" w:eastAsia="Arial Unicode MS" w:hint="default"/>
+                <w:b w:val="0"/>
+                <w:bCs w:val="0"/>
+                <w:i w:val="0"/>
+                <w:iCs w:val="0"/>
+                <w:caps w:val="0"/>
+                <w:smallCaps w:val="0"/>
+                <w:strike w:val="0"/>
+                <w:dstrike w:val="0"/>
+                <w:outline w:val="0"/>
+                <w:color w:val="000000"/>
+                <w:spacing w:val="0"/>
+                <w:kern w:val="0"/>
+                <w:position w:val="0"/>
+                <w:sz w:val="20"/>
+                <w:szCs w:val="20"/>
+                <w:u w:val="none" w:color="000000"/>
+                <w:vertAlign w:val="baseline"/>
+                <w:rtl w:val="0"/>
+                <w:lang w:val="de-DE"/>
+              </w:rPr>
+              <w:t>❏</w:t>
+            </w:r>
+            <w:r>
+              <w:rPr>
+                <w:rStyle w:val="None"/>
+                <w:rFonts w:ascii="Arial" w:hAnsi="Arial"/>
+                <w:caps w:val="0"/>
+                <w:smallCaps w:val="0"/>
+                <w:strike w:val="0"/>
+                <w:dstrike w:val="0"/>
+                <w:outline w:val="0"/>
+                <w:color w:val="000000"/>
+                <w:spacing w:val="0"/>
+                <w:kern w:val="0"/>
+                <w:position w:val="0"/>
+                <w:sz w:val="20"/>
+                <w:szCs w:val="20"/>
+                <w:u w:val="none" w:color="000000"/>
+                <w:vertAlign w:val="baseline"/>
+                <w:rtl w:val="0"/>
+                <w:lang w:val="de-DE"/>
+              </w:rPr>
+              <w:t xml:space="preserve"> </w:t>
+            </w:r>
+            <w:r>
+              <w:rPr>
+                <w:rStyle w:val="None"/>
+                <w:rFonts w:ascii="Arial" w:hAnsi="Arial"/>
+                <w:caps w:val="0"/>
+                <w:smallCaps w:val="0"/>
+                <w:strike w:val="0"/>
+                <w:dstrike w:val="0"/>
+                <w:outline w:val="0"/>
+                <w:color w:val="000000"/>
+                <w:spacing w:val="0"/>
+                <w:kern w:val="0"/>
+                <w:position w:val="0"/>
+                <w:sz w:val="20"/>
+                <w:szCs w:val="20"/>
+                <w:u w:val="none" w:color="000000"/>
+                <w:vertAlign w:val="baseline"/>
+                <w:rtl w:val="0"/>
+                <w:lang w:val="de-DE"/>
               </w:rPr>
               <w:t>Credit Card</w:t>
             </w:r>
@@ -1917,7 +2819,7 @@
         </w:tc>
         <w:tc>
           <w:tcPr>
-            <w:tcW w:type="dxa" w:w="2050"/>
+            <w:tcW w:type="dxa" w:w="2103"/>
             <w:tcBorders>
               <w:top w:val="single" w:color="dddddd" w:sz="8" w:space="0" w:shadow="0" w:frame="0"/>
               <w:left w:val="single" w:color="dddddd" w:sz="8" w:space="0" w:shadow="0" w:frame="0"/>
@@ -1935,23 +2837,75 @@
           </w:tcPr>
           <w:p>
             <w:pPr>
-              <w:pStyle w:val="Body"/>
+              <w:pStyle w:val="Body A"/>
             </w:pPr>
             <w:r>
               <w:rPr>
-                <w:rFonts w:ascii="Arial" w:hAnsi="Arial" w:hint="default"/>
-                <w:sz w:val="20"/>
-                <w:szCs w:val="20"/>
-                <w:rtl w:val="0"/>
-              </w:rPr>
-              <w:t xml:space="preserve">❏ </w:t>
-            </w:r>
-            <w:r>
-              <w:rPr>
-                <w:rFonts w:ascii="Arial" w:hAnsi="Arial"/>
-                <w:sz w:val="20"/>
-                <w:szCs w:val="20"/>
-                <w:rtl w:val="0"/>
+                <w:rStyle w:val="None"/>
+                <w:rFonts w:ascii="Arial Unicode MS" w:cs="Arial Unicode MS" w:hAnsi="Arial Unicode MS" w:eastAsia="Arial Unicode MS" w:hint="default"/>
+                <w:b w:val="0"/>
+                <w:bCs w:val="0"/>
+                <w:i w:val="0"/>
+                <w:iCs w:val="0"/>
+                <w:caps w:val="0"/>
+                <w:smallCaps w:val="0"/>
+                <w:strike w:val="0"/>
+                <w:dstrike w:val="0"/>
+                <w:outline w:val="0"/>
+                <w:color w:val="000000"/>
+                <w:spacing w:val="0"/>
+                <w:kern w:val="0"/>
+                <w:position w:val="0"/>
+                <w:sz w:val="20"/>
+                <w:szCs w:val="20"/>
+                <w:u w:val="none" w:color="000000"/>
+                <w:vertAlign w:val="baseline"/>
+                <w:rtl w:val="0"/>
+                <w:lang w:val="de-DE"/>
+              </w:rPr>
+              <w:t>❏</w:t>
+            </w:r>
+            <w:r>
+              <w:rPr>
+                <w:rStyle w:val="None"/>
+                <w:rFonts w:ascii="Arial" w:hAnsi="Arial"/>
+                <w:caps w:val="0"/>
+                <w:smallCaps w:val="0"/>
+                <w:strike w:val="0"/>
+                <w:dstrike w:val="0"/>
+                <w:outline w:val="0"/>
+                <w:color w:val="000000"/>
+                <w:spacing w:val="0"/>
+                <w:kern w:val="0"/>
+                <w:position w:val="0"/>
+                <w:sz w:val="20"/>
+                <w:szCs w:val="20"/>
+                <w:u w:val="none" w:color="000000"/>
+                <w:vertAlign w:val="baseline"/>
+                <w:rtl w:val="0"/>
+                <w:lang w:val="de-DE"/>
+              </w:rPr>
+              <w:t xml:space="preserve"> </w:t>
+            </w:r>
+            <w:r>
+              <w:rPr>
+                <w:rStyle w:val="None"/>
+                <w:rFonts w:ascii="Arial" w:hAnsi="Arial"/>
+                <w:caps w:val="0"/>
+                <w:smallCaps w:val="0"/>
+                <w:strike w:val="0"/>
+                <w:dstrike w:val="0"/>
+                <w:outline w:val="0"/>
+                <w:color w:val="000000"/>
+                <w:spacing w:val="0"/>
+                <w:kern w:val="0"/>
+                <w:position w:val="0"/>
+                <w:sz w:val="20"/>
+                <w:szCs w:val="20"/>
+                <w:u w:val="none" w:color="000000"/>
+                <w:vertAlign w:val="baseline"/>
+                <w:rtl w:val="0"/>
+                <w:lang w:val="de-DE"/>
               </w:rPr>
               <w:t>Cheque</w:t>
             </w:r>
@@ -1959,7 +2913,447 @@
         </w:tc>
         <w:tc>
           <w:tcPr>
-            <w:tcW w:type="dxa" w:w="3665"/>
+            <w:tcW w:type="dxa" w:w="3759"/>
+            <w:gridSpan w:val="2"/>
+            <w:tcBorders>
+              <w:top w:val="single" w:color="dddddd" w:sz="8" w:space="0" w:shadow="0" w:frame="0"/>
+              <w:left w:val="single" w:color="dddddd" w:sz="8" w:space="0" w:shadow="0" w:frame="0"/>
+              <w:bottom w:val="single" w:color="dddddd" w:sz="8" w:space="0" w:shadow="0" w:frame="0"/>
+              <w:right w:val="single" w:color="dddddd" w:sz="8" w:space="0" w:shadow="0" w:frame="0"/>
+            </w:tcBorders>
+            <w:shd w:val="clear" w:color="auto" w:fill="auto"/>
+            <w:tcMar>
+              <w:top w:type="dxa" w:w="80"/>
+              <w:left w:type="dxa" w:w="80"/>
+              <w:bottom w:type="dxa" w:w="80"/>
+              <w:right w:type="dxa" w:w="80"/>
+            </w:tcMar>
+            <w:vAlign w:val="center"/>
+          </w:tcPr>
+          <w:p>
+            <w:pPr>
+              <w:pStyle w:val="Body A"/>
+            </w:pPr>
+            <w:r>
+              <w:rPr>
+                <w:rStyle w:val="None"/>
+                <w:rFonts w:ascii="Arial Unicode MS" w:cs="Arial Unicode MS" w:hAnsi="Arial Unicode MS" w:eastAsia="Arial Unicode MS" w:hint="default"/>
+                <w:b w:val="0"/>
+                <w:bCs w:val="0"/>
+                <w:i w:val="0"/>
+                <w:iCs w:val="0"/>
+                <w:caps w:val="0"/>
+                <w:smallCaps w:val="0"/>
+                <w:strike w:val="0"/>
+                <w:dstrike w:val="0"/>
+                <w:outline w:val="0"/>
+                <w:color w:val="000000"/>
+                <w:spacing w:val="0"/>
+                <w:kern w:val="0"/>
+                <w:position w:val="0"/>
+                <w:sz w:val="20"/>
+                <w:szCs w:val="20"/>
+                <w:u w:val="none" w:color="000000"/>
+                <w:vertAlign w:val="baseline"/>
+                <w:rtl w:val="0"/>
+                <w:lang w:val="de-DE"/>
+              </w:rPr>
+              <w:t>❏</w:t>
+            </w:r>
+            <w:r>
+              <w:rPr>
+                <w:rStyle w:val="None"/>
+                <w:rFonts w:ascii="Arial" w:hAnsi="Arial"/>
+                <w:caps w:val="0"/>
+                <w:smallCaps w:val="0"/>
+                <w:strike w:val="0"/>
+                <w:dstrike w:val="0"/>
+                <w:outline w:val="0"/>
+                <w:color w:val="000000"/>
+                <w:spacing w:val="0"/>
+                <w:kern w:val="0"/>
+                <w:position w:val="0"/>
+                <w:sz w:val="20"/>
+                <w:szCs w:val="20"/>
+                <w:u w:val="none" w:color="000000"/>
+                <w:vertAlign w:val="baseline"/>
+                <w:rtl w:val="0"/>
+                <w:lang w:val="de-DE"/>
+              </w:rPr>
+              <w:t xml:space="preserve"> </w:t>
+            </w:r>
+            <w:r>
+              <w:rPr>
+                <w:rStyle w:val="None"/>
+                <w:rFonts w:ascii="Arial" w:hAnsi="Arial"/>
+                <w:caps w:val="0"/>
+                <w:smallCaps w:val="0"/>
+                <w:strike w:val="0"/>
+                <w:dstrike w:val="0"/>
+                <w:outline w:val="0"/>
+                <w:color w:val="000000"/>
+                <w:spacing w:val="0"/>
+                <w:kern w:val="0"/>
+                <w:position w:val="0"/>
+                <w:sz w:val="20"/>
+                <w:szCs w:val="20"/>
+                <w:u w:val="none" w:color="000000"/>
+                <w:vertAlign w:val="baseline"/>
+                <w:rtl w:val="0"/>
+                <w:lang w:val="de-DE"/>
+              </w:rPr>
+              <w:t>Invoice</w:t>
+            </w:r>
+          </w:p>
+        </w:tc>
+      </w:tr>
+      <w:tr>
+        <w:tblPrEx>
+          <w:shd w:val="clear" w:color="auto" w:fill="ced7e7"/>
+        </w:tblPrEx>
+        <w:trPr>
+          <w:trHeight w:val="316" w:hRule="atLeast"/>
+        </w:trPr>
+        <w:tc>
+          <w:tcPr>
+            <w:tcW w:type="dxa" w:w="1402"/>
+            <w:tcBorders>
+              <w:top w:val="single" w:color="dddddd" w:sz="8" w:space="0" w:shadow="0" w:frame="0"/>
+              <w:left w:val="single" w:color="dddddd" w:sz="8" w:space="0" w:shadow="0" w:frame="0"/>
+              <w:bottom w:val="single" w:color="dddddd" w:sz="8" w:space="0" w:shadow="0" w:frame="0"/>
+              <w:right w:val="single" w:color="dddddd" w:sz="8" w:space="0" w:shadow="0" w:frame="0"/>
+            </w:tcBorders>
+            <w:shd w:val="clear" w:color="auto" w:fill="auto"/>
+            <w:tcMar>
+              <w:top w:type="dxa" w:w="80"/>
+              <w:left w:type="dxa" w:w="80"/>
+              <w:bottom w:type="dxa" w:w="80"/>
+              <w:right w:type="dxa" w:w="80"/>
+            </w:tcMar>
+            <w:vAlign w:val="center"/>
+          </w:tcPr>
+          <w:p>
+            <w:pPr>
+              <w:pStyle w:val="Body A"/>
+            </w:pPr>
+            <w:r>
+              <w:rPr>
+                <w:rStyle w:val="None"/>
+                <w:rFonts w:ascii="Arial" w:hAnsi="Arial"/>
+                <w:caps w:val="0"/>
+                <w:smallCaps w:val="0"/>
+                <w:strike w:val="0"/>
+                <w:dstrike w:val="0"/>
+                <w:outline w:val="0"/>
+                <w:color w:val="000000"/>
+                <w:spacing w:val="0"/>
+                <w:kern w:val="0"/>
+                <w:position w:val="0"/>
+                <w:sz w:val="20"/>
+                <w:szCs w:val="20"/>
+                <w:u w:val="none" w:color="000000"/>
+                <w:vertAlign w:val="baseline"/>
+                <w:rtl w:val="0"/>
+                <w:lang w:val="de-DE"/>
+              </w:rPr>
+              <w:t>Card Type:</w:t>
+            </w:r>
+          </w:p>
+        </w:tc>
+        <w:tc>
+          <w:tcPr>
+            <w:tcW w:type="dxa" w:w="2238"/>
+            <w:tcBorders>
+              <w:top w:val="single" w:color="dddddd" w:sz="8" w:space="0" w:shadow="0" w:frame="0"/>
+              <w:left w:val="single" w:color="dddddd" w:sz="8" w:space="0" w:shadow="0" w:frame="0"/>
+              <w:bottom w:val="single" w:color="dddddd" w:sz="8" w:space="0" w:shadow="0" w:frame="0"/>
+              <w:right w:val="single" w:color="dddddd" w:sz="8" w:space="0" w:shadow="0" w:frame="0"/>
+            </w:tcBorders>
+            <w:shd w:val="clear" w:color="auto" w:fill="auto"/>
+            <w:tcMar>
+              <w:top w:type="dxa" w:w="80"/>
+              <w:left w:type="dxa" w:w="80"/>
+              <w:bottom w:type="dxa" w:w="80"/>
+              <w:right w:type="dxa" w:w="80"/>
+            </w:tcMar>
+            <w:vAlign w:val="center"/>
+          </w:tcPr>
+          <w:p>
+            <w:pPr>
+              <w:pStyle w:val="Body A"/>
+            </w:pPr>
+            <w:r>
+              <w:rPr>
+                <w:rStyle w:val="None"/>
+                <w:rFonts w:ascii="Arial Unicode MS" w:cs="Arial Unicode MS" w:hAnsi="Arial Unicode MS" w:eastAsia="Arial Unicode MS" w:hint="default"/>
+                <w:b w:val="0"/>
+                <w:bCs w:val="0"/>
+                <w:i w:val="0"/>
+                <w:iCs w:val="0"/>
+                <w:caps w:val="0"/>
+                <w:smallCaps w:val="0"/>
+                <w:strike w:val="0"/>
+                <w:dstrike w:val="0"/>
+                <w:outline w:val="0"/>
+                <w:color w:val="000000"/>
+                <w:spacing w:val="0"/>
+                <w:kern w:val="0"/>
+                <w:position w:val="0"/>
+                <w:sz w:val="20"/>
+                <w:szCs w:val="20"/>
+                <w:u w:val="none" w:color="000000"/>
+                <w:vertAlign w:val="baseline"/>
+                <w:rtl w:val="0"/>
+                <w:lang w:val="de-DE"/>
+              </w:rPr>
+              <w:t>❏</w:t>
+            </w:r>
+            <w:r>
+              <w:rPr>
+                <w:rStyle w:val="None"/>
+                <w:rFonts w:ascii="Arial" w:hAnsi="Arial"/>
+                <w:caps w:val="0"/>
+                <w:smallCaps w:val="0"/>
+                <w:strike w:val="0"/>
+                <w:dstrike w:val="0"/>
+                <w:outline w:val="0"/>
+                <w:color w:val="000000"/>
+                <w:spacing w:val="0"/>
+                <w:kern w:val="0"/>
+                <w:position w:val="0"/>
+                <w:sz w:val="20"/>
+                <w:szCs w:val="20"/>
+                <w:u w:val="none" w:color="000000"/>
+                <w:vertAlign w:val="baseline"/>
+                <w:rtl w:val="0"/>
+                <w:lang w:val="de-DE"/>
+              </w:rPr>
+              <w:t xml:space="preserve"> </w:t>
+            </w:r>
+            <w:r>
+              <w:rPr>
+                <w:rStyle w:val="None"/>
+                <w:rFonts w:ascii="Arial" w:hAnsi="Arial"/>
+                <w:caps w:val="0"/>
+                <w:smallCaps w:val="0"/>
+                <w:strike w:val="0"/>
+                <w:dstrike w:val="0"/>
+                <w:outline w:val="0"/>
+                <w:color w:val="000000"/>
+                <w:spacing w:val="0"/>
+                <w:kern w:val="0"/>
+                <w:position w:val="0"/>
+                <w:sz w:val="20"/>
+                <w:szCs w:val="20"/>
+                <w:u w:val="none" w:color="000000"/>
+                <w:vertAlign w:val="baseline"/>
+                <w:rtl w:val="0"/>
+                <w:lang w:val="de-DE"/>
+              </w:rPr>
+              <w:t>VISA</w:t>
+            </w:r>
+          </w:p>
+        </w:tc>
+        <w:tc>
+          <w:tcPr>
+            <w:tcW w:type="dxa" w:w="2103"/>
+            <w:tcBorders>
+              <w:top w:val="single" w:color="dddddd" w:sz="8" w:space="0" w:shadow="0" w:frame="0"/>
+              <w:left w:val="single" w:color="dddddd" w:sz="8" w:space="0" w:shadow="0" w:frame="0"/>
+              <w:bottom w:val="single" w:color="dddddd" w:sz="8" w:space="0" w:shadow="0" w:frame="0"/>
+              <w:right w:val="single" w:color="dddddd" w:sz="8" w:space="0" w:shadow="0" w:frame="0"/>
+            </w:tcBorders>
+            <w:shd w:val="clear" w:color="auto" w:fill="auto"/>
+            <w:tcMar>
+              <w:top w:type="dxa" w:w="80"/>
+              <w:left w:type="dxa" w:w="80"/>
+              <w:bottom w:type="dxa" w:w="80"/>
+              <w:right w:type="dxa" w:w="80"/>
+            </w:tcMar>
+            <w:vAlign w:val="center"/>
+          </w:tcPr>
+          <w:p>
+            <w:pPr>
+              <w:pStyle w:val="Body A"/>
+            </w:pPr>
+            <w:r>
+              <w:rPr>
+                <w:rStyle w:val="None"/>
+                <w:rFonts w:ascii="Arial Unicode MS" w:cs="Arial Unicode MS" w:hAnsi="Arial Unicode MS" w:eastAsia="Arial Unicode MS" w:hint="default"/>
+                <w:b w:val="0"/>
+                <w:bCs w:val="0"/>
+                <w:i w:val="0"/>
+                <w:iCs w:val="0"/>
+                <w:caps w:val="0"/>
+                <w:smallCaps w:val="0"/>
+                <w:strike w:val="0"/>
+                <w:dstrike w:val="0"/>
+                <w:outline w:val="0"/>
+                <w:color w:val="000000"/>
+                <w:spacing w:val="0"/>
+                <w:kern w:val="0"/>
+                <w:position w:val="0"/>
+                <w:sz w:val="20"/>
+                <w:szCs w:val="20"/>
+                <w:u w:val="none" w:color="000000"/>
+                <w:vertAlign w:val="baseline"/>
+                <w:rtl w:val="0"/>
+                <w:lang w:val="de-DE"/>
+              </w:rPr>
+              <w:t>❏</w:t>
+            </w:r>
+            <w:r>
+              <w:rPr>
+                <w:rStyle w:val="None"/>
+                <w:rFonts w:ascii="Arial" w:hAnsi="Arial"/>
+                <w:caps w:val="0"/>
+                <w:smallCaps w:val="0"/>
+                <w:strike w:val="0"/>
+                <w:dstrike w:val="0"/>
+                <w:outline w:val="0"/>
+                <w:color w:val="000000"/>
+                <w:spacing w:val="0"/>
+                <w:kern w:val="0"/>
+                <w:position w:val="0"/>
+                <w:sz w:val="20"/>
+                <w:szCs w:val="20"/>
+                <w:u w:val="none" w:color="000000"/>
+                <w:vertAlign w:val="baseline"/>
+                <w:rtl w:val="0"/>
+                <w:lang w:val="de-DE"/>
+              </w:rPr>
+              <w:t xml:space="preserve"> </w:t>
+            </w:r>
+            <w:r>
+              <w:rPr>
+                <w:rStyle w:val="None"/>
+                <w:rFonts w:ascii="Arial" w:hAnsi="Arial"/>
+                <w:caps w:val="0"/>
+                <w:smallCaps w:val="0"/>
+                <w:strike w:val="0"/>
+                <w:dstrike w:val="0"/>
+                <w:outline w:val="0"/>
+                <w:color w:val="000000"/>
+                <w:spacing w:val="0"/>
+                <w:kern w:val="0"/>
+                <w:position w:val="0"/>
+                <w:sz w:val="20"/>
+                <w:szCs w:val="20"/>
+                <w:u w:val="none" w:color="000000"/>
+                <w:vertAlign w:val="baseline"/>
+                <w:rtl w:val="0"/>
+                <w:lang w:val="de-DE"/>
+              </w:rPr>
+              <w:t>MasterCard</w:t>
+            </w:r>
+          </w:p>
+        </w:tc>
+        <w:tc>
+          <w:tcPr>
+            <w:tcW w:type="dxa" w:w="3759"/>
+            <w:gridSpan w:val="2"/>
+            <w:tcBorders>
+              <w:top w:val="single" w:color="dddddd" w:sz="8" w:space="0" w:shadow="0" w:frame="0"/>
+              <w:left w:val="single" w:color="dddddd" w:sz="8" w:space="0" w:shadow="0" w:frame="0"/>
+              <w:bottom w:val="single" w:color="dddddd" w:sz="8" w:space="0" w:shadow="0" w:frame="0"/>
+              <w:right w:val="single" w:color="dddddd" w:sz="8" w:space="0" w:shadow="0" w:frame="0"/>
+            </w:tcBorders>
+            <w:shd w:val="clear" w:color="auto" w:fill="auto"/>
+            <w:tcMar>
+              <w:top w:type="dxa" w:w="80"/>
+              <w:left w:type="dxa" w:w="80"/>
+              <w:bottom w:type="dxa" w:w="80"/>
+              <w:right w:type="dxa" w:w="80"/>
+            </w:tcMar>
+            <w:vAlign w:val="center"/>
+          </w:tcPr>
+          <w:p>
+            <w:pPr>
+              <w:pStyle w:val="Body A"/>
+            </w:pPr>
+            <w:r>
+              <w:rPr>
+                <w:rStyle w:val="None"/>
+                <w:rFonts w:ascii="Arial Unicode MS" w:cs="Arial Unicode MS" w:hAnsi="Arial Unicode MS" w:eastAsia="Arial Unicode MS" w:hint="default"/>
+                <w:b w:val="0"/>
+                <w:bCs w:val="0"/>
+                <w:i w:val="0"/>
+                <w:iCs w:val="0"/>
+                <w:caps w:val="0"/>
+                <w:smallCaps w:val="0"/>
+                <w:strike w:val="0"/>
+                <w:dstrike w:val="0"/>
+                <w:outline w:val="0"/>
+                <w:color w:val="000000"/>
+                <w:spacing w:val="0"/>
+                <w:kern w:val="0"/>
+                <w:position w:val="0"/>
+                <w:sz w:val="20"/>
+                <w:szCs w:val="20"/>
+                <w:u w:val="none" w:color="000000"/>
+                <w:vertAlign w:val="baseline"/>
+                <w:rtl w:val="0"/>
+                <w:lang w:val="de-DE"/>
+              </w:rPr>
+              <w:t>❏</w:t>
+            </w:r>
+            <w:r>
+              <w:rPr>
+                <w:rStyle w:val="None"/>
+                <w:rFonts w:ascii="Arial" w:hAnsi="Arial"/>
+                <w:caps w:val="0"/>
+                <w:smallCaps w:val="0"/>
+                <w:strike w:val="0"/>
+                <w:dstrike w:val="0"/>
+                <w:outline w:val="0"/>
+                <w:color w:val="000000"/>
+                <w:spacing w:val="0"/>
+                <w:kern w:val="0"/>
+                <w:position w:val="0"/>
+                <w:sz w:val="20"/>
+                <w:szCs w:val="20"/>
+                <w:u w:val="none" w:color="000000"/>
+                <w:vertAlign w:val="baseline"/>
+                <w:rtl w:val="0"/>
+                <w:lang w:val="de-DE"/>
+              </w:rPr>
+              <w:t xml:space="preserve"> </w:t>
+            </w:r>
+            <w:r>
+              <w:rPr>
+                <w:rStyle w:val="None"/>
+                <w:rFonts w:ascii="Arial" w:hAnsi="Arial"/>
+                <w:caps w:val="0"/>
+                <w:smallCaps w:val="0"/>
+                <w:strike w:val="0"/>
+                <w:dstrike w:val="0"/>
+                <w:outline w:val="0"/>
+                <w:color w:val="000000"/>
+                <w:spacing w:val="0"/>
+                <w:kern w:val="0"/>
+                <w:position w:val="0"/>
+                <w:sz w:val="20"/>
+                <w:szCs w:val="20"/>
+                <w:u w:val="none" w:color="000000"/>
+                <w:vertAlign w:val="baseline"/>
+                <w:rtl w:val="0"/>
+                <w:lang w:val="de-DE"/>
+              </w:rPr>
+              <w:t>American Express</w:t>
+            </w:r>
+          </w:p>
+        </w:tc>
+      </w:tr>
+      <w:tr>
+        <w:tblPrEx>
+          <w:shd w:val="clear" w:color="auto" w:fill="ced7e7"/>
+        </w:tblPrEx>
+        <w:trPr>
+          <w:trHeight w:val="316" w:hRule="atLeast"/>
+        </w:trPr>
+        <w:tc>
+          <w:tcPr>
+            <w:tcW w:type="dxa" w:w="3641"/>
             <w:gridSpan w:val="2"/>
             <w:tcBorders>
               <w:top w:val="single" w:color="dddddd" w:sz="8" w:space="0" w:shadow="0" w:frame="0"/>
@@ -1979,155 +3373,36 @@
           <w:p>
             <w:pPr>
               <w:pStyle w:val="Body"/>
+              <w:suppressAutoHyphens w:val="1"/>
+              <w:outlineLvl w:val="0"/>
             </w:pPr>
             <w:r>
               <w:rPr>
-                <w:rFonts w:ascii="Arial" w:hAnsi="Arial" w:hint="default"/>
-                <w:sz w:val="20"/>
-                <w:szCs w:val="20"/>
-                <w:rtl w:val="0"/>
-              </w:rPr>
-              <w:t xml:space="preserve">❏ </w:t>
-            </w:r>
-            <w:r>
-              <w:rPr>
-                <w:rFonts w:ascii="Arial" w:hAnsi="Arial"/>
-                <w:sz w:val="20"/>
-                <w:szCs w:val="20"/>
-                <w:rtl w:val="0"/>
-              </w:rPr>
-              <w:t>Invoice</w:t>
-            </w:r>
-          </w:p>
-        </w:tc>
-      </w:tr>
-      <w:tr>
-        <w:tblPrEx>
-          <w:shd w:val="clear" w:color="auto" w:fill="ced7e7"/>
-        </w:tblPrEx>
-        <w:trPr>
-          <w:trHeight w:val="296" w:hRule="atLeast"/>
-        </w:trPr>
-        <w:tc>
-          <w:tcPr>
-            <w:tcW w:type="dxa" w:w="1368"/>
-            <w:tcBorders>
-              <w:top w:val="single" w:color="dddddd" w:sz="8" w:space="0" w:shadow="0" w:frame="0"/>
-              <w:left w:val="single" w:color="dddddd" w:sz="8" w:space="0" w:shadow="0" w:frame="0"/>
-              <w:bottom w:val="single" w:color="dddddd" w:sz="8" w:space="0" w:shadow="0" w:frame="0"/>
-              <w:right w:val="single" w:color="dddddd" w:sz="8" w:space="0" w:shadow="0" w:frame="0"/>
-            </w:tcBorders>
-            <w:shd w:val="clear" w:color="auto" w:fill="auto"/>
-            <w:tcMar>
-              <w:top w:type="dxa" w:w="80"/>
-              <w:left w:type="dxa" w:w="80"/>
-              <w:bottom w:type="dxa" w:w="80"/>
-              <w:right w:type="dxa" w:w="80"/>
-            </w:tcMar>
-            <w:vAlign w:val="center"/>
-          </w:tcPr>
-          <w:p>
-            <w:pPr>
-              <w:pStyle w:val="Body"/>
-            </w:pPr>
-            <w:r>
-              <w:rPr>
-                <w:rFonts w:ascii="Arial" w:hAnsi="Arial"/>
-                <w:sz w:val="20"/>
-                <w:szCs w:val="20"/>
-                <w:rtl w:val="0"/>
-              </w:rPr>
-              <w:t>Card Type:</w:t>
+                <w:rStyle w:val="None"/>
+                <w:rFonts w:ascii="Arial" w:hAnsi="Arial"/>
+                <w:caps w:val="0"/>
+                <w:smallCaps w:val="0"/>
+                <w:strike w:val="0"/>
+                <w:dstrike w:val="0"/>
+                <w:outline w:val="0"/>
+                <w:color w:val="000000"/>
+                <w:spacing w:val="0"/>
+                <w:kern w:val="0"/>
+                <w:position w:val="0"/>
+                <w:sz w:val="20"/>
+                <w:szCs w:val="20"/>
+                <w:u w:val="none" w:color="000000"/>
+                <w:vertAlign w:val="baseline"/>
+                <w:rtl w:val="0"/>
+                <w:lang w:val="de-DE"/>
+              </w:rPr>
+              <w:t>Cardholder Name:</w:t>
             </w:r>
           </w:p>
         </w:tc>
         <w:tc>
           <w:tcPr>
-            <w:tcW w:type="dxa" w:w="2183"/>
-            <w:tcBorders>
-              <w:top w:val="single" w:color="dddddd" w:sz="8" w:space="0" w:shadow="0" w:frame="0"/>
-              <w:left w:val="single" w:color="dddddd" w:sz="8" w:space="0" w:shadow="0" w:frame="0"/>
-              <w:bottom w:val="single" w:color="dddddd" w:sz="8" w:space="0" w:shadow="0" w:frame="0"/>
-              <w:right w:val="single" w:color="dddddd" w:sz="8" w:space="0" w:shadow="0" w:frame="0"/>
-            </w:tcBorders>
-            <w:shd w:val="clear" w:color="auto" w:fill="auto"/>
-            <w:tcMar>
-              <w:top w:type="dxa" w:w="80"/>
-              <w:left w:type="dxa" w:w="80"/>
-              <w:bottom w:type="dxa" w:w="80"/>
-              <w:right w:type="dxa" w:w="80"/>
-            </w:tcMar>
-            <w:vAlign w:val="center"/>
-          </w:tcPr>
-          <w:p>
-            <w:pPr>
-              <w:pStyle w:val="Body"/>
-            </w:pPr>
-            <w:r>
-              <w:rPr>
-                <w:rFonts w:ascii="Arial" w:hAnsi="Arial" w:hint="default"/>
-                <w:sz w:val="20"/>
-                <w:szCs w:val="20"/>
-                <w:rtl w:val="0"/>
-              </w:rPr>
-              <w:t xml:space="preserve">❏ </w:t>
-            </w:r>
-            <w:r>
-              <w:rPr>
-                <w:rFonts w:ascii="Arial" w:hAnsi="Arial"/>
-                <w:sz w:val="20"/>
-                <w:szCs w:val="20"/>
-                <w:rtl w:val="0"/>
-              </w:rPr>
-              <w:t>VISA</w:t>
-            </w:r>
-          </w:p>
-        </w:tc>
-        <w:tc>
-          <w:tcPr>
-            <w:tcW w:type="dxa" w:w="2050"/>
-            <w:tcBorders>
-              <w:top w:val="single" w:color="dddddd" w:sz="8" w:space="0" w:shadow="0" w:frame="0"/>
-              <w:left w:val="single" w:color="dddddd" w:sz="8" w:space="0" w:shadow="0" w:frame="0"/>
-              <w:bottom w:val="single" w:color="dddddd" w:sz="8" w:space="0" w:shadow="0" w:frame="0"/>
-              <w:right w:val="single" w:color="dddddd" w:sz="8" w:space="0" w:shadow="0" w:frame="0"/>
-            </w:tcBorders>
-            <w:shd w:val="clear" w:color="auto" w:fill="auto"/>
-            <w:tcMar>
-              <w:top w:type="dxa" w:w="80"/>
-              <w:left w:type="dxa" w:w="80"/>
-              <w:bottom w:type="dxa" w:w="80"/>
-              <w:right w:type="dxa" w:w="80"/>
-            </w:tcMar>
-            <w:vAlign w:val="center"/>
-          </w:tcPr>
-          <w:p>
-            <w:pPr>
-              <w:pStyle w:val="Body"/>
-            </w:pPr>
-            <w:r>
-              <w:rPr>
-                <w:rFonts w:ascii="Arial" w:hAnsi="Arial" w:hint="default"/>
-                <w:sz w:val="20"/>
-                <w:szCs w:val="20"/>
-                <w:rtl w:val="0"/>
-              </w:rPr>
-              <w:t xml:space="preserve">❏ </w:t>
-            </w:r>
-            <w:r>
-              <w:rPr>
-                <w:rFonts w:ascii="Arial" w:hAnsi="Arial"/>
-                <w:sz w:val="20"/>
-                <w:szCs w:val="20"/>
-                <w:rtl w:val="0"/>
-              </w:rPr>
-              <w:t>MasterCard</w:t>
-            </w:r>
-          </w:p>
-        </w:tc>
-        <w:tc>
-          <w:tcPr>
-            <w:tcW w:type="dxa" w:w="3665"/>
+            <w:tcW w:type="dxa" w:w="3575"/>
             <w:gridSpan w:val="2"/>
             <w:tcBorders>
               <w:top w:val="single" w:color="dddddd" w:sz="8" w:space="0" w:shadow="0" w:frame="0"/>
@@ -2147,39 +3422,36 @@
           <w:p>
             <w:pPr>
               <w:pStyle w:val="Body"/>
+              <w:suppressAutoHyphens w:val="1"/>
+              <w:outlineLvl w:val="0"/>
             </w:pPr>
             <w:r>
               <w:rPr>
-                <w:rFonts w:ascii="Arial" w:hAnsi="Arial" w:hint="default"/>
-                <w:sz w:val="20"/>
-                <w:szCs w:val="20"/>
-                <w:rtl w:val="0"/>
-              </w:rPr>
-              <w:t xml:space="preserve">❏ </w:t>
-            </w:r>
-            <w:r>
-              <w:rPr>
-                <w:rFonts w:ascii="Arial" w:hAnsi="Arial"/>
-                <w:sz w:val="20"/>
-                <w:szCs w:val="20"/>
-                <w:rtl w:val="0"/>
-              </w:rPr>
-              <w:t>American Express</w:t>
+                <w:rStyle w:val="None"/>
+                <w:rFonts w:ascii="Arial" w:hAnsi="Arial"/>
+                <w:caps w:val="0"/>
+                <w:smallCaps w:val="0"/>
+                <w:strike w:val="0"/>
+                <w:dstrike w:val="0"/>
+                <w:outline w:val="0"/>
+                <w:color w:val="000000"/>
+                <w:spacing w:val="0"/>
+                <w:kern w:val="0"/>
+                <w:position w:val="0"/>
+                <w:sz w:val="20"/>
+                <w:szCs w:val="20"/>
+                <w:u w:val="none" w:color="000000"/>
+                <w:vertAlign w:val="baseline"/>
+                <w:rtl w:val="0"/>
+                <w:lang w:val="en-US"/>
+              </w:rPr>
+              <w:t>Card Number:</w:t>
             </w:r>
           </w:p>
         </w:tc>
-      </w:tr>
-      <w:tr>
-        <w:tblPrEx>
-          <w:shd w:val="clear" w:color="auto" w:fill="ced7e7"/>
-        </w:tblPrEx>
-        <w:trPr>
-          <w:trHeight w:val="296" w:hRule="atLeast"/>
-        </w:trPr>
         <w:tc>
           <w:tcPr>
-            <w:tcW w:type="dxa" w:w="3551"/>
-            <w:gridSpan w:val="2"/>
+            <w:tcW w:type="dxa" w:w="2286"/>
             <w:tcBorders>
               <w:top w:val="single" w:color="dddddd" w:sz="8" w:space="0" w:shadow="0" w:frame="0"/>
               <w:left w:val="single" w:color="dddddd" w:sz="8" w:space="0" w:shadow="0" w:frame="0"/>
@@ -2197,202 +3469,14 @@
           </w:tcPr>
           <w:p>
             <w:pPr>
-              <w:keepNext w:val="0"/>
-              <w:keepLines w:val="0"/>
-              <w:pageBreakBefore w:val="0"/>
-              <w:widowControl w:val="1"/>
-              <w:shd w:val="clear" w:color="auto" w:fill="auto"/>
+              <w:pStyle w:val="Body"/>
               <w:suppressAutoHyphens w:val="1"/>
-              <w:bidi w:val="0"/>
-              <w:spacing w:before="0" w:after="0" w:line="240" w:lineRule="auto"/>
-              <w:ind w:left="0" w:right="0" w:firstLine="0"/>
-              <w:jc w:val="left"/>
               <w:outlineLvl w:val="0"/>
-              <w:rPr>
-                <w:rtl w:val="0"/>
-              </w:rPr>
             </w:pPr>
             <w:r>
               <w:rPr>
-                <w:rFonts w:ascii="Arial" w:cs="Cambria" w:hAnsi="Arial" w:eastAsia="Cambria"/>
-                <w:b w:val="0"/>
-                <w:bCs w:val="0"/>
-                <w:i w:val="0"/>
-                <w:iCs w:val="0"/>
-                <w:caps w:val="0"/>
-                <w:smallCaps w:val="0"/>
-                <w:strike w:val="0"/>
-                <w:dstrike w:val="0"/>
-                <w:outline w:val="0"/>
-                <w:color w:val="000000"/>
-                <w:spacing w:val="0"/>
-                <w:kern w:val="0"/>
-                <w:position w:val="0"/>
-                <w:sz w:val="20"/>
-                <w:szCs w:val="20"/>
-                <w:u w:val="none" w:color="000000"/>
-                <w:vertAlign w:val="baseline"/>
-                <w:rtl w:val="0"/>
-                <w:lang w:val="de-DE"/>
-              </w:rPr>
-              <w:t>Cardholder Name:</w:t>
-            </w:r>
-          </w:p>
-        </w:tc>
-        <w:tc>
-          <w:tcPr>
-            <w:tcW w:type="dxa" w:w="3486"/>
-            <w:gridSpan w:val="2"/>
-            <w:tcBorders>
-              <w:top w:val="single" w:color="dddddd" w:sz="8" w:space="0" w:shadow="0" w:frame="0"/>
-              <w:left w:val="single" w:color="dddddd" w:sz="8" w:space="0" w:shadow="0" w:frame="0"/>
-              <w:bottom w:val="single" w:color="dddddd" w:sz="8" w:space="0" w:shadow="0" w:frame="0"/>
-              <w:right w:val="single" w:color="dddddd" w:sz="8" w:space="0" w:shadow="0" w:frame="0"/>
-            </w:tcBorders>
-            <w:shd w:val="clear" w:color="auto" w:fill="auto"/>
-            <w:tcMar>
-              <w:top w:type="dxa" w:w="80"/>
-              <w:left w:type="dxa" w:w="80"/>
-              <w:bottom w:type="dxa" w:w="80"/>
-              <w:right w:type="dxa" w:w="80"/>
-            </w:tcMar>
-            <w:vAlign w:val="center"/>
-          </w:tcPr>
-          <w:p>
-            <w:pPr>
-              <w:keepNext w:val="0"/>
-              <w:keepLines w:val="0"/>
-              <w:pageBreakBefore w:val="0"/>
-              <w:widowControl w:val="1"/>
-              <w:shd w:val="clear" w:color="auto" w:fill="auto"/>
-              <w:suppressAutoHyphens w:val="1"/>
-              <w:bidi w:val="0"/>
-              <w:spacing w:before="0" w:after="0" w:line="240" w:lineRule="auto"/>
-              <w:ind w:left="0" w:right="0" w:firstLine="0"/>
-              <w:jc w:val="left"/>
-              <w:outlineLvl w:val="0"/>
-              <w:rPr>
-                <w:rtl w:val="0"/>
-              </w:rPr>
-            </w:pPr>
-            <w:r>
-              <w:rPr>
-                <w:rFonts w:ascii="Arial" w:cs="Cambria" w:hAnsi="Arial" w:eastAsia="Cambria"/>
-                <w:b w:val="0"/>
-                <w:bCs w:val="0"/>
-                <w:i w:val="0"/>
-                <w:iCs w:val="0"/>
-                <w:caps w:val="0"/>
-                <w:smallCaps w:val="0"/>
-                <w:strike w:val="0"/>
-                <w:dstrike w:val="0"/>
-                <w:outline w:val="0"/>
-                <w:color w:val="000000"/>
-                <w:spacing w:val="0"/>
-                <w:kern w:val="0"/>
-                <w:position w:val="0"/>
-                <w:sz w:val="20"/>
-                <w:szCs w:val="20"/>
-                <w:u w:val="none" w:color="000000"/>
-                <w:vertAlign w:val="baseline"/>
-                <w:rtl w:val="0"/>
-                <w:lang w:val="en-US"/>
-              </w:rPr>
-              <w:t xml:space="preserve">Card </w:t>
-            </w:r>
-            <w:r>
-              <w:rPr>
-                <w:rFonts w:ascii="Arial" w:cs="Cambria" w:hAnsi="Arial" w:eastAsia="Cambria"/>
-                <w:b w:val="0"/>
-                <w:bCs w:val="0"/>
-                <w:i w:val="0"/>
-                <w:iCs w:val="0"/>
-                <w:caps w:val="0"/>
-                <w:smallCaps w:val="0"/>
-                <w:strike w:val="0"/>
-                <w:dstrike w:val="0"/>
-                <w:outline w:val="0"/>
-                <w:color w:val="000000"/>
-                <w:spacing w:val="0"/>
-                <w:kern w:val="0"/>
-                <w:position w:val="0"/>
-                <w:sz w:val="20"/>
-                <w:szCs w:val="20"/>
-                <w:u w:val="none" w:color="000000"/>
-                <w:vertAlign w:val="baseline"/>
-                <w:rtl w:val="0"/>
-                <w:lang w:val="en-US"/>
-              </w:rPr>
-              <w:t>Number</w:t>
-            </w:r>
-            <w:r>
-              <w:rPr>
-                <w:rFonts w:ascii="Arial" w:cs="Cambria" w:hAnsi="Arial" w:eastAsia="Cambria"/>
-                <w:b w:val="0"/>
-                <w:bCs w:val="0"/>
-                <w:i w:val="0"/>
-                <w:iCs w:val="0"/>
-                <w:caps w:val="0"/>
-                <w:smallCaps w:val="0"/>
-                <w:strike w:val="0"/>
-                <w:dstrike w:val="0"/>
-                <w:outline w:val="0"/>
-                <w:color w:val="000000"/>
-                <w:spacing w:val="0"/>
-                <w:kern w:val="0"/>
-                <w:position w:val="0"/>
-                <w:sz w:val="20"/>
-                <w:szCs w:val="20"/>
-                <w:u w:val="none" w:color="000000"/>
-                <w:vertAlign w:val="baseline"/>
-                <w:rtl w:val="0"/>
-              </w:rPr>
-              <w:t>:</w:t>
-            </w:r>
-          </w:p>
-        </w:tc>
-        <w:tc>
-          <w:tcPr>
-            <w:tcW w:type="dxa" w:w="2229"/>
-            <w:tcBorders>
-              <w:top w:val="single" w:color="dddddd" w:sz="8" w:space="0" w:shadow="0" w:frame="0"/>
-              <w:left w:val="single" w:color="dddddd" w:sz="8" w:space="0" w:shadow="0" w:frame="0"/>
-              <w:bottom w:val="single" w:color="dddddd" w:sz="8" w:space="0" w:shadow="0" w:frame="0"/>
-              <w:right w:val="single" w:color="dddddd" w:sz="8" w:space="0" w:shadow="0" w:frame="0"/>
-            </w:tcBorders>
-            <w:shd w:val="clear" w:color="auto" w:fill="auto"/>
-            <w:tcMar>
-              <w:top w:type="dxa" w:w="80"/>
-              <w:left w:type="dxa" w:w="80"/>
-              <w:bottom w:type="dxa" w:w="80"/>
-              <w:right w:type="dxa" w:w="80"/>
-            </w:tcMar>
-            <w:vAlign w:val="center"/>
-          </w:tcPr>
-          <w:p>
-            <w:pPr>
-              <w:keepNext w:val="0"/>
-              <w:keepLines w:val="0"/>
-              <w:pageBreakBefore w:val="0"/>
-              <w:widowControl w:val="1"/>
-              <w:shd w:val="clear" w:color="auto" w:fill="auto"/>
-              <w:suppressAutoHyphens w:val="1"/>
-              <w:bidi w:val="0"/>
-              <w:spacing w:before="0" w:after="0" w:line="240" w:lineRule="auto"/>
-              <w:ind w:left="0" w:right="0" w:firstLine="0"/>
-              <w:jc w:val="left"/>
-              <w:outlineLvl w:val="0"/>
-              <w:rPr>
-                <w:rtl w:val="0"/>
-              </w:rPr>
-            </w:pPr>
-            <w:r>
-              <w:rPr>
-                <w:rFonts w:ascii="Arial" w:cs="Cambria" w:hAnsi="Arial" w:eastAsia="Cambria"/>
-                <w:b w:val="0"/>
-                <w:bCs w:val="0"/>
-                <w:i w:val="0"/>
-                <w:iCs w:val="0"/>
+                <w:rStyle w:val="None"/>
+                <w:rFonts w:ascii="Arial" w:hAnsi="Arial"/>
                 <w:caps w:val="0"/>
                 <w:smallCaps w:val="0"/>
                 <w:strike w:val="0"/>
@@ -2419,11 +3503,11 @@
           <w:shd w:val="clear" w:color="auto" w:fill="ced7e7"/>
         </w:tblPrEx>
         <w:trPr>
-          <w:trHeight w:val="529" w:hRule="atLeast"/>
+          <w:trHeight w:val="549" w:hRule="atLeast"/>
         </w:trPr>
         <w:tc>
           <w:tcPr>
-            <w:tcW w:type="dxa" w:w="9268"/>
+            <w:tcW w:type="dxa" w:w="9504"/>
             <w:gridSpan w:val="5"/>
             <w:tcBorders>
               <w:top w:val="single" w:color="dddddd" w:sz="8" w:space="0" w:shadow="0" w:frame="0"/>
@@ -2442,28 +3526,14 @@
           </w:tcPr>
           <w:p>
             <w:pPr>
-              <w:keepNext w:val="0"/>
-              <w:keepLines w:val="0"/>
-              <w:pageBreakBefore w:val="0"/>
-              <w:widowControl w:val="1"/>
-              <w:shd w:val="clear" w:color="auto" w:fill="auto"/>
+              <w:pStyle w:val="Body"/>
               <w:suppressAutoHyphens w:val="1"/>
-              <w:bidi w:val="0"/>
-              <w:spacing w:before="0" w:after="0" w:line="240" w:lineRule="auto"/>
-              <w:ind w:left="0" w:right="0" w:firstLine="0"/>
-              <w:jc w:val="left"/>
               <w:outlineLvl w:val="0"/>
-              <w:rPr>
-                <w:rtl w:val="0"/>
-              </w:rPr>
             </w:pPr>
             <w:r>
               <w:rPr>
-                <w:rFonts w:ascii="Arial" w:cs="Cambria" w:hAnsi="Arial" w:eastAsia="Cambria"/>
-                <w:b w:val="0"/>
-                <w:bCs w:val="0"/>
-                <w:i w:val="0"/>
-                <w:iCs w:val="0"/>
+                <w:rStyle w:val="None"/>
+                <w:rFonts w:ascii="Arial" w:hAnsi="Arial"/>
                 <w:caps w:val="0"/>
                 <w:smallCaps w:val="0"/>
                 <w:strike w:val="0"/>
@@ -2488,92 +3558,72 @@
     </w:tbl>
     <w:p>
       <w:pPr>
-        <w:pStyle w:val="Body"/>
-        <w:spacing w:line="360" w:lineRule="auto"/>
+        <w:pStyle w:val="Body A"/>
+        <w:widowControl w:val="0"/>
+        <w:spacing w:before="140"/>
+        <w:ind w:left="108" w:hanging="108"/>
         <w:rPr>
+          <w:rStyle w:val="None"/>
           <w:rFonts w:ascii="Arial" w:cs="Arial" w:hAnsi="Arial" w:eastAsia="Arial"/>
           <w:b w:val="1"/>
           <w:bCs w:val="1"/>
+          <w:lang w:val="en-US"/>
+        </w:rPr>
+      </w:pPr>
+    </w:p>
+    <w:p>
+      <w:pPr>
+        <w:pStyle w:val="Body A"/>
+        <w:spacing w:before="160" w:line="312" w:lineRule="auto"/>
+        <w:rPr>
+          <w:rStyle w:val="None"/>
+          <w:rFonts w:ascii="Arial" w:cs="Arial" w:hAnsi="Arial" w:eastAsia="Arial"/>
+          <w:color w:val="a7a7a7"/>
+          <w:sz w:val="18"/>
+          <w:szCs w:val="18"/>
+          <w:u w:color="a7a7a7"/>
         </w:rPr>
       </w:pPr>
       <w:r>
         <w:rPr>
-          <w:rFonts w:ascii="Arial" w:hAnsi="Arial"/>
-          <w:b w:val="1"/>
-          <w:bCs w:val="1"/>
-          <w:rtl w:val="0"/>
-          <w:lang w:val="en-US"/>
-        </w:rPr>
-        <w:t>Acknowledgement</w:t>
-      </w:r>
-      <w:r>
-        <w:rPr>
-          <w:rFonts w:ascii="Arial" w:hAnsi="Arial"/>
-          <w:b w:val="1"/>
-          <w:bCs w:val="1"/>
-          <w:rtl w:val="0"/>
-          <w:lang w:val="en-US"/>
-        </w:rPr>
-        <w:t>Your Payment</w:t>
-      </w:r>
-    </w:p>
-    <w:p>
-      <w:pPr>
-        <w:pStyle w:val="Body"/>
-        <w:spacing w:line="312" w:lineRule="auto"/>
-        <w:rPr>
-          <w:rFonts w:ascii="Arial" w:cs="Arial" w:hAnsi="Arial" w:eastAsia="Arial"/>
-          <w:color w:val="a7a7a7"/>
-          <w:sz w:val="18"/>
-          <w:szCs w:val="18"/>
-        </w:rPr>
-      </w:pPr>
-      <w:r>
-        <w:rPr>
+          <w:rStyle w:val="None"/>
           <w:rFonts w:ascii="Arial" w:hAnsi="Arial"/>
           <w:b w:val="1"/>
           <w:bCs w:val="1"/>
           <w:color w:val="525252"/>
           <w:sz w:val="18"/>
           <w:szCs w:val="18"/>
+          <w:u w:color="525252"/>
           <w:rtl w:val="0"/>
           <w:lang w:val="en-US"/>
         </w:rPr>
-        <w:t xml:space="preserve">Thank you for supporting </w:t>
+        <w:t>Thank you for supporting us</w:t>
       </w:r>
       <w:r>
         <w:rPr>
+          <w:rStyle w:val="None"/>
           <w:rFonts w:ascii="Arial" w:hAnsi="Arial"/>
           <w:b w:val="1"/>
           <w:bCs w:val="1"/>
           <w:color w:val="525252"/>
           <w:sz w:val="18"/>
           <w:szCs w:val="18"/>
+          <w:u w:color="525252"/>
           <w:rtl w:val="0"/>
-          <w:lang w:val="en-US"/>
-        </w:rPr>
-        <w:t>us</w:t>
-      </w:r>
-      <w:r>
-        <w:rPr>
-          <w:rFonts w:ascii="Arial" w:hAnsi="Arial"/>
-          <w:b w:val="1"/>
-          <w:bCs w:val="1"/>
-          <w:color w:val="525252"/>
-          <w:sz w:val="18"/>
-          <w:szCs w:val="18"/>
-          <w:rtl w:val="0"/>
+          <w:lang w:val="de-DE"/>
         </w:rPr>
         <w:t>.</w:t>
       </w:r>
       <w:r>
         <w:rPr>
+          <w:rStyle w:val="None"/>
           <w:rFonts w:ascii="Arial" w:hAnsi="Arial"/>
           <w:b w:val="1"/>
           <w:bCs w:val="1"/>
           <w:color w:val="a7a7a7"/>
           <w:sz w:val="18"/>
           <w:szCs w:val="18"/>
+          <w:u w:color="a7a7a7"/>
           <w:rtl w:val="0"/>
           <w:lang w:val="en-US"/>
         </w:rPr>
@@ -2581,10 +3631,12 @@
       </w:r>
       <w:r>
         <w:rPr>
+          <w:rStyle w:val="None"/>
           <w:rFonts w:ascii="Arial" w:hAnsi="Arial"/>
           <w:color w:val="a7a7a7"/>
           <w:sz w:val="18"/>
           <w:szCs w:val="18"/>
+          <w:u w:color="a7a7a7"/>
           <w:rtl w:val="0"/>
           <w:lang w:val="en-US"/>
         </w:rPr>
@@ -2593,9 +3645,10 @@
     </w:p>
     <w:p>
       <w:pPr>
-        <w:pStyle w:val="Body"/>
+        <w:pStyle w:val="Body A"/>
         <w:spacing w:line="312" w:lineRule="auto"/>
         <w:rPr>
+          <w:rStyle w:val="None"/>
           <w:rFonts w:ascii="Arial" w:cs="Arial" w:hAnsi="Arial" w:eastAsia="Arial"/>
           <w:sz w:val="20"/>
           <w:szCs w:val="20"/>
@@ -2603,24 +3656,29 @@
       </w:pPr>
       <w:r>
         <w:rPr>
+          <w:rStyle w:val="None"/>
           <w:rFonts w:ascii="Arial" w:hAnsi="Arial"/>
           <w:b w:val="1"/>
           <w:bCs w:val="1"/>
           <w:color w:val="525252"/>
           <w:sz w:val="18"/>
           <w:szCs w:val="18"/>
+          <w:u w:color="525252"/>
           <w:rtl w:val="0"/>
+          <w:lang w:val="de-DE"/>
         </w:rPr>
         <w:t>F</w:t>
       </w:r>
       <w:r>
         <w:rPr>
+          <w:rStyle w:val="None"/>
           <w:rFonts w:ascii="Arial" w:hAnsi="Arial"/>
           <w:b w:val="1"/>
           <w:bCs w:val="1"/>
           <w:color w:val="525252"/>
           <w:sz w:val="18"/>
           <w:szCs w:val="18"/>
+          <w:u w:color="525252"/>
           <w:rtl w:val="0"/>
           <w:lang w:val="en-US"/>
         </w:rPr>
@@ -2628,32 +3686,40 @@
       </w:r>
       <w:r>
         <w:rPr>
+          <w:rStyle w:val="None"/>
           <w:rFonts w:ascii="Arial" w:hAnsi="Arial"/>
           <w:b w:val="1"/>
           <w:bCs w:val="1"/>
           <w:color w:val="525252"/>
           <w:sz w:val="18"/>
           <w:szCs w:val="18"/>
+          <w:u w:color="525252"/>
           <w:rtl w:val="0"/>
+          <w:lang w:val="de-DE"/>
         </w:rPr>
         <w:t>:</w:t>
       </w:r>
       <w:r>
         <w:rPr>
+          <w:rStyle w:val="None"/>
           <w:rFonts w:ascii="Arial" w:hAnsi="Arial"/>
           <w:color w:val="525252"/>
           <w:sz w:val="18"/>
           <w:szCs w:val="18"/>
+          <w:u w:color="525252"/>
           <w:rtl w:val="0"/>
+          <w:lang w:val="de-DE"/>
         </w:rPr>
         <w:t xml:space="preserve"> +612 9514 4908</w:t>
       </w:r>
       <w:r>
         <w:rPr>
+          <w:rStyle w:val="None"/>
           <w:rFonts w:ascii="Arial" w:hAnsi="Arial"/>
           <w:color w:val="525252"/>
           <w:sz w:val="18"/>
           <w:szCs w:val="18"/>
+          <w:u w:color="525252"/>
           <w:rtl w:val="0"/>
           <w:lang w:val="en-US"/>
         </w:rPr>
@@ -2661,12 +3727,14 @@
       </w:r>
       <w:r>
         <w:rPr>
+          <w:rStyle w:val="None"/>
           <w:rFonts w:ascii="Arial" w:hAnsi="Arial"/>
           <w:b w:val="1"/>
           <w:bCs w:val="1"/>
           <w:color w:val="525252"/>
           <w:sz w:val="18"/>
           <w:szCs w:val="18"/>
+          <w:u w:color="525252"/>
           <w:rtl w:val="0"/>
           <w:lang w:val="en-US"/>
         </w:rPr>
@@ -2674,32 +3742,40 @@
       </w:r>
       <w:r>
         <w:rPr>
+          <w:rStyle w:val="None"/>
           <w:rFonts w:ascii="Arial" w:hAnsi="Arial"/>
           <w:b w:val="1"/>
           <w:bCs w:val="1"/>
           <w:color w:val="525252"/>
           <w:sz w:val="18"/>
           <w:szCs w:val="18"/>
+          <w:u w:color="525252"/>
           <w:rtl w:val="0"/>
+          <w:lang w:val="de-DE"/>
         </w:rPr>
         <w:t>:</w:t>
       </w:r>
       <w:r>
         <w:rPr>
+          <w:rStyle w:val="None"/>
           <w:rFonts w:ascii="Arial" w:hAnsi="Arial"/>
           <w:color w:val="525252"/>
           <w:sz w:val="18"/>
           <w:szCs w:val="18"/>
+          <w:u w:color="525252"/>
           <w:rtl w:val="0"/>
+          <w:lang w:val="de-DE"/>
         </w:rPr>
         <w:t xml:space="preserve"> donate@austlii.edu.au</w:t>
       </w:r>
       <w:r>
         <w:rPr>
+          <w:rStyle w:val="None"/>
           <w:rFonts w:ascii="Arial" w:hAnsi="Arial"/>
           <w:color w:val="525252"/>
           <w:sz w:val="18"/>
           <w:szCs w:val="18"/>
+          <w:u w:color="525252"/>
           <w:rtl w:val="0"/>
           <w:lang w:val="en-US"/>
         </w:rPr>
@@ -2707,12 +3783,14 @@
       </w:r>
       <w:r>
         <w:rPr>
+          <w:rStyle w:val="None"/>
           <w:rFonts w:ascii="Arial" w:hAnsi="Arial"/>
           <w:b w:val="1"/>
           <w:bCs w:val="1"/>
           <w:color w:val="525252"/>
           <w:sz w:val="18"/>
           <w:szCs w:val="18"/>
+          <w:u w:color="525252"/>
           <w:rtl w:val="0"/>
           <w:lang w:val="en-US"/>
         </w:rPr>
@@ -2720,47 +3798,41 @@
       </w:r>
       <w:r>
         <w:rPr>
+          <w:rStyle w:val="None"/>
           <w:rFonts w:ascii="Arial" w:hAnsi="Arial"/>
           <w:b w:val="1"/>
           <w:bCs w:val="1"/>
           <w:color w:val="525252"/>
           <w:sz w:val="18"/>
           <w:szCs w:val="18"/>
+          <w:u w:color="525252"/>
           <w:rtl w:val="0"/>
+          <w:lang w:val="de-DE"/>
         </w:rPr>
         <w:t>:</w:t>
       </w:r>
       <w:r>
         <w:rPr>
+          <w:rStyle w:val="None"/>
           <w:rFonts w:ascii="Arial" w:hAnsi="Arial"/>
           <w:color w:val="525252"/>
           <w:sz w:val="18"/>
           <w:szCs w:val="18"/>
+          <w:u w:color="525252"/>
           <w:rtl w:val="0"/>
           <w:lang w:val="en-US"/>
         </w:rPr>
         <w:t xml:space="preserve"> AustLII, PO Box 123, Broadway NSW 2007, Australia</w:t>
       </w:r>
-      <w:r>
-        <w:rPr>
-          <w:rFonts w:ascii="Arial Unicode MS" w:cs="Arial Unicode MS" w:hAnsi="Arial Unicode MS" w:eastAsia="Arial Unicode MS"/>
-          <w:b w:val="0"/>
-          <w:bCs w:val="0"/>
-          <w:i w:val="0"/>
-          <w:iCs w:val="0"/>
-          <w:sz w:val="20"/>
-          <w:szCs w:val="20"/>
-        </w:rPr>
-        <w:br w:type="textWrapping"/>
-      </w:r>
     </w:p>
     <w:p>
       <w:pPr>
-        <w:pStyle w:val="Body"/>
-        <w:spacing w:line="276" w:lineRule="auto"/>
+        <w:pStyle w:val="Body A"/>
+        <w:spacing w:before="100" w:line="264" w:lineRule="auto"/>
       </w:pPr>
       <w:r>
         <w:rPr>
+          <w:rStyle w:val="None"/>
           <w:rFonts w:ascii="Arial" w:hAnsi="Arial"/>
           <w:b w:val="1"/>
           <w:bCs w:val="1"/>
@@ -2775,6 +3847,7 @@
       </w:r>
       <w:r>
         <w:rPr>
+          <w:rStyle w:val="None"/>
           <w:rFonts w:ascii="Arial" w:hAnsi="Arial"/>
           <w:color w:val="a7a7a7"/>
           <w:sz w:val="18"/>
@@ -2787,6 +3860,7 @@
       </w:r>
       <w:r>
         <w:rPr>
+          <w:rStyle w:val="None"/>
           <w:rFonts w:ascii="Arial" w:hAnsi="Arial" w:hint="default"/>
           <w:color w:val="a7a7a7"/>
           <w:sz w:val="18"/>
@@ -2799,6 +3873,7 @@
       </w:r>
       <w:r>
         <w:rPr>
+          <w:rStyle w:val="None"/>
           <w:rFonts w:ascii="Arial" w:hAnsi="Arial"/>
           <w:color w:val="a7a7a7"/>
           <w:sz w:val="18"/>
@@ -2811,21 +3886,7 @@
       </w:r>
       <w:r>
         <w:rPr>
-          <w:rFonts w:ascii="Arial Unicode MS" w:cs="Arial Unicode MS" w:hAnsi="Arial Unicode MS" w:eastAsia="Arial Unicode MS"/>
-          <w:b w:val="0"/>
-          <w:bCs w:val="0"/>
-          <w:i w:val="0"/>
-          <w:iCs w:val="0"/>
-          <w:color w:val="a7a7a7"/>
-          <w:sz w:val="18"/>
-          <w:szCs w:val="18"/>
-          <w:u w:color="808080"/>
-        </w:rPr>
-        <w:br w:type="textWrapping"/>
-        <w:br w:type="textWrapping"/>
-      </w:r>
-      <w:r>
-        <w:rPr>
+          <w:rStyle w:val="None"/>
           <w:rFonts w:ascii="Arial" w:hAnsi="Arial"/>
           <w:b w:val="1"/>
           <w:bCs w:val="1"/>
@@ -2840,6 +3901,7 @@
       </w:r>
       <w:r>
         <w:rPr>
+          <w:rStyle w:val="None"/>
           <w:rFonts w:ascii="Arial" w:hAnsi="Arial"/>
           <w:color w:val="a7a7a7"/>
           <w:sz w:val="18"/>
@@ -3013,7 +4075,7 @@
       <w:outlineLvl w:val="9"/>
     </w:pPr>
     <w:rPr>
-      <w:rFonts w:ascii="Helvetica" w:cs="Arial Unicode MS" w:hAnsi="Helvetica" w:eastAsia="Arial Unicode MS"/>
+      <w:rFonts w:ascii="Helvetica Neue" w:cs="Arial Unicode MS" w:hAnsi="Helvetica Neue" w:eastAsia="Arial Unicode MS"/>
       <w:b w:val="0"/>
       <w:bCs w:val="0"/>
       <w:i w:val="0"/>
@@ -3033,9 +4095,9 @@
       <w:vertAlign w:val="baseline"/>
     </w:rPr>
   </w:style>
-  <w:style w:type="paragraph" w:styleId="Body">
-    <w:name w:val="Body"/>
-    <w:next w:val="Body"/>
+  <w:style w:type="paragraph" w:styleId="Body A">
+    <w:name w:val="Body A"/>
+    <w:next w:val="Body A"/>
     <w:pPr>
       <w:keepNext w:val="0"/>
       <w:keepLines w:val="0"/>
@@ -3071,21 +4133,56 @@
       <w:lang w:val="de-DE"/>
     </w:rPr>
   </w:style>
-  <w:style w:type="character" w:styleId="Link">
-    <w:name w:val="Link"/>
-    <w:rPr>
-      <w:color w:val="0000ff"/>
-      <w:u w:val="single" w:color="0000ff"/>
-    </w:rPr>
+  <w:style w:type="character" w:styleId="None">
+    <w:name w:val="None"/>
   </w:style>
   <w:style w:type="character" w:styleId="Hyperlink.0">
     <w:name w:val="Hyperlink.0"/>
-    <w:basedOn w:val="Link"/>
+    <w:basedOn w:val="None"/>
     <w:next w:val="Hyperlink.0"/>
     <w:rPr>
       <w:rFonts w:ascii="Arial" w:cs="Arial" w:hAnsi="Arial" w:eastAsia="Arial"/>
       <w:color w:val="a7a7a7"/>
-      <w:u w:val="none"/>
+      <w:u w:val="none" w:color="a7a7a7"/>
+      <w:lang w:val="de-DE"/>
+    </w:rPr>
+  </w:style>
+  <w:style w:type="paragraph" w:styleId="Body">
+    <w:name w:val="Body"/>
+    <w:next w:val="Body"/>
+    <w:pPr>
+      <w:keepNext w:val="0"/>
+      <w:keepLines w:val="0"/>
+      <w:pageBreakBefore w:val="0"/>
+      <w:widowControl w:val="1"/>
+      <w:shd w:val="clear" w:color="auto" w:fill="auto"/>
+      <w:suppressAutoHyphens w:val="0"/>
+      <w:bidi w:val="0"/>
+      <w:spacing w:before="0" w:after="0" w:line="240" w:lineRule="auto"/>
+      <w:ind w:left="0" w:right="0" w:firstLine="0"/>
+      <w:jc w:val="left"/>
+      <w:outlineLvl w:val="9"/>
+    </w:pPr>
+    <w:rPr>
+      <w:rFonts w:ascii="Times New Roman" w:cs="Arial Unicode MS" w:hAnsi="Times New Roman" w:eastAsia="Arial Unicode MS"/>
+      <w:b w:val="0"/>
+      <w:bCs w:val="0"/>
+      <w:i w:val="0"/>
+      <w:iCs w:val="0"/>
+      <w:caps w:val="0"/>
+      <w:smallCaps w:val="0"/>
+      <w:strike w:val="0"/>
+      <w:dstrike w:val="0"/>
+      <w:outline w:val="0"/>
+      <w:color w:val="000000"/>
+      <w:spacing w:val="0"/>
+      <w:kern w:val="0"/>
+      <w:position w:val="0"/>
+      <w:sz w:val="24"/>
+      <w:szCs w:val="24"/>
+      <w:u w:val="none" w:color="000000"/>
+      <w:vertAlign w:val="baseline"/>
+      <w:lang w:val="en-US"/>
     </w:rPr>
   </w:style>
 </w:styles>
@@ -3134,14 +4231,14 @@
     </a:clrScheme>
     <a:fontScheme name="Office Theme">
       <a:majorFont>
-        <a:latin typeface="Helvetica"/>
-        <a:ea typeface="Helvetica"/>
-        <a:cs typeface="Helvetica"/>
+        <a:latin typeface="Helvetica Neue"/>
+        <a:ea typeface="Helvetica Neue"/>
+        <a:cs typeface="Helvetica Neue"/>
       </a:majorFont>
       <a:minorFont>
-        <a:latin typeface="Helvetica"/>
-        <a:ea typeface="Helvetica"/>
-        <a:cs typeface="Helvetica"/>
+        <a:latin typeface="Helvetica Neue"/>
+        <a:ea typeface="Helvetica Neue"/>
+        <a:cs typeface="Helvetica Neue"/>
       </a:minorFont>
     </a:fontScheme>
     <a:fmtScheme name="Office Theme">
@@ -3236,9 +4333,9 @@
         </a:effectStyle>
         <a:effectStyle>
           <a:effectLst>
-            <a:outerShdw sx="100000" sy="100000" kx="0" ky="0" algn="b" rotWithShape="0" blurRad="38100" dist="20000" dir="5400000">
+            <a:outerShdw sx="100000" sy="100000" kx="0" ky="0" algn="b" rotWithShape="0" blurRad="38100" dist="23000" dir="5400000">
               <a:srgbClr val="000000">
-                <a:alpha val="38000"/>
+                <a:alpha val="35000"/>
               </a:srgbClr>
             </a:outerShdw>
           </a:effectLst>
@@ -3318,7 +4415,7 @@
         </a:effectLst>
         <a:sp3d/>
       </a:spPr>
-      <a:bodyPr rot="0" spcFirstLastPara="1" vertOverflow="overflow" horzOverflow="overflow" vert="horz" wrap="square" lIns="45719" tIns="45719" rIns="45719" bIns="45719" numCol="1" spcCol="38100" rtlCol="0" anchor="ctr" upright="0">
+      <a:bodyPr rot="0" spcFirstLastPara="1" vertOverflow="overflow" horzOverflow="overflow" vert="horz" wrap="square" lIns="45718" tIns="45718" rIns="45718" bIns="45718" numCol="1" spcCol="38100" rtlCol="0" anchor="ctr" upright="0">
         <a:spAutoFit/>
       </a:bodyPr>
       <a:lstStyle>
@@ -3346,10 +4443,10 @@
             </a:solidFill>
             <a:effectLst/>
             <a:uFillTx/>
-            <a:latin typeface="Cambria"/>
-            <a:ea typeface="Cambria"/>
-            <a:cs typeface="Cambria"/>
-            <a:sym typeface="Cambria"/>
+            <a:latin typeface="Helvetica"/>
+            <a:ea typeface="Helvetica"/>
+            <a:cs typeface="Helvetica"/>
+            <a:sym typeface="Helvetica"/>
           </a:defRPr>
         </a:defPPr>
         <a:lvl1pPr marL="0" marR="0" indent="0" algn="l" defTabSz="914400" rtl="0" fontAlgn="auto" latinLnBrk="1" hangingPunct="0">
@@ -3605,9 +4702,9 @@
           <a:round/>
         </a:ln>
         <a:effectLst>
-          <a:outerShdw sx="100000" sy="100000" kx="0" ky="0" algn="b" rotWithShape="0" blurRad="38100" dist="20000" dir="5400000">
+          <a:outerShdw sx="100000" sy="100000" kx="0" ky="0" algn="b" rotWithShape="0" blurRad="38100" dist="23000" dir="5400000">
             <a:srgbClr val="000000">
-              <a:alpha val="38000"/>
+              <a:alpha val="35000"/>
             </a:srgbClr>
           </a:outerShdw>
         </a:effectLst>
@@ -3895,7 +4992,7 @@
         <a:effectLst/>
         <a:sp3d/>
       </a:spPr>
-      <a:bodyPr rot="0" spcFirstLastPara="1" vertOverflow="overflow" horzOverflow="overflow" vert="horz" wrap="square" lIns="45719" tIns="45719" rIns="45719" bIns="45719" numCol="1" spcCol="38100" rtlCol="0" anchor="t" upright="0">
+      <a:bodyPr rot="0" spcFirstLastPara="1" vertOverflow="overflow" horzOverflow="overflow" vert="horz" wrap="square" lIns="45718" tIns="45718" rIns="45718" bIns="45718" numCol="1" spcCol="38100" rtlCol="0" anchor="t" upright="0">
         <a:spAutoFit/>
       </a:bodyPr>
       <a:lstStyle>
@@ -3923,10 +5020,10 @@
             </a:solidFill>
             <a:effectLst/>
             <a:uFillTx/>
-            <a:latin typeface="Cambria"/>
-            <a:ea typeface="Cambria"/>
-            <a:cs typeface="Cambria"/>
-            <a:sym typeface="Cambria"/>
+            <a:latin typeface="Helvetica"/>
+            <a:ea typeface="Helvetica"/>
+            <a:cs typeface="Helvetica"/>
+            <a:sym typeface="Helvetica"/>
           </a:defRPr>
         </a:defPPr>
         <a:lvl1pPr marL="0" marR="0" indent="0" algn="l" defTabSz="914400" rtl="0" fontAlgn="auto" latinLnBrk="1" hangingPunct="0">

</xml_diff>

<commit_message>
Added new versions of Contribute docs
</commit_message>
<xml_diff>
--- a/_site/documents/AU_Contribute.docx
+++ b/_site/documents/AU_Contribute.docx
@@ -83,9 +83,7 @@
       <w:r>
         <w:rPr>
           <w:rStyle w:val="None"/>
-          <w:rFonts w:ascii="Arial" w:cs="Arial" w:hAnsi="Arial" w:eastAsia="Arial"/>
-          <w:b w:val="1"/>
-          <w:bCs w:val="1"/>
+          <w:rFonts w:ascii="Arial Unicode MS" w:cs="Arial Unicode MS" w:hAnsi="Arial Unicode MS" w:eastAsia="Arial Unicode MS"/>
           <w:sz w:val="32"/>
           <w:szCs w:val="32"/>
           <w:lang w:val="de-DE"/>
@@ -93,13 +91,13 @@
         <w:drawing>
           <wp:anchor distT="57150" distB="57150" distL="57150" distR="57150" simplePos="0" relativeHeight="251659264" behindDoc="0" locked="0" layoutInCell="1" allowOverlap="1">
             <wp:simplePos x="0" y="0"/>
-            <wp:positionH relativeFrom="page">
-              <wp:posOffset>858520</wp:posOffset>
+            <wp:positionH relativeFrom="margin">
+              <wp:posOffset>-10160</wp:posOffset>
             </wp:positionH>
             <wp:positionV relativeFrom="page">
               <wp:posOffset>419100</wp:posOffset>
             </wp:positionV>
-            <wp:extent cx="485178" cy="478668"/>
+            <wp:extent cx="554426" cy="546986"/>
             <wp:effectExtent l="0" t="0" r="0" b="0"/>
             <wp:wrapThrough wrapText="bothSides" distL="57150" distR="57150">
               <wp:wrapPolygon edited="1">
@@ -132,7 +130,7 @@
                   <pic:spPr>
                     <a:xfrm>
                       <a:off x="0" y="0"/>
-                      <a:ext cx="485178" cy="478668"/>
+                      <a:ext cx="554426" cy="546986"/>
                     </a:xfrm>
                     <a:prstGeom prst="rect">
                       <a:avLst/>
@@ -195,9 +193,9 @@
     </w:p>
     <w:tbl>
       <w:tblPr>
-        <w:tblW w:w="9277" w:type="dxa"/>
+        <w:tblW w:w="9265" w:type="dxa"/>
         <w:jc w:val="left"/>
-        <w:tblInd w:w="219" w:type="dxa"/>
+        <w:tblInd w:w="327" w:type="dxa"/>
         <w:tblBorders>
           <w:top w:val="single" w:color="ffffff" w:sz="8" w:space="0" w:shadow="0" w:frame="0"/>
           <w:left w:val="single" w:color="ffffff" w:sz="8" w:space="0" w:shadow="0" w:frame="0"/>
@@ -210,21 +208,21 @@
         <w:tblLayout w:type="fixed"/>
       </w:tblPr>
       <w:tblGrid>
-        <w:gridCol w:w="2405"/>
-        <w:gridCol w:w="1030"/>
-        <w:gridCol w:w="2061"/>
-        <w:gridCol w:w="3781"/>
+        <w:gridCol w:w="1600"/>
+        <w:gridCol w:w="1026"/>
+        <w:gridCol w:w="2603"/>
+        <w:gridCol w:w="4036"/>
       </w:tblGrid>
       <w:tr>
         <w:tblPrEx>
           <w:shd w:val="clear" w:color="auto" w:fill="ced7e7"/>
         </w:tblPrEx>
         <w:trPr>
-          <w:trHeight w:val="316" w:hRule="atLeast"/>
+          <w:trHeight w:val="336" w:hRule="atLeast"/>
         </w:trPr>
         <w:tc>
           <w:tcPr>
-            <w:tcW w:type="dxa" w:w="2405"/>
+            <w:tcW w:type="dxa" w:w="1600"/>
             <w:tcBorders>
               <w:top w:val="single" w:color="dddddd" w:sz="8" w:space="0" w:shadow="0" w:frame="0"/>
               <w:left w:val="single" w:color="dddddd" w:sz="8" w:space="0" w:shadow="0" w:frame="0"/>
@@ -270,7 +268,7 @@
         </w:tc>
         <w:tc>
           <w:tcPr>
-            <w:tcW w:type="dxa" w:w="3091"/>
+            <w:tcW w:type="dxa" w:w="3628"/>
             <w:gridSpan w:val="2"/>
             <w:tcBorders>
               <w:top w:val="single" w:color="dddddd" w:sz="8" w:space="0" w:shadow="0" w:frame="0"/>
@@ -317,7 +315,7 @@
         </w:tc>
         <w:tc>
           <w:tcPr>
-            <w:tcW w:type="dxa" w:w="3781"/>
+            <w:tcW w:type="dxa" w:w="4035"/>
             <w:tcBorders>
               <w:top w:val="single" w:color="dddddd" w:sz="8" w:space="0" w:shadow="0" w:frame="0"/>
               <w:left w:val="single" w:color="dddddd" w:sz="8" w:space="0" w:shadow="0" w:frame="0"/>
@@ -367,11 +365,156 @@
           <w:shd w:val="clear" w:color="auto" w:fill="ced7e7"/>
         </w:tblPrEx>
         <w:trPr>
-          <w:trHeight w:val="316" w:hRule="atLeast"/>
+          <w:trHeight w:val="336" w:hRule="atLeast"/>
         </w:trPr>
         <w:tc>
           <w:tcPr>
-            <w:tcW w:type="dxa" w:w="9277"/>
+            <w:tcW w:type="dxa" w:w="5229"/>
+            <w:gridSpan w:val="3"/>
+            <w:tcBorders>
+              <w:top w:val="single" w:color="dddddd" w:sz="8" w:space="0" w:shadow="0" w:frame="0"/>
+              <w:left w:val="single" w:color="dddddd" w:sz="8" w:space="0" w:shadow="0" w:frame="0"/>
+              <w:bottom w:val="single" w:color="dddddd" w:sz="8" w:space="0" w:shadow="0" w:frame="0"/>
+              <w:right w:val="single" w:color="dddddd" w:sz="8" w:space="0" w:shadow="0" w:frame="0"/>
+            </w:tcBorders>
+            <w:shd w:val="clear" w:color="auto" w:fill="auto"/>
+            <w:tcMar>
+              <w:top w:type="dxa" w:w="80"/>
+              <w:left w:type="dxa" w:w="80"/>
+              <w:bottom w:type="dxa" w:w="80"/>
+              <w:right w:type="dxa" w:w="80"/>
+            </w:tcMar>
+            <w:vAlign w:val="center"/>
+          </w:tcPr>
+          <w:p>
+            <w:pPr>
+              <w:pStyle w:val="Body A"/>
+            </w:pPr>
+            <w:r>
+              <w:rPr>
+                <w:rStyle w:val="None"/>
+                <w:rFonts w:ascii="Arial" w:hAnsi="Arial"/>
+                <w:caps w:val="0"/>
+                <w:smallCaps w:val="0"/>
+                <w:strike w:val="0"/>
+                <w:dstrike w:val="0"/>
+                <w:outline w:val="0"/>
+                <w:color w:val="000000"/>
+                <w:spacing w:val="0"/>
+                <w:kern w:val="0"/>
+                <w:position w:val="0"/>
+                <w:sz w:val="20"/>
+                <w:szCs w:val="20"/>
+                <w:u w:val="none" w:color="000000"/>
+                <w:vertAlign w:val="baseline"/>
+                <w:rtl w:val="0"/>
+                <w:lang w:val="de-DE"/>
+              </w:rPr>
+              <w:t>Organi</w:t>
+            </w:r>
+            <w:r>
+              <w:rPr>
+                <w:rStyle w:val="None"/>
+                <w:rFonts w:ascii="Arial" w:hAnsi="Arial"/>
+                <w:caps w:val="0"/>
+                <w:smallCaps w:val="0"/>
+                <w:strike w:val="0"/>
+                <w:dstrike w:val="0"/>
+                <w:outline w:val="0"/>
+                <w:color w:val="000000"/>
+                <w:spacing w:val="0"/>
+                <w:kern w:val="0"/>
+                <w:position w:val="0"/>
+                <w:sz w:val="20"/>
+                <w:szCs w:val="20"/>
+                <w:u w:val="none" w:color="000000"/>
+                <w:vertAlign w:val="baseline"/>
+                <w:rtl w:val="0"/>
+                <w:lang w:val="en-US"/>
+              </w:rPr>
+              <w:t>s</w:t>
+            </w:r>
+            <w:r>
+              <w:rPr>
+                <w:rStyle w:val="None"/>
+                <w:rFonts w:ascii="Arial" w:hAnsi="Arial"/>
+                <w:caps w:val="0"/>
+                <w:smallCaps w:val="0"/>
+                <w:strike w:val="0"/>
+                <w:dstrike w:val="0"/>
+                <w:outline w:val="0"/>
+                <w:color w:val="000000"/>
+                <w:spacing w:val="0"/>
+                <w:kern w:val="0"/>
+                <w:position w:val="0"/>
+                <w:sz w:val="20"/>
+                <w:szCs w:val="20"/>
+                <w:u w:val="none" w:color="000000"/>
+                <w:vertAlign w:val="baseline"/>
+                <w:rtl w:val="0"/>
+                <w:lang w:val="de-DE"/>
+              </w:rPr>
+              <w:t xml:space="preserve">ation: </w:t>
+            </w:r>
+          </w:p>
+        </w:tc>
+        <w:tc>
+          <w:tcPr>
+            <w:tcW w:type="dxa" w:w="4035"/>
+            <w:tcBorders>
+              <w:top w:val="single" w:color="dddddd" w:sz="8" w:space="0" w:shadow="0" w:frame="0"/>
+              <w:left w:val="single" w:color="dddddd" w:sz="8" w:space="0" w:shadow="0" w:frame="0"/>
+              <w:bottom w:val="single" w:color="dddddd" w:sz="8" w:space="0" w:shadow="0" w:frame="0"/>
+              <w:right w:val="single" w:color="dddddd" w:sz="8" w:space="0" w:shadow="0" w:frame="0"/>
+            </w:tcBorders>
+            <w:shd w:val="clear" w:color="auto" w:fill="auto"/>
+            <w:tcMar>
+              <w:top w:type="dxa" w:w="80"/>
+              <w:left w:type="dxa" w:w="80"/>
+              <w:bottom w:type="dxa" w:w="80"/>
+              <w:right w:type="dxa" w:w="80"/>
+            </w:tcMar>
+            <w:vAlign w:val="center"/>
+          </w:tcPr>
+          <w:p>
+            <w:pPr>
+              <w:pStyle w:val="Body B"/>
+            </w:pPr>
+            <w:r>
+              <w:rPr>
+                <w:rStyle w:val="None"/>
+                <w:rFonts w:ascii="Arial" w:hAnsi="Arial"/>
+                <w:caps w:val="0"/>
+                <w:smallCaps w:val="0"/>
+                <w:strike w:val="0"/>
+                <w:dstrike w:val="0"/>
+                <w:outline w:val="0"/>
+                <w:color w:val="000000"/>
+                <w:spacing w:val="0"/>
+                <w:kern w:val="0"/>
+                <w:position w:val="0"/>
+                <w:sz w:val="20"/>
+                <w:szCs w:val="20"/>
+                <w:u w:val="none" w:color="000000"/>
+                <w:vertAlign w:val="baseline"/>
+                <w:rtl w:val="0"/>
+                <w:lang w:val="en-US"/>
+              </w:rPr>
+              <w:t xml:space="preserve">Job Title: </w:t>
+            </w:r>
+          </w:p>
+        </w:tc>
+      </w:tr>
+      <w:tr>
+        <w:tblPrEx>
+          <w:shd w:val="clear" w:color="auto" w:fill="ced7e7"/>
+        </w:tblPrEx>
+        <w:trPr>
+          <w:trHeight w:val="351" w:hRule="atLeast"/>
+        </w:trPr>
+        <w:tc>
+          <w:tcPr>
+            <w:tcW w:type="dxa" w:w="9265"/>
             <w:gridSpan w:val="4"/>
             <w:tcBorders>
               <w:top w:val="single" w:color="dddddd" w:sz="8" w:space="0" w:shadow="0" w:frame="0"/>
@@ -410,9 +553,9 @@
                 <w:u w:val="none" w:color="000000"/>
                 <w:vertAlign w:val="baseline"/>
                 <w:rtl w:val="0"/>
-                <w:lang w:val="de-DE"/>
-              </w:rPr>
-              <w:t xml:space="preserve">Email: </w:t>
+                <w:lang w:val="en-US"/>
+              </w:rPr>
+              <w:t>Address:</w:t>
             </w:r>
           </w:p>
         </w:tc>
@@ -422,211 +565,11 @@
           <w:shd w:val="clear" w:color="auto" w:fill="ced7e7"/>
         </w:tblPrEx>
         <w:trPr>
-          <w:trHeight w:val="316" w:hRule="atLeast"/>
+          <w:trHeight w:val="351" w:hRule="atLeast"/>
         </w:trPr>
         <w:tc>
           <w:tcPr>
-            <w:tcW w:type="dxa" w:w="5496"/>
-            <w:gridSpan w:val="3"/>
-            <w:tcBorders>
-              <w:top w:val="single" w:color="dddddd" w:sz="8" w:space="0" w:shadow="0" w:frame="0"/>
-              <w:left w:val="single" w:color="dddddd" w:sz="8" w:space="0" w:shadow="0" w:frame="0"/>
-              <w:bottom w:val="single" w:color="dddddd" w:sz="8" w:space="0" w:shadow="0" w:frame="0"/>
-              <w:right w:val="single" w:color="dddddd" w:sz="8" w:space="0" w:shadow="0" w:frame="0"/>
-            </w:tcBorders>
-            <w:shd w:val="clear" w:color="auto" w:fill="auto"/>
-            <w:tcMar>
-              <w:top w:type="dxa" w:w="80"/>
-              <w:left w:type="dxa" w:w="80"/>
-              <w:bottom w:type="dxa" w:w="80"/>
-              <w:right w:type="dxa" w:w="80"/>
-            </w:tcMar>
-            <w:vAlign w:val="center"/>
-          </w:tcPr>
-          <w:p>
-            <w:pPr>
-              <w:pStyle w:val="Body A"/>
-            </w:pPr>
-            <w:r>
-              <w:rPr>
-                <w:rStyle w:val="None"/>
-                <w:rFonts w:ascii="Arial" w:hAnsi="Arial"/>
-                <w:caps w:val="0"/>
-                <w:smallCaps w:val="0"/>
-                <w:strike w:val="0"/>
-                <w:dstrike w:val="0"/>
-                <w:outline w:val="0"/>
-                <w:color w:val="000000"/>
-                <w:spacing w:val="0"/>
-                <w:kern w:val="0"/>
-                <w:position w:val="0"/>
-                <w:sz w:val="20"/>
-                <w:szCs w:val="20"/>
-                <w:u w:val="none" w:color="000000"/>
-                <w:vertAlign w:val="baseline"/>
-                <w:rtl w:val="0"/>
-                <w:lang w:val="de-DE"/>
-              </w:rPr>
-              <w:t>Organi</w:t>
-            </w:r>
-            <w:r>
-              <w:rPr>
-                <w:rStyle w:val="None"/>
-                <w:rFonts w:ascii="Arial" w:hAnsi="Arial"/>
-                <w:caps w:val="0"/>
-                <w:smallCaps w:val="0"/>
-                <w:strike w:val="0"/>
-                <w:dstrike w:val="0"/>
-                <w:outline w:val="0"/>
-                <w:color w:val="000000"/>
-                <w:spacing w:val="0"/>
-                <w:kern w:val="0"/>
-                <w:position w:val="0"/>
-                <w:sz w:val="20"/>
-                <w:szCs w:val="20"/>
-                <w:u w:val="none" w:color="000000"/>
-                <w:vertAlign w:val="baseline"/>
-                <w:rtl w:val="0"/>
-                <w:lang w:val="en-US"/>
-              </w:rPr>
-              <w:t>s</w:t>
-            </w:r>
-            <w:r>
-              <w:rPr>
-                <w:rStyle w:val="None"/>
-                <w:rFonts w:ascii="Arial" w:hAnsi="Arial"/>
-                <w:caps w:val="0"/>
-                <w:smallCaps w:val="0"/>
-                <w:strike w:val="0"/>
-                <w:dstrike w:val="0"/>
-                <w:outline w:val="0"/>
-                <w:color w:val="000000"/>
-                <w:spacing w:val="0"/>
-                <w:kern w:val="0"/>
-                <w:position w:val="0"/>
-                <w:sz w:val="20"/>
-                <w:szCs w:val="20"/>
-                <w:u w:val="none" w:color="000000"/>
-                <w:vertAlign w:val="baseline"/>
-                <w:rtl w:val="0"/>
-                <w:lang w:val="de-DE"/>
-              </w:rPr>
-              <w:t xml:space="preserve">ation: </w:t>
-            </w:r>
-          </w:p>
-        </w:tc>
-        <w:tc>
-          <w:tcPr>
-            <w:tcW w:type="dxa" w:w="3781"/>
-            <w:tcBorders>
-              <w:top w:val="single" w:color="dddddd" w:sz="8" w:space="0" w:shadow="0" w:frame="0"/>
-              <w:left w:val="single" w:color="dddddd" w:sz="8" w:space="0" w:shadow="0" w:frame="0"/>
-              <w:bottom w:val="single" w:color="dddddd" w:sz="8" w:space="0" w:shadow="0" w:frame="0"/>
-              <w:right w:val="single" w:color="dddddd" w:sz="8" w:space="0" w:shadow="0" w:frame="0"/>
-            </w:tcBorders>
-            <w:shd w:val="clear" w:color="auto" w:fill="auto"/>
-            <w:tcMar>
-              <w:top w:type="dxa" w:w="80"/>
-              <w:left w:type="dxa" w:w="80"/>
-              <w:bottom w:type="dxa" w:w="80"/>
-              <w:right w:type="dxa" w:w="80"/>
-            </w:tcMar>
-            <w:vAlign w:val="center"/>
-          </w:tcPr>
-          <w:p>
-            <w:pPr>
-              <w:pStyle w:val="Body"/>
-            </w:pPr>
-            <w:r>
-              <w:rPr>
-                <w:rStyle w:val="None"/>
-                <w:rFonts w:ascii="Arial" w:hAnsi="Arial"/>
-                <w:caps w:val="0"/>
-                <w:smallCaps w:val="0"/>
-                <w:strike w:val="0"/>
-                <w:dstrike w:val="0"/>
-                <w:outline w:val="0"/>
-                <w:color w:val="000000"/>
-                <w:spacing w:val="0"/>
-                <w:kern w:val="0"/>
-                <w:position w:val="0"/>
-                <w:sz w:val="20"/>
-                <w:szCs w:val="20"/>
-                <w:u w:val="none" w:color="000000"/>
-                <w:vertAlign w:val="baseline"/>
-                <w:rtl w:val="0"/>
-                <w:lang w:val="en-US"/>
-              </w:rPr>
-              <w:t xml:space="preserve">Job Title: </w:t>
-            </w:r>
-          </w:p>
-        </w:tc>
-      </w:tr>
-      <w:tr>
-        <w:tblPrEx>
-          <w:shd w:val="clear" w:color="auto" w:fill="ced7e7"/>
-        </w:tblPrEx>
-        <w:trPr>
-          <w:trHeight w:val="331" w:hRule="atLeast"/>
-        </w:trPr>
-        <w:tc>
-          <w:tcPr>
-            <w:tcW w:type="dxa" w:w="9277"/>
-            <w:gridSpan w:val="4"/>
-            <w:tcBorders>
-              <w:top w:val="single" w:color="dddddd" w:sz="8" w:space="0" w:shadow="0" w:frame="0"/>
-              <w:left w:val="single" w:color="dddddd" w:sz="8" w:space="0" w:shadow="0" w:frame="0"/>
-              <w:bottom w:val="single" w:color="dddddd" w:sz="8" w:space="0" w:shadow="0" w:frame="0"/>
-              <w:right w:val="single" w:color="dddddd" w:sz="8" w:space="0" w:shadow="0" w:frame="0"/>
-            </w:tcBorders>
-            <w:shd w:val="clear" w:color="auto" w:fill="auto"/>
-            <w:tcMar>
-              <w:top w:type="dxa" w:w="80"/>
-              <w:left w:type="dxa" w:w="80"/>
-              <w:bottom w:type="dxa" w:w="80"/>
-              <w:right w:type="dxa" w:w="80"/>
-            </w:tcMar>
-            <w:vAlign w:val="center"/>
-          </w:tcPr>
-          <w:p>
-            <w:pPr>
-              <w:pStyle w:val="Body A"/>
-            </w:pPr>
-            <w:r>
-              <w:rPr>
-                <w:rStyle w:val="None"/>
-                <w:rFonts w:ascii="Arial" w:hAnsi="Arial"/>
-                <w:caps w:val="0"/>
-                <w:smallCaps w:val="0"/>
-                <w:strike w:val="0"/>
-                <w:dstrike w:val="0"/>
-                <w:outline w:val="0"/>
-                <w:color w:val="000000"/>
-                <w:spacing w:val="0"/>
-                <w:kern w:val="0"/>
-                <w:position w:val="0"/>
-                <w:sz w:val="20"/>
-                <w:szCs w:val="20"/>
-                <w:u w:val="none" w:color="000000"/>
-                <w:vertAlign w:val="baseline"/>
-                <w:rtl w:val="0"/>
-                <w:lang w:val="en-US"/>
-              </w:rPr>
-              <w:t>Address:</w:t>
-            </w:r>
-          </w:p>
-        </w:tc>
-      </w:tr>
-      <w:tr>
-        <w:tblPrEx>
-          <w:shd w:val="clear" w:color="auto" w:fill="ced7e7"/>
-        </w:tblPrEx>
-        <w:trPr>
-          <w:trHeight w:val="331" w:hRule="atLeast"/>
-        </w:trPr>
-        <w:tc>
-          <w:tcPr>
-            <w:tcW w:type="dxa" w:w="3435"/>
+            <w:tcW w:type="dxa" w:w="2626"/>
             <w:gridSpan w:val="2"/>
             <w:tcBorders>
               <w:top w:val="single" w:color="dddddd" w:sz="8" w:space="0" w:shadow="0" w:frame="0"/>
@@ -667,13 +610,13 @@
                 <w:rtl w:val="0"/>
                 <w:lang w:val="en-US"/>
               </w:rPr>
-              <w:t>State/County:</w:t>
+              <w:t>State:</w:t>
             </w:r>
           </w:p>
         </w:tc>
         <w:tc>
           <w:tcPr>
-            <w:tcW w:type="dxa" w:w="2061"/>
+            <w:tcW w:type="dxa" w:w="2602"/>
             <w:tcBorders>
               <w:top w:val="single" w:color="dddddd" w:sz="8" w:space="0" w:shadow="0" w:frame="0"/>
               <w:left w:val="single" w:color="dddddd" w:sz="8" w:space="0" w:shadow="0" w:frame="0"/>
@@ -719,7 +662,7 @@
         </w:tc>
         <w:tc>
           <w:tcPr>
-            <w:tcW w:type="dxa" w:w="3781"/>
+            <w:tcW w:type="dxa" w:w="4035"/>
             <w:tcBorders>
               <w:top w:val="single" w:color="dddddd" w:sz="8" w:space="0" w:shadow="0" w:frame="0"/>
               <w:left w:val="single" w:color="dddddd" w:sz="8" w:space="0" w:shadow="0" w:frame="0"/>
@@ -769,11 +712,11 @@
           <w:shd w:val="clear" w:color="auto" w:fill="ced7e7"/>
         </w:tblPrEx>
         <w:trPr>
-          <w:trHeight w:val="331" w:hRule="atLeast"/>
+          <w:trHeight w:val="351" w:hRule="atLeast"/>
         </w:trPr>
         <w:tc>
           <w:tcPr>
-            <w:tcW w:type="dxa" w:w="3435"/>
+            <w:tcW w:type="dxa" w:w="2626"/>
             <w:gridSpan w:val="2"/>
             <w:tcBorders>
               <w:top w:val="single" w:color="dddddd" w:sz="8" w:space="0" w:shadow="0" w:frame="0"/>
@@ -792,7 +735,7 @@
           </w:tcPr>
           <w:p>
             <w:pPr>
-              <w:pStyle w:val="Body"/>
+              <w:pStyle w:val="Body B"/>
             </w:pPr>
             <w:r>
               <w:rPr>
@@ -820,7 +763,7 @@
         </w:tc>
         <w:tc>
           <w:tcPr>
-            <w:tcW w:type="dxa" w:w="2061"/>
+            <w:tcW w:type="dxa" w:w="2602"/>
             <w:tcBorders>
               <w:top w:val="single" w:color="dddddd" w:sz="8" w:space="0" w:shadow="0" w:frame="0"/>
               <w:left w:val="single" w:color="dddddd" w:sz="8" w:space="0" w:shadow="0" w:frame="0"/>
@@ -838,7 +781,7 @@
           </w:tcPr>
           <w:p>
             <w:pPr>
-              <w:pStyle w:val="Body"/>
+              <w:pStyle w:val="Body B"/>
             </w:pPr>
             <w:r>
               <w:rPr>
@@ -866,7 +809,7 @@
         </w:tc>
         <w:tc>
           <w:tcPr>
-            <w:tcW w:type="dxa" w:w="3781"/>
+            <w:tcW w:type="dxa" w:w="4035"/>
             <w:tcBorders>
               <w:top w:val="single" w:color="dddddd" w:sz="8" w:space="0" w:shadow="0" w:frame="0"/>
               <w:left w:val="single" w:color="dddddd" w:sz="8" w:space="0" w:shadow="0" w:frame="0"/>
@@ -884,7 +827,7 @@
           </w:tcPr>
           <w:p>
             <w:pPr>
-              <w:pStyle w:val="Body"/>
+              <w:pStyle w:val="Body B"/>
             </w:pPr>
             <w:r>
               <w:rPr>
@@ -916,7 +859,7 @@
       <w:pPr>
         <w:pStyle w:val="Body A"/>
         <w:widowControl w:val="0"/>
-        <w:ind w:left="111" w:hanging="111"/>
+        <w:ind w:left="219" w:hanging="219"/>
         <w:rPr>
           <w:rStyle w:val="None"/>
           <w:rFonts w:ascii="Arial" w:cs="Arial" w:hAnsi="Arial" w:eastAsia="Arial"/>
@@ -930,12 +873,13 @@
       <w:pPr>
         <w:pStyle w:val="Body A"/>
         <w:widowControl w:val="0"/>
-        <w:ind w:left="3" w:hanging="3"/>
+        <w:ind w:left="111" w:hanging="111"/>
         <w:rPr>
           <w:rStyle w:val="None"/>
           <w:rFonts w:ascii="Arial" w:cs="Arial" w:hAnsi="Arial" w:eastAsia="Arial"/>
           <w:b w:val="1"/>
           <w:bCs w:val="1"/>
+          <w:lang w:val="en-US"/>
         </w:rPr>
       </w:pPr>
     </w:p>
@@ -964,9 +908,9 @@
     </w:p>
     <w:tbl>
       <w:tblPr>
-        <w:tblW w:w="9504" w:type="dxa"/>
+        <w:tblW w:w="9268" w:type="dxa"/>
         <w:jc w:val="left"/>
-        <w:tblInd w:w="216" w:type="dxa"/>
+        <w:tblInd w:w="324" w:type="dxa"/>
         <w:tblBorders>
           <w:top w:val="single" w:color="ffffff" w:sz="8" w:space="0" w:shadow="0" w:frame="0"/>
           <w:left w:val="single" w:color="ffffff" w:sz="8" w:space="0" w:shadow="0" w:frame="0"/>
@@ -979,23 +923,23 @@
         <w:tblLayout w:type="fixed"/>
       </w:tblPr>
       <w:tblGrid>
-        <w:gridCol w:w="1551"/>
-        <w:gridCol w:w="1542"/>
-        <w:gridCol w:w="1267"/>
-        <w:gridCol w:w="1237"/>
-        <w:gridCol w:w="1037"/>
-        <w:gridCol w:w="2870"/>
+        <w:gridCol w:w="1183"/>
+        <w:gridCol w:w="1481"/>
+        <w:gridCol w:w="1275"/>
+        <w:gridCol w:w="1253"/>
+        <w:gridCol w:w="1149"/>
+        <w:gridCol w:w="2927"/>
       </w:tblGrid>
       <w:tr>
         <w:tblPrEx>
           <w:shd w:val="clear" w:color="auto" w:fill="ced7e7"/>
         </w:tblPrEx>
         <w:trPr>
-          <w:trHeight w:val="316" w:hRule="atLeast"/>
+          <w:trHeight w:val="336" w:hRule="atLeast"/>
         </w:trPr>
         <w:tc>
           <w:tcPr>
-            <w:tcW w:type="dxa" w:w="1551"/>
+            <w:tcW w:type="dxa" w:w="1183"/>
             <w:tcBorders>
               <w:top w:val="single" w:color="dddddd" w:sz="8" w:space="0" w:shadow="0" w:frame="0"/>
               <w:left w:val="single" w:color="dddddd" w:sz="8" w:space="0" w:shadow="0" w:frame="0"/>
@@ -1041,7 +985,7 @@
         </w:tc>
         <w:tc>
           <w:tcPr>
-            <w:tcW w:type="dxa" w:w="1542"/>
+            <w:tcW w:type="dxa" w:w="1481"/>
             <w:tcBorders>
               <w:top w:val="single" w:color="dddddd" w:sz="8" w:space="0" w:shadow="0" w:frame="0"/>
               <w:left w:val="single" w:color="dddddd" w:sz="8" w:space="0" w:shadow="0" w:frame="0"/>
@@ -1064,11 +1008,7 @@
             <w:r>
               <w:rPr>
                 <w:rStyle w:val="None"/>
-                <w:rFonts w:ascii="Arial Unicode MS" w:cs="Arial Unicode MS" w:hAnsi="Arial Unicode MS" w:eastAsia="Arial Unicode MS" w:hint="default"/>
-                <w:b w:val="0"/>
-                <w:bCs w:val="0"/>
-                <w:i w:val="0"/>
-                <w:iCs w:val="0"/>
+                <w:rFonts w:ascii="Arial Unicode MS" w:hAnsi="Arial Unicode MS" w:hint="default"/>
                 <w:caps w:val="0"/>
                 <w:smallCaps w:val="0"/>
                 <w:strike w:val="0"/>
@@ -1107,35 +1047,35 @@
                 <w:rtl w:val="0"/>
                 <w:lang w:val="de-DE"/>
               </w:rPr>
-              <w:t xml:space="preserve"> </w:t>
-            </w:r>
-            <w:r>
-              <w:rPr>
-                <w:rStyle w:val="None"/>
-                <w:rFonts w:ascii="Arial" w:hAnsi="Arial"/>
-                <w:caps w:val="0"/>
-                <w:smallCaps w:val="0"/>
-                <w:strike w:val="0"/>
-                <w:dstrike w:val="0"/>
-                <w:outline w:val="0"/>
-                <w:color w:val="000000"/>
-                <w:spacing w:val="0"/>
-                <w:kern w:val="0"/>
-                <w:position w:val="0"/>
-                <w:sz w:val="20"/>
-                <w:szCs w:val="20"/>
-                <w:u w:val="none" w:color="000000"/>
-                <w:vertAlign w:val="baseline"/>
-                <w:rtl w:val="0"/>
-                <w:lang w:val="de-DE"/>
-              </w:rPr>
-              <w:t>One time</w:t>
+              <w:t xml:space="preserve"> On</w:t>
+            </w:r>
+            <w:r>
+              <w:rPr>
+                <w:rStyle w:val="None"/>
+                <w:rFonts w:ascii="Arial" w:hAnsi="Arial"/>
+                <w:caps w:val="0"/>
+                <w:smallCaps w:val="0"/>
+                <w:strike w:val="0"/>
+                <w:dstrike w:val="0"/>
+                <w:outline w:val="0"/>
+                <w:color w:val="000000"/>
+                <w:spacing w:val="0"/>
+                <w:kern w:val="0"/>
+                <w:position w:val="0"/>
+                <w:sz w:val="20"/>
+                <w:szCs w:val="20"/>
+                <w:u w:val="none" w:color="000000"/>
+                <w:vertAlign w:val="baseline"/>
+                <w:rtl w:val="0"/>
+                <w:lang w:val="en-US"/>
+              </w:rPr>
+              <w:t>ce only</w:t>
             </w:r>
           </w:p>
         </w:tc>
         <w:tc>
           <w:tcPr>
-            <w:tcW w:type="dxa" w:w="6410"/>
+            <w:tcW w:type="dxa" w:w="6603"/>
             <w:gridSpan w:val="4"/>
             <w:tcBorders>
               <w:top w:val="single" w:color="dddddd" w:sz="8" w:space="0" w:shadow="0" w:frame="0"/>
@@ -1159,50 +1099,24 @@
             <w:r>
               <w:rPr>
                 <w:rStyle w:val="None"/>
-                <w:rFonts w:ascii="Arial" w:hAnsi="Arial"/>
-                <w:caps w:val="0"/>
-                <w:smallCaps w:val="0"/>
-                <w:strike w:val="0"/>
-                <w:dstrike w:val="0"/>
-                <w:outline w:val="0"/>
-                <w:color w:val="000000"/>
-                <w:spacing w:val="0"/>
-                <w:kern w:val="0"/>
-                <w:position w:val="0"/>
-                <w:sz w:val="20"/>
-                <w:szCs w:val="20"/>
-                <w:u w:val="none" w:color="000000"/>
-                <w:vertAlign w:val="baseline"/>
+                <w:rFonts w:ascii="Arial Unicode MS" w:hAnsi="Arial Unicode MS" w:hint="default"/>
+                <w:sz w:val="20"/>
+                <w:szCs w:val="20"/>
                 <w:rtl w:val="0"/>
                 <w:lang w:val="de-DE"/>
               </w:rPr>
-              <w:t xml:space="preserve">Annually for   </w:t>
-            </w:r>
-            <w:r>
-              <w:rPr>
-                <w:rStyle w:val="None"/>
-                <w:rFonts w:ascii="Arial Unicode MS" w:cs="Arial Unicode MS" w:hAnsi="Arial Unicode MS" w:eastAsia="Arial Unicode MS" w:hint="default"/>
-                <w:b w:val="0"/>
-                <w:bCs w:val="0"/>
-                <w:i w:val="0"/>
-                <w:iCs w:val="0"/>
-                <w:caps w:val="0"/>
-                <w:smallCaps w:val="0"/>
-                <w:strike w:val="0"/>
-                <w:dstrike w:val="0"/>
-                <w:outline w:val="0"/>
-                <w:color w:val="000000"/>
-                <w:spacing w:val="0"/>
-                <w:kern w:val="0"/>
-                <w:position w:val="0"/>
-                <w:sz w:val="20"/>
-                <w:szCs w:val="20"/>
-                <w:u w:val="none" w:color="000000"/>
-                <w:vertAlign w:val="baseline"/>
+              <w:t>❏</w:t>
+            </w:r>
+            <w:r>
+              <w:rPr>
+                <w:rStyle w:val="None"/>
+                <w:rFonts w:ascii="Arial" w:hAnsi="Arial"/>
+                <w:sz w:val="20"/>
+                <w:szCs w:val="20"/>
                 <w:rtl w:val="0"/>
                 <w:lang w:val="de-DE"/>
               </w:rPr>
-              <w:t>❏</w:t>
+              <w:t xml:space="preserve"> </w:t>
             </w:r>
             <w:r>
               <w:rPr>
@@ -1224,38 +1138,114 @@
                 <w:rtl w:val="0"/>
                 <w:lang w:val="de-DE"/>
               </w:rPr>
+              <w:t>Annually fo</w:t>
+            </w:r>
+            <w:r>
+              <w:rPr>
+                <w:rStyle w:val="None"/>
+                <w:rFonts w:ascii="Arial" w:hAnsi="Arial"/>
+                <w:caps w:val="0"/>
+                <w:smallCaps w:val="0"/>
+                <w:strike w:val="0"/>
+                <w:dstrike w:val="0"/>
+                <w:outline w:val="0"/>
+                <w:color w:val="000000"/>
+                <w:spacing w:val="0"/>
+                <w:kern w:val="0"/>
+                <w:position w:val="0"/>
+                <w:sz w:val="20"/>
+                <w:szCs w:val="20"/>
+                <w:u w:val="none" w:color="000000"/>
+                <w:vertAlign w:val="baseline"/>
+                <w:rtl w:val="0"/>
+                <w:lang w:val="en-US"/>
+              </w:rPr>
+              <w:t>r</w:t>
+            </w:r>
+            <w:r>
+              <w:rPr>
+                <w:rStyle w:val="None"/>
+                <w:rFonts w:ascii="Arial" w:hAnsi="Arial"/>
+                <w:caps w:val="0"/>
+                <w:smallCaps w:val="0"/>
+                <w:strike w:val="0"/>
+                <w:dstrike w:val="0"/>
+                <w:outline w:val="0"/>
+                <w:color w:val="000000"/>
+                <w:spacing w:val="0"/>
+                <w:kern w:val="0"/>
+                <w:position w:val="0"/>
+                <w:sz w:val="20"/>
+                <w:szCs w:val="20"/>
+                <w:u w:val="none" w:color="000000"/>
+                <w:vertAlign w:val="baseline"/>
+                <w:rtl w:val="0"/>
+                <w:lang w:val="de-DE"/>
+              </w:rPr>
+              <w:t xml:space="preserve">  </w:t>
+            </w:r>
+            <w:r>
+              <w:rPr>
+                <w:rStyle w:val="None"/>
+                <w:rFonts w:ascii="Arial" w:hAnsi="Arial"/>
+                <w:caps w:val="0"/>
+                <w:smallCaps w:val="0"/>
+                <w:strike w:val="0"/>
+                <w:dstrike w:val="0"/>
+                <w:outline w:val="0"/>
+                <w:color w:val="000000"/>
+                <w:spacing w:val="0"/>
+                <w:kern w:val="0"/>
+                <w:position w:val="0"/>
+                <w:sz w:val="20"/>
+                <w:szCs w:val="20"/>
+                <w:u w:val="none" w:color="000000"/>
+                <w:vertAlign w:val="baseline"/>
+                <w:rtl w:val="0"/>
+                <w:lang w:val="en-US"/>
+              </w:rPr>
               <w:t xml:space="preserve"> </w:t>
             </w:r>
             <w:r>
               <w:rPr>
                 <w:rStyle w:val="None"/>
                 <w:rFonts w:ascii="Arial" w:hAnsi="Arial"/>
-                <w:caps w:val="0"/>
-                <w:smallCaps w:val="0"/>
-                <w:strike w:val="0"/>
-                <w:dstrike w:val="0"/>
-                <w:outline w:val="0"/>
-                <w:color w:val="000000"/>
-                <w:spacing w:val="0"/>
-                <w:kern w:val="0"/>
-                <w:position w:val="0"/>
-                <w:sz w:val="20"/>
-                <w:szCs w:val="20"/>
-                <w:u w:val="none" w:color="000000"/>
-                <w:vertAlign w:val="baseline"/>
+                <w:color w:val="dddddd"/>
+                <w:sz w:val="20"/>
+                <w:szCs w:val="20"/>
+                <w:rtl w:val="0"/>
+                <w:lang w:val="en-US"/>
+              </w:rPr>
+              <w:t>4</w:t>
+            </w:r>
+            <w:r>
+              <w:rPr>
+                <w:rStyle w:val="None"/>
+                <w:rFonts w:ascii="Arial" w:hAnsi="Arial"/>
+                <w:color w:val="dddddd"/>
+                <w:sz w:val="20"/>
+                <w:szCs w:val="20"/>
                 <w:rtl w:val="0"/>
                 <w:lang w:val="de-DE"/>
               </w:rPr>
-              <w:t xml:space="preserve">2 years   </w:t>
-            </w:r>
-            <w:r>
-              <w:rPr>
-                <w:rStyle w:val="None"/>
-                <w:rFonts w:ascii="Arial Unicode MS" w:cs="Arial Unicode MS" w:hAnsi="Arial Unicode MS" w:eastAsia="Arial Unicode MS" w:hint="default"/>
-                <w:b w:val="0"/>
-                <w:bCs w:val="0"/>
-                <w:i w:val="0"/>
-                <w:iCs w:val="0"/>
+              <w:t xml:space="preserve"> </w:t>
+            </w:r>
+            <w:r>
+              <w:rPr>
+                <w:rStyle w:val="None"/>
+                <w:rFonts w:ascii="Arial" w:hAnsi="Arial"/>
+                <w:color w:val="dddddd"/>
+                <w:sz w:val="20"/>
+                <w:szCs w:val="20"/>
+                <w:rtl w:val="0"/>
+                <w:lang w:val="en-US"/>
+              </w:rPr>
+              <w:t xml:space="preserve">  </w:t>
+            </w:r>
+            <w:r>
+              <w:rPr>
+                <w:rStyle w:val="None"/>
+                <w:rFonts w:ascii="Arial" w:hAnsi="Arial"/>
                 <w:caps w:val="0"/>
                 <w:smallCaps w:val="0"/>
                 <w:strike w:val="0"/>
@@ -1272,191 +1262,41 @@
                 <w:rtl w:val="0"/>
                 <w:lang w:val="de-DE"/>
               </w:rPr>
-              <w:t>❏</w:t>
-            </w:r>
-            <w:r>
-              <w:rPr>
-                <w:rStyle w:val="None"/>
-                <w:rFonts w:ascii="Arial" w:hAnsi="Arial"/>
-                <w:caps w:val="0"/>
-                <w:smallCaps w:val="0"/>
-                <w:strike w:val="0"/>
-                <w:dstrike w:val="0"/>
-                <w:outline w:val="0"/>
-                <w:color w:val="000000"/>
-                <w:spacing w:val="0"/>
-                <w:kern w:val="0"/>
-                <w:position w:val="0"/>
-                <w:sz w:val="20"/>
-                <w:szCs w:val="20"/>
-                <w:u w:val="none" w:color="000000"/>
-                <w:vertAlign w:val="baseline"/>
-                <w:rtl w:val="0"/>
-                <w:lang w:val="de-DE"/>
-              </w:rPr>
-              <w:t xml:space="preserve"> </w:t>
-            </w:r>
-            <w:r>
-              <w:rPr>
-                <w:rStyle w:val="None"/>
-                <w:rFonts w:ascii="Arial" w:hAnsi="Arial"/>
-                <w:caps w:val="0"/>
-                <w:smallCaps w:val="0"/>
-                <w:strike w:val="0"/>
-                <w:dstrike w:val="0"/>
-                <w:outline w:val="0"/>
-                <w:color w:val="000000"/>
-                <w:spacing w:val="0"/>
-                <w:kern w:val="0"/>
-                <w:position w:val="0"/>
-                <w:sz w:val="20"/>
-                <w:szCs w:val="20"/>
-                <w:u w:val="none" w:color="000000"/>
-                <w:vertAlign w:val="baseline"/>
-                <w:rtl w:val="0"/>
-                <w:lang w:val="de-DE"/>
-              </w:rPr>
-              <w:t xml:space="preserve">3 years   </w:t>
-            </w:r>
-            <w:r>
-              <w:rPr>
-                <w:rStyle w:val="None"/>
-                <w:rFonts w:ascii="Arial Unicode MS" w:cs="Arial Unicode MS" w:hAnsi="Arial Unicode MS" w:eastAsia="Arial Unicode MS" w:hint="default"/>
-                <w:b w:val="0"/>
-                <w:bCs w:val="0"/>
-                <w:i w:val="0"/>
-                <w:iCs w:val="0"/>
-                <w:caps w:val="0"/>
-                <w:smallCaps w:val="0"/>
-                <w:strike w:val="0"/>
-                <w:dstrike w:val="0"/>
-                <w:outline w:val="0"/>
-                <w:color w:val="000000"/>
-                <w:spacing w:val="0"/>
-                <w:kern w:val="0"/>
-                <w:position w:val="0"/>
-                <w:sz w:val="20"/>
-                <w:szCs w:val="20"/>
-                <w:u w:val="none" w:color="000000"/>
-                <w:vertAlign w:val="baseline"/>
-                <w:rtl w:val="0"/>
-                <w:lang w:val="de-DE"/>
-              </w:rPr>
-              <w:t>❏</w:t>
-            </w:r>
-            <w:r>
-              <w:rPr>
-                <w:rStyle w:val="None"/>
-                <w:rFonts w:ascii="Arial" w:hAnsi="Arial"/>
-                <w:caps w:val="0"/>
-                <w:smallCaps w:val="0"/>
-                <w:strike w:val="0"/>
-                <w:dstrike w:val="0"/>
-                <w:outline w:val="0"/>
-                <w:color w:val="000000"/>
-                <w:spacing w:val="0"/>
-                <w:kern w:val="0"/>
-                <w:position w:val="0"/>
-                <w:sz w:val="20"/>
-                <w:szCs w:val="20"/>
-                <w:u w:val="none" w:color="000000"/>
-                <w:vertAlign w:val="baseline"/>
-                <w:rtl w:val="0"/>
-                <w:lang w:val="de-DE"/>
-              </w:rPr>
-              <w:t xml:space="preserve"> </w:t>
-            </w:r>
-            <w:r>
-              <w:rPr>
-                <w:rStyle w:val="None"/>
-                <w:rFonts w:ascii="Arial" w:hAnsi="Arial"/>
-                <w:caps w:val="0"/>
-                <w:smallCaps w:val="0"/>
-                <w:strike w:val="0"/>
-                <w:dstrike w:val="0"/>
-                <w:outline w:val="0"/>
-                <w:color w:val="000000"/>
-                <w:spacing w:val="0"/>
-                <w:kern w:val="0"/>
-                <w:position w:val="0"/>
-                <w:sz w:val="20"/>
-                <w:szCs w:val="20"/>
-                <w:u w:val="none" w:color="000000"/>
-                <w:vertAlign w:val="baseline"/>
-                <w:rtl w:val="0"/>
-                <w:lang w:val="de-DE"/>
-              </w:rPr>
-              <w:t xml:space="preserve">4 years   </w:t>
-            </w:r>
-            <w:r>
-              <w:rPr>
-                <w:rStyle w:val="None"/>
-                <w:rFonts w:ascii="Arial Unicode MS" w:cs="Arial Unicode MS" w:hAnsi="Arial Unicode MS" w:eastAsia="Arial Unicode MS" w:hint="default"/>
-                <w:b w:val="0"/>
-                <w:bCs w:val="0"/>
-                <w:i w:val="0"/>
-                <w:iCs w:val="0"/>
-                <w:caps w:val="0"/>
-                <w:smallCaps w:val="0"/>
-                <w:strike w:val="0"/>
-                <w:dstrike w:val="0"/>
-                <w:outline w:val="0"/>
-                <w:color w:val="000000"/>
-                <w:spacing w:val="0"/>
-                <w:kern w:val="0"/>
-                <w:position w:val="0"/>
-                <w:sz w:val="20"/>
-                <w:szCs w:val="20"/>
-                <w:u w:val="none" w:color="000000"/>
-                <w:vertAlign w:val="baseline"/>
-                <w:rtl w:val="0"/>
-                <w:lang w:val="de-DE"/>
-              </w:rPr>
-              <w:t>❏</w:t>
-            </w:r>
-            <w:r>
-              <w:rPr>
-                <w:rStyle w:val="None"/>
-                <w:rFonts w:ascii="Arial" w:hAnsi="Arial"/>
-                <w:caps w:val="0"/>
-                <w:smallCaps w:val="0"/>
-                <w:strike w:val="0"/>
-                <w:dstrike w:val="0"/>
-                <w:outline w:val="0"/>
-                <w:color w:val="000000"/>
-                <w:spacing w:val="0"/>
-                <w:kern w:val="0"/>
-                <w:position w:val="0"/>
-                <w:sz w:val="20"/>
-                <w:szCs w:val="20"/>
-                <w:u w:val="none" w:color="000000"/>
-                <w:vertAlign w:val="baseline"/>
-                <w:rtl w:val="0"/>
-                <w:lang w:val="de-DE"/>
-              </w:rPr>
-              <w:t xml:space="preserve"> </w:t>
-            </w:r>
-            <w:r>
-              <w:rPr>
-                <w:rStyle w:val="None"/>
-                <w:rFonts w:ascii="Arial" w:hAnsi="Arial"/>
-                <w:caps w:val="0"/>
-                <w:smallCaps w:val="0"/>
-                <w:strike w:val="0"/>
-                <w:dstrike w:val="0"/>
-                <w:outline w:val="0"/>
-                <w:color w:val="000000"/>
-                <w:spacing w:val="0"/>
-                <w:kern w:val="0"/>
-                <w:position w:val="0"/>
-                <w:sz w:val="20"/>
-                <w:szCs w:val="20"/>
-                <w:u w:val="none" w:color="000000"/>
-                <w:vertAlign w:val="baseline"/>
-                <w:rtl w:val="0"/>
-                <w:lang w:val="de-DE"/>
-              </w:rPr>
-              <w:t>5 years</w:t>
+              <w:t>years</w:t>
+            </w:r>
+            <w:r>
+              <w:rPr>
+                <w:rStyle w:val="None"/>
+                <w:rFonts w:ascii="Arial" w:hAnsi="Arial"/>
+                <w:caps w:val="0"/>
+                <w:smallCaps w:val="0"/>
+                <w:strike w:val="0"/>
+                <w:dstrike w:val="0"/>
+                <w:outline w:val="0"/>
+                <w:color w:val="000000"/>
+                <w:spacing w:val="0"/>
+                <w:kern w:val="0"/>
+                <w:position w:val="0"/>
+                <w:sz w:val="20"/>
+                <w:szCs w:val="20"/>
+                <w:u w:val="none" w:color="000000"/>
+                <w:vertAlign w:val="baseline"/>
+                <w:rtl w:val="0"/>
+                <w:lang w:val="en-US"/>
+              </w:rPr>
+              <w:t xml:space="preserve">, every   </w:t>
+            </w:r>
+            <w:r>
+              <w:rPr>
+                <w:rStyle w:val="None"/>
+                <w:rFonts w:ascii="Arial" w:hAnsi="Arial"/>
+                <w:color w:val="dddddd"/>
+                <w:sz w:val="20"/>
+                <w:szCs w:val="20"/>
+                <w:rtl w:val="0"/>
+                <w:lang w:val="en-US"/>
+              </w:rPr>
+              <w:t>January</w:t>
             </w:r>
           </w:p>
         </w:tc>
@@ -1466,11 +1306,11 @@
           <w:shd w:val="clear" w:color="auto" w:fill="ced7e7"/>
         </w:tblPrEx>
         <w:trPr>
-          <w:trHeight w:val="546" w:hRule="atLeast"/>
+          <w:trHeight w:val="566" w:hRule="atLeast"/>
         </w:trPr>
         <w:tc>
           <w:tcPr>
-            <w:tcW w:type="dxa" w:w="9504"/>
+            <w:tcW w:type="dxa" w:w="9268"/>
             <w:gridSpan w:val="6"/>
             <w:tcBorders>
               <w:top w:val="single" w:color="dddddd" w:sz="8" w:space="0" w:shadow="0" w:frame="0"/>
@@ -1587,11 +1427,11 @@
           <w:shd w:val="clear" w:color="auto" w:fill="ced7e7"/>
         </w:tblPrEx>
         <w:trPr>
-          <w:trHeight w:val="316" w:hRule="atLeast"/>
+          <w:trHeight w:val="336" w:hRule="atLeast"/>
         </w:trPr>
         <w:tc>
           <w:tcPr>
-            <w:tcW w:type="dxa" w:w="1551"/>
+            <w:tcW w:type="dxa" w:w="1183"/>
             <w:tcBorders>
               <w:top w:val="single" w:color="dddddd" w:sz="8" w:space="0" w:shadow="0" w:frame="0"/>
               <w:left w:val="single" w:color="dddddd" w:sz="8" w:space="0" w:shadow="0" w:frame="0"/>
@@ -1637,7 +1477,7 @@
         </w:tc>
         <w:tc>
           <w:tcPr>
-            <w:tcW w:type="dxa" w:w="1542"/>
+            <w:tcW w:type="dxa" w:w="1481"/>
             <w:tcBorders>
               <w:top w:val="single" w:color="dddddd" w:sz="8" w:space="0" w:shadow="0" w:frame="0"/>
               <w:left w:val="single" w:color="dddddd" w:sz="8" w:space="0" w:shadow="0" w:frame="0"/>
@@ -1660,11 +1500,7 @@
             <w:r>
               <w:rPr>
                 <w:rStyle w:val="None"/>
-                <w:rFonts w:ascii="Arial Unicode MS" w:cs="Arial Unicode MS" w:hAnsi="Arial Unicode MS" w:eastAsia="Arial Unicode MS" w:hint="default"/>
-                <w:b w:val="0"/>
-                <w:bCs w:val="0"/>
-                <w:i w:val="0"/>
-                <w:iCs w:val="0"/>
+                <w:rFonts w:ascii="Arial Unicode MS" w:hAnsi="Arial Unicode MS" w:hint="default"/>
                 <w:caps w:val="0"/>
                 <w:smallCaps w:val="0"/>
                 <w:strike w:val="0"/>
@@ -1703,35 +1539,13 @@
                 <w:rtl w:val="0"/>
                 <w:lang w:val="de-DE"/>
               </w:rPr>
-              <w:t xml:space="preserve"> </w:t>
-            </w:r>
-            <w:r>
-              <w:rPr>
-                <w:rStyle w:val="None"/>
-                <w:rFonts w:ascii="Arial" w:hAnsi="Arial"/>
-                <w:caps w:val="0"/>
-                <w:smallCaps w:val="0"/>
-                <w:strike w:val="0"/>
-                <w:dstrike w:val="0"/>
-                <w:outline w:val="0"/>
-                <w:color w:val="000000"/>
-                <w:spacing w:val="0"/>
-                <w:kern w:val="0"/>
-                <w:position w:val="0"/>
-                <w:sz w:val="20"/>
-                <w:szCs w:val="20"/>
-                <w:u w:val="none" w:color="000000"/>
-                <w:vertAlign w:val="baseline"/>
-                <w:rtl w:val="0"/>
-                <w:lang w:val="de-DE"/>
-              </w:rPr>
-              <w:t>$10,000</w:t>
+              <w:t xml:space="preserve"> $10,000</w:t>
             </w:r>
           </w:p>
         </w:tc>
         <w:tc>
           <w:tcPr>
-            <w:tcW w:type="dxa" w:w="1266"/>
+            <w:tcW w:type="dxa" w:w="1275"/>
             <w:tcBorders>
               <w:top w:val="single" w:color="dddddd" w:sz="8" w:space="0" w:shadow="0" w:frame="0"/>
               <w:left w:val="single" w:color="dddddd" w:sz="8" w:space="0" w:shadow="0" w:frame="0"/>
@@ -1754,11 +1568,7 @@
             <w:r>
               <w:rPr>
                 <w:rStyle w:val="None"/>
-                <w:rFonts w:ascii="Arial Unicode MS" w:cs="Arial Unicode MS" w:hAnsi="Arial Unicode MS" w:eastAsia="Arial Unicode MS" w:hint="default"/>
-                <w:b w:val="0"/>
-                <w:bCs w:val="0"/>
-                <w:i w:val="0"/>
-                <w:iCs w:val="0"/>
+                <w:rFonts w:ascii="Arial Unicode MS" w:hAnsi="Arial Unicode MS" w:hint="default"/>
                 <w:caps w:val="0"/>
                 <w:smallCaps w:val="0"/>
                 <w:strike w:val="0"/>
@@ -1797,35 +1607,13 @@
                 <w:rtl w:val="0"/>
                 <w:lang w:val="de-DE"/>
               </w:rPr>
-              <w:t xml:space="preserve"> </w:t>
-            </w:r>
-            <w:r>
-              <w:rPr>
-                <w:rStyle w:val="None"/>
-                <w:rFonts w:ascii="Arial" w:hAnsi="Arial"/>
-                <w:caps w:val="0"/>
-                <w:smallCaps w:val="0"/>
-                <w:strike w:val="0"/>
-                <w:dstrike w:val="0"/>
-                <w:outline w:val="0"/>
-                <w:color w:val="000000"/>
-                <w:spacing w:val="0"/>
-                <w:kern w:val="0"/>
-                <w:position w:val="0"/>
-                <w:sz w:val="20"/>
-                <w:szCs w:val="20"/>
-                <w:u w:val="none" w:color="000000"/>
-                <w:vertAlign w:val="baseline"/>
-                <w:rtl w:val="0"/>
-                <w:lang w:val="de-DE"/>
-              </w:rPr>
-              <w:t>$5,000</w:t>
+              <w:t xml:space="preserve"> $5,000</w:t>
             </w:r>
           </w:p>
         </w:tc>
         <w:tc>
           <w:tcPr>
-            <w:tcW w:type="dxa" w:w="1237"/>
+            <w:tcW w:type="dxa" w:w="1252"/>
             <w:tcBorders>
               <w:top w:val="single" w:color="dddddd" w:sz="8" w:space="0" w:shadow="0" w:frame="0"/>
               <w:left w:val="single" w:color="dddddd" w:sz="8" w:space="0" w:shadow="0" w:frame="0"/>
@@ -1848,11 +1636,7 @@
             <w:r>
               <w:rPr>
                 <w:rStyle w:val="None"/>
-                <w:rFonts w:ascii="Arial Unicode MS" w:cs="Arial Unicode MS" w:hAnsi="Arial Unicode MS" w:eastAsia="Arial Unicode MS" w:hint="default"/>
-                <w:b w:val="0"/>
-                <w:bCs w:val="0"/>
-                <w:i w:val="0"/>
-                <w:iCs w:val="0"/>
+                <w:rFonts w:ascii="Arial Unicode MS" w:hAnsi="Arial Unicode MS" w:hint="default"/>
                 <w:caps w:val="0"/>
                 <w:smallCaps w:val="0"/>
                 <w:strike w:val="0"/>
@@ -1891,35 +1675,13 @@
                 <w:rtl w:val="0"/>
                 <w:lang w:val="de-DE"/>
               </w:rPr>
-              <w:t xml:space="preserve"> </w:t>
-            </w:r>
-            <w:r>
-              <w:rPr>
-                <w:rStyle w:val="None"/>
-                <w:rFonts w:ascii="Arial" w:hAnsi="Arial"/>
-                <w:caps w:val="0"/>
-                <w:smallCaps w:val="0"/>
-                <w:strike w:val="0"/>
-                <w:dstrike w:val="0"/>
-                <w:outline w:val="0"/>
-                <w:color w:val="000000"/>
-                <w:spacing w:val="0"/>
-                <w:kern w:val="0"/>
-                <w:position w:val="0"/>
-                <w:sz w:val="20"/>
-                <w:szCs w:val="20"/>
-                <w:u w:val="none" w:color="000000"/>
-                <w:vertAlign w:val="baseline"/>
-                <w:rtl w:val="0"/>
-                <w:lang w:val="de-DE"/>
-              </w:rPr>
-              <w:t>$1,000</w:t>
+              <w:t xml:space="preserve"> $1,000</w:t>
             </w:r>
           </w:p>
         </w:tc>
         <w:tc>
           <w:tcPr>
-            <w:tcW w:type="dxa" w:w="1036"/>
+            <w:tcW w:type="dxa" w:w="1148"/>
             <w:tcBorders>
               <w:top w:val="single" w:color="dddddd" w:sz="8" w:space="0" w:shadow="0" w:frame="0"/>
               <w:left w:val="single" w:color="dddddd" w:sz="8" w:space="0" w:shadow="0" w:frame="0"/>
@@ -1942,11 +1704,7 @@
             <w:r>
               <w:rPr>
                 <w:rStyle w:val="None"/>
-                <w:rFonts w:ascii="Arial Unicode MS" w:cs="Arial Unicode MS" w:hAnsi="Arial Unicode MS" w:eastAsia="Arial Unicode MS" w:hint="default"/>
-                <w:b w:val="0"/>
-                <w:bCs w:val="0"/>
-                <w:i w:val="0"/>
-                <w:iCs w:val="0"/>
+                <w:rFonts w:ascii="Arial Unicode MS" w:hAnsi="Arial Unicode MS" w:hint="default"/>
                 <w:caps w:val="0"/>
                 <w:smallCaps w:val="0"/>
                 <w:strike w:val="0"/>
@@ -1985,35 +1743,13 @@
                 <w:rtl w:val="0"/>
                 <w:lang w:val="de-DE"/>
               </w:rPr>
-              <w:t xml:space="preserve"> </w:t>
-            </w:r>
-            <w:r>
-              <w:rPr>
-                <w:rStyle w:val="None"/>
-                <w:rFonts w:ascii="Arial" w:hAnsi="Arial"/>
-                <w:caps w:val="0"/>
-                <w:smallCaps w:val="0"/>
-                <w:strike w:val="0"/>
-                <w:dstrike w:val="0"/>
-                <w:outline w:val="0"/>
-                <w:color w:val="000000"/>
-                <w:spacing w:val="0"/>
-                <w:kern w:val="0"/>
-                <w:position w:val="0"/>
-                <w:sz w:val="20"/>
-                <w:szCs w:val="20"/>
-                <w:u w:val="none" w:color="000000"/>
-                <w:vertAlign w:val="baseline"/>
-                <w:rtl w:val="0"/>
-                <w:lang w:val="de-DE"/>
-              </w:rPr>
-              <w:t>$500</w:t>
+              <w:t xml:space="preserve"> $500</w:t>
             </w:r>
           </w:p>
         </w:tc>
         <w:tc>
           <w:tcPr>
-            <w:tcW w:type="dxa" w:w="2869"/>
+            <w:tcW w:type="dxa" w:w="2926"/>
             <w:tcBorders>
               <w:top w:val="single" w:color="dddddd" w:sz="8" w:space="0" w:shadow="0" w:frame="0"/>
               <w:left w:val="single" w:color="dddddd" w:sz="8" w:space="0" w:shadow="0" w:frame="0"/>
@@ -2036,11 +1772,7 @@
             <w:r>
               <w:rPr>
                 <w:rStyle w:val="None"/>
-                <w:rFonts w:ascii="Arial Unicode MS" w:cs="Arial Unicode MS" w:hAnsi="Arial Unicode MS" w:eastAsia="Arial Unicode MS" w:hint="default"/>
-                <w:b w:val="0"/>
-                <w:bCs w:val="0"/>
-                <w:i w:val="0"/>
-                <w:iCs w:val="0"/>
+                <w:rFonts w:ascii="Arial Unicode MS" w:hAnsi="Arial Unicode MS" w:hint="default"/>
                 <w:caps w:val="0"/>
                 <w:smallCaps w:val="0"/>
                 <w:strike w:val="0"/>
@@ -2079,29 +1811,41 @@
                 <w:rtl w:val="0"/>
                 <w:lang w:val="de-DE"/>
               </w:rPr>
+              <w:t xml:space="preserve"> Other: </w:t>
+            </w:r>
+            <w:r>
+              <w:rPr>
+                <w:rStyle w:val="None"/>
+                <w:rFonts w:ascii="Arial" w:hAnsi="Arial"/>
+                <w:caps w:val="0"/>
+                <w:smallCaps w:val="0"/>
+                <w:strike w:val="0"/>
+                <w:dstrike w:val="0"/>
+                <w:outline w:val="0"/>
+                <w:color w:val="000000"/>
+                <w:spacing w:val="0"/>
+                <w:kern w:val="0"/>
+                <w:position w:val="0"/>
+                <w:sz w:val="20"/>
+                <w:szCs w:val="20"/>
+                <w:u w:val="none" w:color="000000"/>
+                <w:vertAlign w:val="baseline"/>
+                <w:rtl w:val="0"/>
+                <w:lang w:val="en-US"/>
+              </w:rPr>
               <w:t xml:space="preserve"> </w:t>
             </w:r>
             <w:r>
               <w:rPr>
                 <w:rStyle w:val="None"/>
                 <w:rFonts w:ascii="Arial" w:hAnsi="Arial"/>
-                <w:caps w:val="0"/>
-                <w:smallCaps w:val="0"/>
-                <w:strike w:val="0"/>
-                <w:dstrike w:val="0"/>
-                <w:outline w:val="0"/>
-                <w:color w:val="000000"/>
-                <w:spacing w:val="0"/>
-                <w:kern w:val="0"/>
-                <w:position w:val="0"/>
-                <w:sz w:val="20"/>
-                <w:szCs w:val="20"/>
-                <w:u w:val="none" w:color="000000"/>
-                <w:vertAlign w:val="baseline"/>
-                <w:rtl w:val="0"/>
-                <w:lang w:val="de-DE"/>
-              </w:rPr>
-              <w:t xml:space="preserve">Other: </w:t>
+                <w:color w:val="dddddd"/>
+                <w:sz w:val="20"/>
+                <w:szCs w:val="20"/>
+                <w:rtl w:val="0"/>
+                <w:lang w:val="en-US"/>
+              </w:rPr>
+              <w:t>$</w:t>
             </w:r>
           </w:p>
         </w:tc>
@@ -2111,11 +1855,11 @@
           <w:shd w:val="clear" w:color="auto" w:fill="ced7e7"/>
         </w:tblPrEx>
         <w:trPr>
-          <w:trHeight w:val="634" w:hRule="atLeast"/>
+          <w:trHeight w:val="654" w:hRule="atLeast"/>
         </w:trPr>
         <w:tc>
           <w:tcPr>
-            <w:tcW w:type="dxa" w:w="9504"/>
+            <w:tcW w:type="dxa" w:w="9268"/>
             <w:gridSpan w:val="6"/>
             <w:tcBorders>
               <w:top w:val="single" w:color="dddddd" w:sz="8" w:space="0" w:shadow="0" w:frame="0"/>
@@ -2162,6 +1906,398 @@
         </w:tc>
       </w:tr>
     </w:tbl>
+    <w:p>
+      <w:pPr>
+        <w:pStyle w:val="Body A"/>
+        <w:widowControl w:val="0"/>
+        <w:ind w:left="216" w:hanging="216"/>
+        <w:rPr>
+          <w:rStyle w:val="None"/>
+          <w:rFonts w:ascii="Arial" w:cs="Arial" w:hAnsi="Arial" w:eastAsia="Arial"/>
+          <w:b w:val="1"/>
+          <w:bCs w:val="1"/>
+          <w:lang w:val="en-US"/>
+        </w:rPr>
+      </w:pPr>
+    </w:p>
+    <w:p>
+      <w:pPr>
+        <w:pStyle w:val="Body A"/>
+        <w:rPr>
+          <w:rStyle w:val="None"/>
+          <w:rFonts w:ascii="Arial" w:cs="Arial" w:hAnsi="Arial" w:eastAsia="Arial"/>
+          <w:b w:val="1"/>
+          <w:bCs w:val="1"/>
+          <w:lang w:val="en-US"/>
+        </w:rPr>
+      </w:pPr>
+      <w:r>
+        <w:rPr>
+          <w:rStyle w:val="None"/>
+          <w:rFonts w:ascii="Arial Unicode MS" w:cs="Arial Unicode MS" w:hAnsi="Arial Unicode MS" w:eastAsia="Arial Unicode MS"/>
+          <w:lang w:val="en-US"/>
+        </w:rPr>
+        <w:br w:type="textWrapping"/>
+      </w:r>
+      <w:r>
+        <w:rPr>
+          <w:rStyle w:val="None"/>
+          <w:rFonts w:ascii="Arial" w:hAnsi="Arial"/>
+          <w:b w:val="1"/>
+          <w:bCs w:val="1"/>
+          <w:rtl w:val="0"/>
+          <w:lang w:val="en-US"/>
+        </w:rPr>
+        <w:t>Acknowledgement</w:t>
+      </w:r>
+    </w:p>
+    <w:tbl>
+      <w:tblPr>
+        <w:tblW w:w="9277" w:type="dxa"/>
+        <w:jc w:val="left"/>
+        <w:tblInd w:w="324" w:type="dxa"/>
+        <w:tblBorders>
+          <w:top w:val="single" w:color="ffffff" w:sz="8" w:space="0" w:shadow="0" w:frame="0"/>
+          <w:left w:val="single" w:color="ffffff" w:sz="8" w:space="0" w:shadow="0" w:frame="0"/>
+          <w:bottom w:val="single" w:color="ffffff" w:sz="8" w:space="0" w:shadow="0" w:frame="0"/>
+          <w:right w:val="single" w:color="ffffff" w:sz="8" w:space="0" w:shadow="0" w:frame="0"/>
+          <w:insideH w:val="single" w:color="ffffff" w:sz="8" w:space="0" w:shadow="0" w:frame="0"/>
+          <w:insideV w:val="single" w:color="ffffff" w:sz="8" w:space="0" w:shadow="0" w:frame="0"/>
+        </w:tblBorders>
+        <w:shd w:val="clear" w:color="auto" w:fill="ced7e7"/>
+        <w:tblLayout w:type="fixed"/>
+      </w:tblPr>
+      <w:tblGrid>
+        <w:gridCol w:w="2000"/>
+        <w:gridCol w:w="1913"/>
+        <w:gridCol w:w="5364"/>
+      </w:tblGrid>
+      <w:tr>
+        <w:tblPrEx>
+          <w:shd w:val="clear" w:color="auto" w:fill="ced7e7"/>
+        </w:tblPrEx>
+        <w:trPr>
+          <w:trHeight w:val="336" w:hRule="atLeast"/>
+        </w:trPr>
+        <w:tc>
+          <w:tcPr>
+            <w:tcW w:type="dxa" w:w="2000"/>
+            <w:tcBorders>
+              <w:top w:val="single" w:color="dddddd" w:sz="8" w:space="0" w:shadow="0" w:frame="0"/>
+              <w:left w:val="single" w:color="dddddd" w:sz="8" w:space="0" w:shadow="0" w:frame="0"/>
+              <w:bottom w:val="single" w:color="dddddd" w:sz="8" w:space="0" w:shadow="0" w:frame="0"/>
+              <w:right w:val="single" w:color="dddddd" w:sz="8" w:space="0" w:shadow="0" w:frame="0"/>
+            </w:tcBorders>
+            <w:shd w:val="clear" w:color="auto" w:fill="auto"/>
+            <w:tcMar>
+              <w:top w:type="dxa" w:w="80"/>
+              <w:left w:type="dxa" w:w="80"/>
+              <w:bottom w:type="dxa" w:w="80"/>
+              <w:right w:type="dxa" w:w="80"/>
+            </w:tcMar>
+            <w:vAlign w:val="center"/>
+          </w:tcPr>
+          <w:p>
+            <w:pPr>
+              <w:pStyle w:val="Body A"/>
+            </w:pPr>
+            <w:r>
+              <w:rPr>
+                <w:rStyle w:val="None"/>
+                <w:rFonts w:ascii="Arial Unicode MS" w:hAnsi="Arial Unicode MS" w:hint="default"/>
+                <w:caps w:val="0"/>
+                <w:smallCaps w:val="0"/>
+                <w:strike w:val="0"/>
+                <w:dstrike w:val="0"/>
+                <w:outline w:val="0"/>
+                <w:color w:val="000000"/>
+                <w:spacing w:val="0"/>
+                <w:kern w:val="0"/>
+                <w:position w:val="0"/>
+                <w:sz w:val="20"/>
+                <w:szCs w:val="20"/>
+                <w:u w:val="none" w:color="000000"/>
+                <w:vertAlign w:val="baseline"/>
+                <w:rtl w:val="0"/>
+                <w:lang w:val="de-DE"/>
+              </w:rPr>
+              <w:t>❏</w:t>
+            </w:r>
+            <w:r>
+              <w:rPr>
+                <w:rStyle w:val="None"/>
+                <w:rFonts w:ascii="Arial" w:hAnsi="Arial"/>
+                <w:caps w:val="0"/>
+                <w:smallCaps w:val="0"/>
+                <w:strike w:val="0"/>
+                <w:dstrike w:val="0"/>
+                <w:outline w:val="0"/>
+                <w:color w:val="000000"/>
+                <w:spacing w:val="0"/>
+                <w:kern w:val="0"/>
+                <w:position w:val="0"/>
+                <w:sz w:val="20"/>
+                <w:szCs w:val="20"/>
+                <w:u w:val="none" w:color="000000"/>
+                <w:vertAlign w:val="baseline"/>
+                <w:rtl w:val="0"/>
+                <w:lang w:val="de-DE"/>
+              </w:rPr>
+              <w:t xml:space="preserve"> Organi</w:t>
+            </w:r>
+            <w:r>
+              <w:rPr>
+                <w:rStyle w:val="None"/>
+                <w:rFonts w:ascii="Arial" w:hAnsi="Arial"/>
+                <w:caps w:val="0"/>
+                <w:smallCaps w:val="0"/>
+                <w:strike w:val="0"/>
+                <w:dstrike w:val="0"/>
+                <w:outline w:val="0"/>
+                <w:color w:val="000000"/>
+                <w:spacing w:val="0"/>
+                <w:kern w:val="0"/>
+                <w:position w:val="0"/>
+                <w:sz w:val="20"/>
+                <w:szCs w:val="20"/>
+                <w:u w:val="none" w:color="000000"/>
+                <w:vertAlign w:val="baseline"/>
+                <w:rtl w:val="0"/>
+                <w:lang w:val="en-US"/>
+              </w:rPr>
+              <w:t>s</w:t>
+            </w:r>
+            <w:r>
+              <w:rPr>
+                <w:rStyle w:val="None"/>
+                <w:rFonts w:ascii="Arial" w:hAnsi="Arial"/>
+                <w:caps w:val="0"/>
+                <w:smallCaps w:val="0"/>
+                <w:strike w:val="0"/>
+                <w:dstrike w:val="0"/>
+                <w:outline w:val="0"/>
+                <w:color w:val="000000"/>
+                <w:spacing w:val="0"/>
+                <w:kern w:val="0"/>
+                <w:position w:val="0"/>
+                <w:sz w:val="20"/>
+                <w:szCs w:val="20"/>
+                <w:u w:val="none" w:color="000000"/>
+                <w:vertAlign w:val="baseline"/>
+                <w:rtl w:val="0"/>
+                <w:lang w:val="de-DE"/>
+              </w:rPr>
+              <w:t>ation</w:t>
+            </w:r>
+          </w:p>
+        </w:tc>
+        <w:tc>
+          <w:tcPr>
+            <w:tcW w:type="dxa" w:w="1913"/>
+            <w:tcBorders>
+              <w:top w:val="single" w:color="dddddd" w:sz="8" w:space="0" w:shadow="0" w:frame="0"/>
+              <w:left w:val="single" w:color="dddddd" w:sz="8" w:space="0" w:shadow="0" w:frame="0"/>
+              <w:bottom w:val="single" w:color="dddddd" w:sz="8" w:space="0" w:shadow="0" w:frame="0"/>
+              <w:right w:val="single" w:color="dddddd" w:sz="8" w:space="0" w:shadow="0" w:frame="0"/>
+            </w:tcBorders>
+            <w:shd w:val="clear" w:color="auto" w:fill="auto"/>
+            <w:tcMar>
+              <w:top w:type="dxa" w:w="80"/>
+              <w:left w:type="dxa" w:w="80"/>
+              <w:bottom w:type="dxa" w:w="80"/>
+              <w:right w:type="dxa" w:w="80"/>
+            </w:tcMar>
+            <w:vAlign w:val="center"/>
+          </w:tcPr>
+          <w:p>
+            <w:pPr>
+              <w:pStyle w:val="Body A"/>
+            </w:pPr>
+            <w:r>
+              <w:rPr>
+                <w:rStyle w:val="None"/>
+                <w:rFonts w:ascii="Arial Unicode MS" w:hAnsi="Arial Unicode MS" w:hint="default"/>
+                <w:caps w:val="0"/>
+                <w:smallCaps w:val="0"/>
+                <w:strike w:val="0"/>
+                <w:dstrike w:val="0"/>
+                <w:outline w:val="0"/>
+                <w:color w:val="000000"/>
+                <w:spacing w:val="0"/>
+                <w:kern w:val="0"/>
+                <w:position w:val="0"/>
+                <w:sz w:val="20"/>
+                <w:szCs w:val="20"/>
+                <w:u w:val="none" w:color="000000"/>
+                <w:vertAlign w:val="baseline"/>
+                <w:rtl w:val="0"/>
+                <w:lang w:val="de-DE"/>
+              </w:rPr>
+              <w:t>❏</w:t>
+            </w:r>
+            <w:r>
+              <w:rPr>
+                <w:rStyle w:val="None"/>
+                <w:rFonts w:ascii="Arial" w:hAnsi="Arial"/>
+                <w:caps w:val="0"/>
+                <w:smallCaps w:val="0"/>
+                <w:strike w:val="0"/>
+                <w:dstrike w:val="0"/>
+                <w:outline w:val="0"/>
+                <w:color w:val="000000"/>
+                <w:spacing w:val="0"/>
+                <w:kern w:val="0"/>
+                <w:position w:val="0"/>
+                <w:sz w:val="20"/>
+                <w:szCs w:val="20"/>
+                <w:u w:val="none" w:color="000000"/>
+                <w:vertAlign w:val="baseline"/>
+                <w:rtl w:val="0"/>
+                <w:lang w:val="de-DE"/>
+              </w:rPr>
+              <w:t xml:space="preserve"> Individual</w:t>
+            </w:r>
+          </w:p>
+        </w:tc>
+        <w:tc>
+          <w:tcPr>
+            <w:tcW w:type="dxa" w:w="5364"/>
+            <w:tcBorders>
+              <w:top w:val="single" w:color="dddddd" w:sz="8" w:space="0" w:shadow="0" w:frame="0"/>
+              <w:left w:val="single" w:color="dddddd" w:sz="8" w:space="0" w:shadow="0" w:frame="0"/>
+              <w:bottom w:val="single" w:color="dddddd" w:sz="8" w:space="0" w:shadow="0" w:frame="0"/>
+              <w:right w:val="single" w:color="dddddd" w:sz="8" w:space="0" w:shadow="0" w:frame="0"/>
+            </w:tcBorders>
+            <w:shd w:val="clear" w:color="auto" w:fill="auto"/>
+            <w:tcMar>
+              <w:top w:type="dxa" w:w="80"/>
+              <w:left w:type="dxa" w:w="80"/>
+              <w:bottom w:type="dxa" w:w="80"/>
+              <w:right w:type="dxa" w:w="80"/>
+            </w:tcMar>
+            <w:vAlign w:val="center"/>
+          </w:tcPr>
+          <w:p>
+            <w:pPr>
+              <w:pStyle w:val="Body A"/>
+            </w:pPr>
+            <w:r>
+              <w:rPr>
+                <w:rStyle w:val="None"/>
+                <w:rFonts w:ascii="Arial Unicode MS" w:hAnsi="Arial Unicode MS" w:hint="default"/>
+                <w:caps w:val="0"/>
+                <w:smallCaps w:val="0"/>
+                <w:strike w:val="0"/>
+                <w:dstrike w:val="0"/>
+                <w:outline w:val="0"/>
+                <w:color w:val="000000"/>
+                <w:spacing w:val="0"/>
+                <w:kern w:val="0"/>
+                <w:position w:val="0"/>
+                <w:sz w:val="20"/>
+                <w:szCs w:val="20"/>
+                <w:u w:val="none" w:color="000000"/>
+                <w:vertAlign w:val="baseline"/>
+                <w:rtl w:val="0"/>
+                <w:lang w:val="en-US"/>
+              </w:rPr>
+              <w:t>❏</w:t>
+            </w:r>
+            <w:r>
+              <w:rPr>
+                <w:rStyle w:val="None"/>
+                <w:rFonts w:ascii="Arial" w:hAnsi="Arial"/>
+                <w:caps w:val="0"/>
+                <w:smallCaps w:val="0"/>
+                <w:strike w:val="0"/>
+                <w:dstrike w:val="0"/>
+                <w:outline w:val="0"/>
+                <w:color w:val="000000"/>
+                <w:spacing w:val="0"/>
+                <w:kern w:val="0"/>
+                <w:position w:val="0"/>
+                <w:sz w:val="20"/>
+                <w:szCs w:val="20"/>
+                <w:u w:val="none" w:color="000000"/>
+                <w:vertAlign w:val="baseline"/>
+                <w:rtl w:val="0"/>
+                <w:lang w:val="en-US"/>
+              </w:rPr>
+              <w:t xml:space="preserve"> Anonymous</w:t>
+            </w:r>
+          </w:p>
+        </w:tc>
+      </w:tr>
+      <w:tr>
+        <w:tblPrEx>
+          <w:shd w:val="clear" w:color="auto" w:fill="ced7e7"/>
+        </w:tblPrEx>
+        <w:trPr>
+          <w:trHeight w:val="321" w:hRule="atLeast"/>
+        </w:trPr>
+        <w:tc>
+          <w:tcPr>
+            <w:tcW w:type="dxa" w:w="9277"/>
+            <w:gridSpan w:val="3"/>
+            <w:tcBorders>
+              <w:top w:val="single" w:color="dddddd" w:sz="8" w:space="0" w:shadow="0" w:frame="0"/>
+              <w:left w:val="single" w:color="dddddd" w:sz="8" w:space="0" w:shadow="0" w:frame="0"/>
+              <w:bottom w:val="single" w:color="dddddd" w:sz="8" w:space="0" w:shadow="0" w:frame="0"/>
+              <w:right w:val="single" w:color="dddddd" w:sz="8" w:space="0" w:shadow="0" w:frame="0"/>
+            </w:tcBorders>
+            <w:shd w:val="clear" w:color="auto" w:fill="auto"/>
+            <w:tcMar>
+              <w:top w:type="dxa" w:w="80"/>
+              <w:left w:type="dxa" w:w="80"/>
+              <w:bottom w:type="dxa" w:w="80"/>
+              <w:right w:type="dxa" w:w="80"/>
+            </w:tcMar>
+            <w:vAlign w:val="center"/>
+          </w:tcPr>
+          <w:p>
+            <w:pPr>
+              <w:pStyle w:val="Body B"/>
+            </w:pPr>
+            <w:r>
+              <w:rPr>
+                <w:rStyle w:val="None"/>
+                <w:rFonts w:ascii="Arial" w:hAnsi="Arial"/>
+                <w:caps w:val="0"/>
+                <w:smallCaps w:val="0"/>
+                <w:strike w:val="0"/>
+                <w:dstrike w:val="0"/>
+                <w:outline w:val="0"/>
+                <w:color w:val="808080"/>
+                <w:spacing w:val="0"/>
+                <w:kern w:val="0"/>
+                <w:position w:val="0"/>
+                <w:sz w:val="18"/>
+                <w:szCs w:val="18"/>
+                <w:u w:val="none" w:color="808080"/>
+                <w:vertAlign w:val="baseline"/>
+                <w:rtl w:val="0"/>
+                <w:lang w:val="en-US"/>
+              </w:rPr>
+              <w:t>AustLII will publicly acknowledge your contribution unless you select 'Anonymous'.</w:t>
+            </w:r>
+          </w:p>
+        </w:tc>
+      </w:tr>
+    </w:tbl>
+    <w:p>
+      <w:pPr>
+        <w:pStyle w:val="Body A"/>
+        <w:widowControl w:val="0"/>
+        <w:ind w:left="216" w:hanging="216"/>
+        <w:rPr>
+          <w:rStyle w:val="None"/>
+          <w:rFonts w:ascii="Arial" w:cs="Arial" w:hAnsi="Arial" w:eastAsia="Arial"/>
+          <w:b w:val="1"/>
+          <w:bCs w:val="1"/>
+          <w:lang w:val="en-US"/>
+        </w:rPr>
+      </w:pPr>
+    </w:p>
     <w:p>
       <w:pPr>
         <w:pStyle w:val="Body A"/>
@@ -2191,453 +2327,6 @@
       <w:r>
         <w:rPr>
           <w:rStyle w:val="None"/>
-          <w:rFonts w:ascii="Arial Unicode MS" w:cs="Arial Unicode MS" w:hAnsi="Arial Unicode MS" w:eastAsia="Arial Unicode MS"/>
-          <w:b w:val="0"/>
-          <w:bCs w:val="0"/>
-          <w:i w:val="0"/>
-          <w:iCs w:val="0"/>
-          <w:lang w:val="en-US"/>
-        </w:rPr>
-        <w:br w:type="textWrapping"/>
-      </w:r>
-      <w:r>
-        <w:rPr>
-          <w:rStyle w:val="None"/>
-          <w:rFonts w:ascii="Arial" w:hAnsi="Arial"/>
-          <w:b w:val="1"/>
-          <w:bCs w:val="1"/>
-          <w:rtl w:val="0"/>
-          <w:lang w:val="en-US"/>
-        </w:rPr>
-        <w:t>Acknowledgement</w:t>
-      </w:r>
-    </w:p>
-    <w:tbl>
-      <w:tblPr>
-        <w:tblW w:w="9277" w:type="dxa"/>
-        <w:jc w:val="left"/>
-        <w:tblInd w:w="216" w:type="dxa"/>
-        <w:tblBorders>
-          <w:top w:val="single" w:color="ffffff" w:sz="8" w:space="0" w:shadow="0" w:frame="0"/>
-          <w:left w:val="single" w:color="ffffff" w:sz="8" w:space="0" w:shadow="0" w:frame="0"/>
-          <w:bottom w:val="single" w:color="ffffff" w:sz="8" w:space="0" w:shadow="0" w:frame="0"/>
-          <w:right w:val="single" w:color="ffffff" w:sz="8" w:space="0" w:shadow="0" w:frame="0"/>
-          <w:insideH w:val="single" w:color="ffffff" w:sz="8" w:space="0" w:shadow="0" w:frame="0"/>
-          <w:insideV w:val="single" w:color="ffffff" w:sz="8" w:space="0" w:shadow="0" w:frame="0"/>
-        </w:tblBorders>
-        <w:shd w:val="clear" w:color="auto" w:fill="ced7e7"/>
-        <w:tblLayout w:type="fixed"/>
-      </w:tblPr>
-      <w:tblGrid>
-        <w:gridCol w:w="2000"/>
-        <w:gridCol w:w="1913"/>
-        <w:gridCol w:w="5364"/>
-      </w:tblGrid>
-      <w:tr>
-        <w:tblPrEx>
-          <w:shd w:val="clear" w:color="auto" w:fill="ced7e7"/>
-        </w:tblPrEx>
-        <w:trPr>
-          <w:trHeight w:val="316" w:hRule="atLeast"/>
-        </w:trPr>
-        <w:tc>
-          <w:tcPr>
-            <w:tcW w:type="dxa" w:w="2000"/>
-            <w:tcBorders>
-              <w:top w:val="single" w:color="dddddd" w:sz="8" w:space="0" w:shadow="0" w:frame="0"/>
-              <w:left w:val="single" w:color="dddddd" w:sz="8" w:space="0" w:shadow="0" w:frame="0"/>
-              <w:bottom w:val="single" w:color="dddddd" w:sz="8" w:space="0" w:shadow="0" w:frame="0"/>
-              <w:right w:val="single" w:color="dddddd" w:sz="8" w:space="0" w:shadow="0" w:frame="0"/>
-            </w:tcBorders>
-            <w:shd w:val="clear" w:color="auto" w:fill="auto"/>
-            <w:tcMar>
-              <w:top w:type="dxa" w:w="80"/>
-              <w:left w:type="dxa" w:w="80"/>
-              <w:bottom w:type="dxa" w:w="80"/>
-              <w:right w:type="dxa" w:w="80"/>
-            </w:tcMar>
-            <w:vAlign w:val="center"/>
-          </w:tcPr>
-          <w:p>
-            <w:pPr>
-              <w:pStyle w:val="Body A"/>
-            </w:pPr>
-            <w:r>
-              <w:rPr>
-                <w:rStyle w:val="None"/>
-                <w:rFonts w:ascii="Arial Unicode MS" w:cs="Arial Unicode MS" w:hAnsi="Arial Unicode MS" w:eastAsia="Arial Unicode MS" w:hint="default"/>
-                <w:b w:val="0"/>
-                <w:bCs w:val="0"/>
-                <w:i w:val="0"/>
-                <w:iCs w:val="0"/>
-                <w:caps w:val="0"/>
-                <w:smallCaps w:val="0"/>
-                <w:strike w:val="0"/>
-                <w:dstrike w:val="0"/>
-                <w:outline w:val="0"/>
-                <w:color w:val="000000"/>
-                <w:spacing w:val="0"/>
-                <w:kern w:val="0"/>
-                <w:position w:val="0"/>
-                <w:sz w:val="20"/>
-                <w:szCs w:val="20"/>
-                <w:u w:val="none" w:color="000000"/>
-                <w:vertAlign w:val="baseline"/>
-                <w:rtl w:val="0"/>
-                <w:lang w:val="de-DE"/>
-              </w:rPr>
-              <w:t>❏</w:t>
-            </w:r>
-            <w:r>
-              <w:rPr>
-                <w:rStyle w:val="None"/>
-                <w:rFonts w:ascii="Arial" w:hAnsi="Arial"/>
-                <w:caps w:val="0"/>
-                <w:smallCaps w:val="0"/>
-                <w:strike w:val="0"/>
-                <w:dstrike w:val="0"/>
-                <w:outline w:val="0"/>
-                <w:color w:val="000000"/>
-                <w:spacing w:val="0"/>
-                <w:kern w:val="0"/>
-                <w:position w:val="0"/>
-                <w:sz w:val="20"/>
-                <w:szCs w:val="20"/>
-                <w:u w:val="none" w:color="000000"/>
-                <w:vertAlign w:val="baseline"/>
-                <w:rtl w:val="0"/>
-                <w:lang w:val="de-DE"/>
-              </w:rPr>
-              <w:t xml:space="preserve"> </w:t>
-            </w:r>
-            <w:r>
-              <w:rPr>
-                <w:rStyle w:val="None"/>
-                <w:rFonts w:ascii="Arial" w:hAnsi="Arial"/>
-                <w:caps w:val="0"/>
-                <w:smallCaps w:val="0"/>
-                <w:strike w:val="0"/>
-                <w:dstrike w:val="0"/>
-                <w:outline w:val="0"/>
-                <w:color w:val="000000"/>
-                <w:spacing w:val="0"/>
-                <w:kern w:val="0"/>
-                <w:position w:val="0"/>
-                <w:sz w:val="20"/>
-                <w:szCs w:val="20"/>
-                <w:u w:val="none" w:color="000000"/>
-                <w:vertAlign w:val="baseline"/>
-                <w:rtl w:val="0"/>
-                <w:lang w:val="de-DE"/>
-              </w:rPr>
-              <w:t>Organi</w:t>
-            </w:r>
-            <w:r>
-              <w:rPr>
-                <w:rStyle w:val="None"/>
-                <w:rFonts w:ascii="Arial" w:hAnsi="Arial"/>
-                <w:caps w:val="0"/>
-                <w:smallCaps w:val="0"/>
-                <w:strike w:val="0"/>
-                <w:dstrike w:val="0"/>
-                <w:outline w:val="0"/>
-                <w:color w:val="000000"/>
-                <w:spacing w:val="0"/>
-                <w:kern w:val="0"/>
-                <w:position w:val="0"/>
-                <w:sz w:val="20"/>
-                <w:szCs w:val="20"/>
-                <w:u w:val="none" w:color="000000"/>
-                <w:vertAlign w:val="baseline"/>
-                <w:rtl w:val="0"/>
-                <w:lang w:val="en-US"/>
-              </w:rPr>
-              <w:t>s</w:t>
-            </w:r>
-            <w:r>
-              <w:rPr>
-                <w:rStyle w:val="None"/>
-                <w:rFonts w:ascii="Arial" w:hAnsi="Arial"/>
-                <w:caps w:val="0"/>
-                <w:smallCaps w:val="0"/>
-                <w:strike w:val="0"/>
-                <w:dstrike w:val="0"/>
-                <w:outline w:val="0"/>
-                <w:color w:val="000000"/>
-                <w:spacing w:val="0"/>
-                <w:kern w:val="0"/>
-                <w:position w:val="0"/>
-                <w:sz w:val="20"/>
-                <w:szCs w:val="20"/>
-                <w:u w:val="none" w:color="000000"/>
-                <w:vertAlign w:val="baseline"/>
-                <w:rtl w:val="0"/>
-                <w:lang w:val="de-DE"/>
-              </w:rPr>
-              <w:t>ation</w:t>
-            </w:r>
-          </w:p>
-        </w:tc>
-        <w:tc>
-          <w:tcPr>
-            <w:tcW w:type="dxa" w:w="1913"/>
-            <w:tcBorders>
-              <w:top w:val="single" w:color="dddddd" w:sz="8" w:space="0" w:shadow="0" w:frame="0"/>
-              <w:left w:val="single" w:color="dddddd" w:sz="8" w:space="0" w:shadow="0" w:frame="0"/>
-              <w:bottom w:val="single" w:color="dddddd" w:sz="8" w:space="0" w:shadow="0" w:frame="0"/>
-              <w:right w:val="single" w:color="dddddd" w:sz="8" w:space="0" w:shadow="0" w:frame="0"/>
-            </w:tcBorders>
-            <w:shd w:val="clear" w:color="auto" w:fill="auto"/>
-            <w:tcMar>
-              <w:top w:type="dxa" w:w="80"/>
-              <w:left w:type="dxa" w:w="80"/>
-              <w:bottom w:type="dxa" w:w="80"/>
-              <w:right w:type="dxa" w:w="80"/>
-            </w:tcMar>
-            <w:vAlign w:val="center"/>
-          </w:tcPr>
-          <w:p>
-            <w:pPr>
-              <w:pStyle w:val="Body A"/>
-            </w:pPr>
-            <w:r>
-              <w:rPr>
-                <w:rStyle w:val="None"/>
-                <w:rFonts w:ascii="Arial Unicode MS" w:cs="Arial Unicode MS" w:hAnsi="Arial Unicode MS" w:eastAsia="Arial Unicode MS" w:hint="default"/>
-                <w:b w:val="0"/>
-                <w:bCs w:val="0"/>
-                <w:i w:val="0"/>
-                <w:iCs w:val="0"/>
-                <w:caps w:val="0"/>
-                <w:smallCaps w:val="0"/>
-                <w:strike w:val="0"/>
-                <w:dstrike w:val="0"/>
-                <w:outline w:val="0"/>
-                <w:color w:val="000000"/>
-                <w:spacing w:val="0"/>
-                <w:kern w:val="0"/>
-                <w:position w:val="0"/>
-                <w:sz w:val="20"/>
-                <w:szCs w:val="20"/>
-                <w:u w:val="none" w:color="000000"/>
-                <w:vertAlign w:val="baseline"/>
-                <w:rtl w:val="0"/>
-                <w:lang w:val="de-DE"/>
-              </w:rPr>
-              <w:t>❏</w:t>
-            </w:r>
-            <w:r>
-              <w:rPr>
-                <w:rStyle w:val="None"/>
-                <w:rFonts w:ascii="Arial" w:hAnsi="Arial"/>
-                <w:caps w:val="0"/>
-                <w:smallCaps w:val="0"/>
-                <w:strike w:val="0"/>
-                <w:dstrike w:val="0"/>
-                <w:outline w:val="0"/>
-                <w:color w:val="000000"/>
-                <w:spacing w:val="0"/>
-                <w:kern w:val="0"/>
-                <w:position w:val="0"/>
-                <w:sz w:val="20"/>
-                <w:szCs w:val="20"/>
-                <w:u w:val="none" w:color="000000"/>
-                <w:vertAlign w:val="baseline"/>
-                <w:rtl w:val="0"/>
-                <w:lang w:val="de-DE"/>
-              </w:rPr>
-              <w:t xml:space="preserve"> </w:t>
-            </w:r>
-            <w:r>
-              <w:rPr>
-                <w:rStyle w:val="None"/>
-                <w:rFonts w:ascii="Arial" w:hAnsi="Arial"/>
-                <w:caps w:val="0"/>
-                <w:smallCaps w:val="0"/>
-                <w:strike w:val="0"/>
-                <w:dstrike w:val="0"/>
-                <w:outline w:val="0"/>
-                <w:color w:val="000000"/>
-                <w:spacing w:val="0"/>
-                <w:kern w:val="0"/>
-                <w:position w:val="0"/>
-                <w:sz w:val="20"/>
-                <w:szCs w:val="20"/>
-                <w:u w:val="none" w:color="000000"/>
-                <w:vertAlign w:val="baseline"/>
-                <w:rtl w:val="0"/>
-                <w:lang w:val="de-DE"/>
-              </w:rPr>
-              <w:t>Individual</w:t>
-            </w:r>
-          </w:p>
-        </w:tc>
-        <w:tc>
-          <w:tcPr>
-            <w:tcW w:type="dxa" w:w="5364"/>
-            <w:tcBorders>
-              <w:top w:val="single" w:color="dddddd" w:sz="8" w:space="0" w:shadow="0" w:frame="0"/>
-              <w:left w:val="single" w:color="dddddd" w:sz="8" w:space="0" w:shadow="0" w:frame="0"/>
-              <w:bottom w:val="single" w:color="dddddd" w:sz="8" w:space="0" w:shadow="0" w:frame="0"/>
-              <w:right w:val="single" w:color="dddddd" w:sz="8" w:space="0" w:shadow="0" w:frame="0"/>
-            </w:tcBorders>
-            <w:shd w:val="clear" w:color="auto" w:fill="auto"/>
-            <w:tcMar>
-              <w:top w:type="dxa" w:w="80"/>
-              <w:left w:type="dxa" w:w="80"/>
-              <w:bottom w:type="dxa" w:w="80"/>
-              <w:right w:type="dxa" w:w="80"/>
-            </w:tcMar>
-            <w:vAlign w:val="center"/>
-          </w:tcPr>
-          <w:p>
-            <w:pPr>
-              <w:pStyle w:val="Body A"/>
-            </w:pPr>
-            <w:r>
-              <w:rPr>
-                <w:rStyle w:val="None"/>
-                <w:rFonts w:ascii="Arial Unicode MS" w:hAnsi="Arial Unicode MS" w:hint="default"/>
-                <w:caps w:val="0"/>
-                <w:smallCaps w:val="0"/>
-                <w:strike w:val="0"/>
-                <w:dstrike w:val="0"/>
-                <w:outline w:val="0"/>
-                <w:color w:val="000000"/>
-                <w:spacing w:val="0"/>
-                <w:kern w:val="0"/>
-                <w:position w:val="0"/>
-                <w:sz w:val="20"/>
-                <w:szCs w:val="20"/>
-                <w:u w:val="none" w:color="000000"/>
-                <w:vertAlign w:val="baseline"/>
-                <w:rtl w:val="0"/>
-                <w:lang w:val="en-US"/>
-              </w:rPr>
-              <w:t>❏</w:t>
-            </w:r>
-            <w:r>
-              <w:rPr>
-                <w:rStyle w:val="None"/>
-                <w:rFonts w:ascii="Arial" w:hAnsi="Arial"/>
-                <w:caps w:val="0"/>
-                <w:smallCaps w:val="0"/>
-                <w:strike w:val="0"/>
-                <w:dstrike w:val="0"/>
-                <w:outline w:val="0"/>
-                <w:color w:val="000000"/>
-                <w:spacing w:val="0"/>
-                <w:kern w:val="0"/>
-                <w:position w:val="0"/>
-                <w:sz w:val="20"/>
-                <w:szCs w:val="20"/>
-                <w:u w:val="none" w:color="000000"/>
-                <w:vertAlign w:val="baseline"/>
-                <w:rtl w:val="0"/>
-                <w:lang w:val="en-US"/>
-              </w:rPr>
-              <w:t xml:space="preserve"> Anonymous</w:t>
-            </w:r>
-          </w:p>
-        </w:tc>
-      </w:tr>
-      <w:tr>
-        <w:tblPrEx>
-          <w:shd w:val="clear" w:color="auto" w:fill="ced7e7"/>
-        </w:tblPrEx>
-        <w:trPr>
-          <w:trHeight w:val="301" w:hRule="atLeast"/>
-        </w:trPr>
-        <w:tc>
-          <w:tcPr>
-            <w:tcW w:type="dxa" w:w="9277"/>
-            <w:gridSpan w:val="3"/>
-            <w:tcBorders>
-              <w:top w:val="single" w:color="dddddd" w:sz="8" w:space="0" w:shadow="0" w:frame="0"/>
-              <w:left w:val="single" w:color="dddddd" w:sz="8" w:space="0" w:shadow="0" w:frame="0"/>
-              <w:bottom w:val="single" w:color="dddddd" w:sz="8" w:space="0" w:shadow="0" w:frame="0"/>
-              <w:right w:val="single" w:color="dddddd" w:sz="8" w:space="0" w:shadow="0" w:frame="0"/>
-            </w:tcBorders>
-            <w:shd w:val="clear" w:color="auto" w:fill="auto"/>
-            <w:tcMar>
-              <w:top w:type="dxa" w:w="80"/>
-              <w:left w:type="dxa" w:w="80"/>
-              <w:bottom w:type="dxa" w:w="80"/>
-              <w:right w:type="dxa" w:w="80"/>
-            </w:tcMar>
-            <w:vAlign w:val="center"/>
-          </w:tcPr>
-          <w:p>
-            <w:pPr>
-              <w:pStyle w:val="Body"/>
-            </w:pPr>
-            <w:r>
-              <w:rPr>
-                <w:rStyle w:val="None"/>
-                <w:rFonts w:ascii="Arial" w:hAnsi="Arial"/>
-                <w:caps w:val="0"/>
-                <w:smallCaps w:val="0"/>
-                <w:strike w:val="0"/>
-                <w:dstrike w:val="0"/>
-                <w:outline w:val="0"/>
-                <w:color w:val="808080"/>
-                <w:spacing w:val="0"/>
-                <w:kern w:val="0"/>
-                <w:position w:val="0"/>
-                <w:sz w:val="18"/>
-                <w:szCs w:val="18"/>
-                <w:u w:val="none" w:color="808080"/>
-                <w:vertAlign w:val="baseline"/>
-                <w:rtl w:val="0"/>
-                <w:lang w:val="en-US"/>
-              </w:rPr>
-              <w:t>AustLII will publicly acknowledge your contribution unless you select 'Anonymous'.</w:t>
-            </w:r>
-          </w:p>
-        </w:tc>
-      </w:tr>
-    </w:tbl>
-    <w:p>
-      <w:pPr>
-        <w:pStyle w:val="Body A"/>
-        <w:widowControl w:val="0"/>
-        <w:spacing w:before="140"/>
-        <w:ind w:left="108" w:hanging="108"/>
-        <w:rPr>
-          <w:rStyle w:val="None"/>
-          <w:rFonts w:ascii="Arial" w:cs="Arial" w:hAnsi="Arial" w:eastAsia="Arial"/>
-          <w:b w:val="1"/>
-          <w:bCs w:val="1"/>
-          <w:lang w:val="en-US"/>
-        </w:rPr>
-      </w:pPr>
-    </w:p>
-    <w:p>
-      <w:pPr>
-        <w:pStyle w:val="Body A"/>
-        <w:rPr>
-          <w:rStyle w:val="None"/>
-          <w:rFonts w:ascii="Arial" w:cs="Arial" w:hAnsi="Arial" w:eastAsia="Arial"/>
-          <w:b w:val="1"/>
-          <w:bCs w:val="1"/>
-          <w:lang w:val="en-US"/>
-        </w:rPr>
-      </w:pPr>
-      <w:r>
-        <w:rPr>
-          <w:rStyle w:val="None"/>
-          <w:rFonts w:ascii="Arial Unicode MS" w:cs="Arial Unicode MS" w:hAnsi="Arial Unicode MS" w:eastAsia="Arial Unicode MS"/>
-          <w:b w:val="0"/>
-          <w:bCs w:val="0"/>
-          <w:i w:val="0"/>
-          <w:iCs w:val="0"/>
-          <w:lang w:val="en-US"/>
-        </w:rPr>
-        <w:br w:type="textWrapping"/>
-      </w:r>
-      <w:r>
-        <w:rPr>
-          <w:rStyle w:val="None"/>
           <w:rFonts w:ascii="Arial" w:hAnsi="Arial"/>
           <w:b w:val="1"/>
           <w:bCs w:val="1"/>
@@ -2651,7 +2340,7 @@
       <w:tblPr>
         <w:tblW w:w="9504" w:type="dxa"/>
         <w:jc w:val="left"/>
-        <w:tblInd w:w="216" w:type="dxa"/>
+        <w:tblInd w:w="324" w:type="dxa"/>
         <w:tblBorders>
           <w:top w:val="single" w:color="ffffff" w:sz="8" w:space="0" w:shadow="0" w:frame="0"/>
           <w:left w:val="single" w:color="ffffff" w:sz="8" w:space="0" w:shadow="0" w:frame="0"/>
@@ -2665,17 +2354,17 @@
       </w:tblPr>
       <w:tblGrid>
         <w:gridCol w:w="1402"/>
-        <w:gridCol w:w="2239"/>
+        <w:gridCol w:w="2238"/>
         <w:gridCol w:w="2103"/>
         <w:gridCol w:w="1473"/>
-        <w:gridCol w:w="2287"/>
+        <w:gridCol w:w="2288"/>
       </w:tblGrid>
       <w:tr>
         <w:tblPrEx>
           <w:shd w:val="clear" w:color="auto" w:fill="ced7e7"/>
         </w:tblPrEx>
         <w:trPr>
-          <w:trHeight w:val="316" w:hRule="atLeast"/>
+          <w:trHeight w:val="336" w:hRule="atLeast"/>
         </w:trPr>
         <w:tc>
           <w:tcPr>
@@ -2748,11 +2437,7 @@
             <w:r>
               <w:rPr>
                 <w:rStyle w:val="None"/>
-                <w:rFonts w:ascii="Arial Unicode MS" w:cs="Arial Unicode MS" w:hAnsi="Arial Unicode MS" w:eastAsia="Arial Unicode MS" w:hint="default"/>
-                <w:b w:val="0"/>
-                <w:bCs w:val="0"/>
-                <w:i w:val="0"/>
-                <w:iCs w:val="0"/>
+                <w:rFonts w:ascii="Arial Unicode MS" w:hAnsi="Arial Unicode MS" w:hint="default"/>
                 <w:caps w:val="0"/>
                 <w:smallCaps w:val="0"/>
                 <w:strike w:val="0"/>
@@ -2791,35 +2476,13 @@
                 <w:rtl w:val="0"/>
                 <w:lang w:val="de-DE"/>
               </w:rPr>
-              <w:t xml:space="preserve"> </w:t>
-            </w:r>
-            <w:r>
-              <w:rPr>
-                <w:rStyle w:val="None"/>
-                <w:rFonts w:ascii="Arial" w:hAnsi="Arial"/>
-                <w:caps w:val="0"/>
-                <w:smallCaps w:val="0"/>
-                <w:strike w:val="0"/>
-                <w:dstrike w:val="0"/>
-                <w:outline w:val="0"/>
-                <w:color w:val="000000"/>
-                <w:spacing w:val="0"/>
-                <w:kern w:val="0"/>
-                <w:position w:val="0"/>
-                <w:sz w:val="20"/>
-                <w:szCs w:val="20"/>
-                <w:u w:val="none" w:color="000000"/>
-                <w:vertAlign w:val="baseline"/>
-                <w:rtl w:val="0"/>
-                <w:lang w:val="de-DE"/>
-              </w:rPr>
-              <w:t>Credit Card</w:t>
+              <w:t xml:space="preserve"> Credit Card</w:t>
             </w:r>
           </w:p>
         </w:tc>
         <w:tc>
           <w:tcPr>
-            <w:tcW w:type="dxa" w:w="2103"/>
+            <w:tcW w:type="dxa" w:w="2102"/>
             <w:tcBorders>
               <w:top w:val="single" w:color="dddddd" w:sz="8" w:space="0" w:shadow="0" w:frame="0"/>
               <w:left w:val="single" w:color="dddddd" w:sz="8" w:space="0" w:shadow="0" w:frame="0"/>
@@ -2842,11 +2505,7 @@
             <w:r>
               <w:rPr>
                 <w:rStyle w:val="None"/>
-                <w:rFonts w:ascii="Arial Unicode MS" w:cs="Arial Unicode MS" w:hAnsi="Arial Unicode MS" w:eastAsia="Arial Unicode MS" w:hint="default"/>
-                <w:b w:val="0"/>
-                <w:bCs w:val="0"/>
-                <w:i w:val="0"/>
-                <w:iCs w:val="0"/>
+                <w:rFonts w:ascii="Arial Unicode MS" w:hAnsi="Arial Unicode MS" w:hint="default"/>
                 <w:caps w:val="0"/>
                 <w:smallCaps w:val="0"/>
                 <w:strike w:val="0"/>
@@ -2885,35 +2544,13 @@
                 <w:rtl w:val="0"/>
                 <w:lang w:val="de-DE"/>
               </w:rPr>
-              <w:t xml:space="preserve"> </w:t>
-            </w:r>
-            <w:r>
-              <w:rPr>
-                <w:rStyle w:val="None"/>
-                <w:rFonts w:ascii="Arial" w:hAnsi="Arial"/>
-                <w:caps w:val="0"/>
-                <w:smallCaps w:val="0"/>
-                <w:strike w:val="0"/>
-                <w:dstrike w:val="0"/>
-                <w:outline w:val="0"/>
-                <w:color w:val="000000"/>
-                <w:spacing w:val="0"/>
-                <w:kern w:val="0"/>
-                <w:position w:val="0"/>
-                <w:sz w:val="20"/>
-                <w:szCs w:val="20"/>
-                <w:u w:val="none" w:color="000000"/>
-                <w:vertAlign w:val="baseline"/>
-                <w:rtl w:val="0"/>
-                <w:lang w:val="de-DE"/>
-              </w:rPr>
-              <w:t>Cheque</w:t>
+              <w:t xml:space="preserve"> Cheque</w:t>
             </w:r>
           </w:p>
         </w:tc>
         <w:tc>
           <w:tcPr>
-            <w:tcW w:type="dxa" w:w="3759"/>
+            <w:tcW w:type="dxa" w:w="3760"/>
             <w:gridSpan w:val="2"/>
             <w:tcBorders>
               <w:top w:val="single" w:color="dddddd" w:sz="8" w:space="0" w:shadow="0" w:frame="0"/>
@@ -2937,11 +2574,7 @@
             <w:r>
               <w:rPr>
                 <w:rStyle w:val="None"/>
-                <w:rFonts w:ascii="Arial Unicode MS" w:cs="Arial Unicode MS" w:hAnsi="Arial Unicode MS" w:eastAsia="Arial Unicode MS" w:hint="default"/>
-                <w:b w:val="0"/>
-                <w:bCs w:val="0"/>
-                <w:i w:val="0"/>
-                <w:iCs w:val="0"/>
+                <w:rFonts w:ascii="Arial Unicode MS" w:hAnsi="Arial Unicode MS" w:hint="default"/>
                 <w:caps w:val="0"/>
                 <w:smallCaps w:val="0"/>
                 <w:strike w:val="0"/>
@@ -2980,29 +2613,7 @@
                 <w:rtl w:val="0"/>
                 <w:lang w:val="de-DE"/>
               </w:rPr>
-              <w:t xml:space="preserve"> </w:t>
-            </w:r>
-            <w:r>
-              <w:rPr>
-                <w:rStyle w:val="None"/>
-                <w:rFonts w:ascii="Arial" w:hAnsi="Arial"/>
-                <w:caps w:val="0"/>
-                <w:smallCaps w:val="0"/>
-                <w:strike w:val="0"/>
-                <w:dstrike w:val="0"/>
-                <w:outline w:val="0"/>
-                <w:color w:val="000000"/>
-                <w:spacing w:val="0"/>
-                <w:kern w:val="0"/>
-                <w:position w:val="0"/>
-                <w:sz w:val="20"/>
-                <w:szCs w:val="20"/>
-                <w:u w:val="none" w:color="000000"/>
-                <w:vertAlign w:val="baseline"/>
-                <w:rtl w:val="0"/>
-                <w:lang w:val="de-DE"/>
-              </w:rPr>
-              <w:t>Invoice</w:t>
+              <w:t xml:space="preserve"> Invoice</w:t>
             </w:r>
           </w:p>
         </w:tc>
@@ -3012,7 +2623,7 @@
           <w:shd w:val="clear" w:color="auto" w:fill="ced7e7"/>
         </w:tblPrEx>
         <w:trPr>
-          <w:trHeight w:val="316" w:hRule="atLeast"/>
+          <w:trHeight w:val="336" w:hRule="atLeast"/>
         </w:trPr>
         <w:tc>
           <w:tcPr>
@@ -3085,11 +2696,7 @@
             <w:r>
               <w:rPr>
                 <w:rStyle w:val="None"/>
-                <w:rFonts w:ascii="Arial Unicode MS" w:cs="Arial Unicode MS" w:hAnsi="Arial Unicode MS" w:eastAsia="Arial Unicode MS" w:hint="default"/>
-                <w:b w:val="0"/>
-                <w:bCs w:val="0"/>
-                <w:i w:val="0"/>
-                <w:iCs w:val="0"/>
+                <w:rFonts w:ascii="Arial Unicode MS" w:hAnsi="Arial Unicode MS" w:hint="default"/>
                 <w:caps w:val="0"/>
                 <w:smallCaps w:val="0"/>
                 <w:strike w:val="0"/>
@@ -3128,35 +2735,13 @@
                 <w:rtl w:val="0"/>
                 <w:lang w:val="de-DE"/>
               </w:rPr>
-              <w:t xml:space="preserve"> </w:t>
-            </w:r>
-            <w:r>
-              <w:rPr>
-                <w:rStyle w:val="None"/>
-                <w:rFonts w:ascii="Arial" w:hAnsi="Arial"/>
-                <w:caps w:val="0"/>
-                <w:smallCaps w:val="0"/>
-                <w:strike w:val="0"/>
-                <w:dstrike w:val="0"/>
-                <w:outline w:val="0"/>
-                <w:color w:val="000000"/>
-                <w:spacing w:val="0"/>
-                <w:kern w:val="0"/>
-                <w:position w:val="0"/>
-                <w:sz w:val="20"/>
-                <w:szCs w:val="20"/>
-                <w:u w:val="none" w:color="000000"/>
-                <w:vertAlign w:val="baseline"/>
-                <w:rtl w:val="0"/>
-                <w:lang w:val="de-DE"/>
-              </w:rPr>
-              <w:t>VISA</w:t>
+              <w:t xml:space="preserve"> VISA</w:t>
             </w:r>
           </w:p>
         </w:tc>
         <w:tc>
           <w:tcPr>
-            <w:tcW w:type="dxa" w:w="2103"/>
+            <w:tcW w:type="dxa" w:w="2102"/>
             <w:tcBorders>
               <w:top w:val="single" w:color="dddddd" w:sz="8" w:space="0" w:shadow="0" w:frame="0"/>
               <w:left w:val="single" w:color="dddddd" w:sz="8" w:space="0" w:shadow="0" w:frame="0"/>
@@ -3179,11 +2764,7 @@
             <w:r>
               <w:rPr>
                 <w:rStyle w:val="None"/>
-                <w:rFonts w:ascii="Arial Unicode MS" w:cs="Arial Unicode MS" w:hAnsi="Arial Unicode MS" w:eastAsia="Arial Unicode MS" w:hint="default"/>
-                <w:b w:val="0"/>
-                <w:bCs w:val="0"/>
-                <w:i w:val="0"/>
-                <w:iCs w:val="0"/>
+                <w:rFonts w:ascii="Arial Unicode MS" w:hAnsi="Arial Unicode MS" w:hint="default"/>
                 <w:caps w:val="0"/>
                 <w:smallCaps w:val="0"/>
                 <w:strike w:val="0"/>
@@ -3222,35 +2803,13 @@
                 <w:rtl w:val="0"/>
                 <w:lang w:val="de-DE"/>
               </w:rPr>
-              <w:t xml:space="preserve"> </w:t>
-            </w:r>
-            <w:r>
-              <w:rPr>
-                <w:rStyle w:val="None"/>
-                <w:rFonts w:ascii="Arial" w:hAnsi="Arial"/>
-                <w:caps w:val="0"/>
-                <w:smallCaps w:val="0"/>
-                <w:strike w:val="0"/>
-                <w:dstrike w:val="0"/>
-                <w:outline w:val="0"/>
-                <w:color w:val="000000"/>
-                <w:spacing w:val="0"/>
-                <w:kern w:val="0"/>
-                <w:position w:val="0"/>
-                <w:sz w:val="20"/>
-                <w:szCs w:val="20"/>
-                <w:u w:val="none" w:color="000000"/>
-                <w:vertAlign w:val="baseline"/>
-                <w:rtl w:val="0"/>
-                <w:lang w:val="de-DE"/>
-              </w:rPr>
-              <w:t>MasterCard</w:t>
+              <w:t xml:space="preserve"> MasterCard</w:t>
             </w:r>
           </w:p>
         </w:tc>
         <w:tc>
           <w:tcPr>
-            <w:tcW w:type="dxa" w:w="3759"/>
+            <w:tcW w:type="dxa" w:w="3760"/>
             <w:gridSpan w:val="2"/>
             <w:tcBorders>
               <w:top w:val="single" w:color="dddddd" w:sz="8" w:space="0" w:shadow="0" w:frame="0"/>
@@ -3274,11 +2833,7 @@
             <w:r>
               <w:rPr>
                 <w:rStyle w:val="None"/>
-                <w:rFonts w:ascii="Arial Unicode MS" w:cs="Arial Unicode MS" w:hAnsi="Arial Unicode MS" w:eastAsia="Arial Unicode MS" w:hint="default"/>
-                <w:b w:val="0"/>
-                <w:bCs w:val="0"/>
-                <w:i w:val="0"/>
-                <w:iCs w:val="0"/>
+                <w:rFonts w:ascii="Arial Unicode MS" w:hAnsi="Arial Unicode MS" w:hint="default"/>
                 <w:caps w:val="0"/>
                 <w:smallCaps w:val="0"/>
                 <w:strike w:val="0"/>
@@ -3317,29 +2872,7 @@
                 <w:rtl w:val="0"/>
                 <w:lang w:val="de-DE"/>
               </w:rPr>
-              <w:t xml:space="preserve"> </w:t>
-            </w:r>
-            <w:r>
-              <w:rPr>
-                <w:rStyle w:val="None"/>
-                <w:rFonts w:ascii="Arial" w:hAnsi="Arial"/>
-                <w:caps w:val="0"/>
-                <w:smallCaps w:val="0"/>
-                <w:strike w:val="0"/>
-                <w:dstrike w:val="0"/>
-                <w:outline w:val="0"/>
-                <w:color w:val="000000"/>
-                <w:spacing w:val="0"/>
-                <w:kern w:val="0"/>
-                <w:position w:val="0"/>
-                <w:sz w:val="20"/>
-                <w:szCs w:val="20"/>
-                <w:u w:val="none" w:color="000000"/>
-                <w:vertAlign w:val="baseline"/>
-                <w:rtl w:val="0"/>
-                <w:lang w:val="de-DE"/>
-              </w:rPr>
-              <w:t>American Express</w:t>
+              <w:t xml:space="preserve"> American Express</w:t>
             </w:r>
           </w:p>
         </w:tc>
@@ -3349,11 +2882,11 @@
           <w:shd w:val="clear" w:color="auto" w:fill="ced7e7"/>
         </w:tblPrEx>
         <w:trPr>
-          <w:trHeight w:val="316" w:hRule="atLeast"/>
+          <w:trHeight w:val="336" w:hRule="atLeast"/>
         </w:trPr>
         <w:tc>
           <w:tcPr>
-            <w:tcW w:type="dxa" w:w="3641"/>
+            <w:tcW w:type="dxa" w:w="3640"/>
             <w:gridSpan w:val="2"/>
             <w:tcBorders>
               <w:top w:val="single" w:color="dddddd" w:sz="8" w:space="0" w:shadow="0" w:frame="0"/>
@@ -3372,7 +2905,7 @@
           </w:tcPr>
           <w:p>
             <w:pPr>
-              <w:pStyle w:val="Body"/>
+              <w:pStyle w:val="Body B"/>
               <w:suppressAutoHyphens w:val="1"/>
               <w:outlineLvl w:val="0"/>
             </w:pPr>
@@ -3421,7 +2954,7 @@
           </w:tcPr>
           <w:p>
             <w:pPr>
-              <w:pStyle w:val="Body"/>
+              <w:pStyle w:val="Body B"/>
               <w:suppressAutoHyphens w:val="1"/>
               <w:outlineLvl w:val="0"/>
             </w:pPr>
@@ -3451,7 +2984,7 @@
         </w:tc>
         <w:tc>
           <w:tcPr>
-            <w:tcW w:type="dxa" w:w="2286"/>
+            <w:tcW w:type="dxa" w:w="2287"/>
             <w:tcBorders>
               <w:top w:val="single" w:color="dddddd" w:sz="8" w:space="0" w:shadow="0" w:frame="0"/>
               <w:left w:val="single" w:color="dddddd" w:sz="8" w:space="0" w:shadow="0" w:frame="0"/>
@@ -3469,7 +3002,7 @@
           </w:tcPr>
           <w:p>
             <w:pPr>
-              <w:pStyle w:val="Body"/>
+              <w:pStyle w:val="Body B"/>
               <w:suppressAutoHyphens w:val="1"/>
               <w:outlineLvl w:val="0"/>
             </w:pPr>
@@ -3503,7 +3036,7 @@
           <w:shd w:val="clear" w:color="auto" w:fill="ced7e7"/>
         </w:tblPrEx>
         <w:trPr>
-          <w:trHeight w:val="549" w:hRule="atLeast"/>
+          <w:trHeight w:val="569" w:hRule="atLeast"/>
         </w:trPr>
         <w:tc>
           <w:tcPr>
@@ -3526,7 +3059,7 @@
           </w:tcPr>
           <w:p>
             <w:pPr>
-              <w:pStyle w:val="Body"/>
+              <w:pStyle w:val="Body B"/>
               <w:suppressAutoHyphens w:val="1"/>
               <w:outlineLvl w:val="0"/>
             </w:pPr>
@@ -3560,8 +3093,7 @@
       <w:pPr>
         <w:pStyle w:val="Body A"/>
         <w:widowControl w:val="0"/>
-        <w:spacing w:before="140"/>
-        <w:ind w:left="108" w:hanging="108"/>
+        <w:ind w:left="216" w:hanging="216"/>
         <w:rPr>
           <w:rStyle w:val="None"/>
           <w:rFonts w:ascii="Arial" w:cs="Arial" w:hAnsi="Arial" w:eastAsia="Arial"/>
@@ -3917,7 +3449,7 @@
       <w:headerReference w:type="default" r:id="rId5"/>
       <w:footerReference w:type="default" r:id="rId6"/>
       <w:pgSz w:w="12240" w:h="15840" w:orient="portrait"/>
-      <w:pgMar w:top="720" w:right="1368" w:bottom="1080" w:left="1368" w:header="0" w:footer="720"/>
+      <w:pgMar w:top="720" w:right="1368" w:bottom="360" w:left="1368" w:header="0" w:footer="720"/>
       <w:bidi w:val="0"/>
     </w:sectPr>
   </w:body>
@@ -4147,9 +3679,9 @@
       <w:lang w:val="de-DE"/>
     </w:rPr>
   </w:style>
-  <w:style w:type="paragraph" w:styleId="Body">
-    <w:name w:val="Body"/>
-    <w:next w:val="Body"/>
+  <w:style w:type="paragraph" w:styleId="Body B">
+    <w:name w:val="Body B"/>
+    <w:next w:val="Body B"/>
     <w:pPr>
       <w:keepNext w:val="0"/>
       <w:keepLines w:val="0"/>
@@ -4443,10 +3975,10 @@
             </a:solidFill>
             <a:effectLst/>
             <a:uFillTx/>
-            <a:latin typeface="Helvetica"/>
-            <a:ea typeface="Helvetica"/>
-            <a:cs typeface="Helvetica"/>
-            <a:sym typeface="Helvetica"/>
+            <a:latin typeface="+mn-lt"/>
+            <a:ea typeface="+mn-ea"/>
+            <a:cs typeface="+mn-cs"/>
+            <a:sym typeface="Helvetica Neue"/>
           </a:defRPr>
         </a:defPPr>
         <a:lvl1pPr marL="0" marR="0" indent="0" algn="l" defTabSz="914400" rtl="0" fontAlgn="auto" latinLnBrk="1" hangingPunct="0">
@@ -5020,10 +4552,10 @@
             </a:solidFill>
             <a:effectLst/>
             <a:uFillTx/>
-            <a:latin typeface="Helvetica"/>
-            <a:ea typeface="Helvetica"/>
-            <a:cs typeface="Helvetica"/>
-            <a:sym typeface="Helvetica"/>
+            <a:latin typeface="+mn-lt"/>
+            <a:ea typeface="+mn-ea"/>
+            <a:cs typeface="+mn-cs"/>
+            <a:sym typeface="Helvetica Neue"/>
           </a:defRPr>
         </a:defPPr>
         <a:lvl1pPr marL="0" marR="0" indent="0" algn="l" defTabSz="914400" rtl="0" fontAlgn="auto" latinLnBrk="1" hangingPunct="0">

</xml_diff>

<commit_message>
Fixed Contribute amount placeholder not clearing
</commit_message>
<xml_diff>
--- a/_site/documents/AU_Contribute.docx
+++ b/_site/documents/AU_Contribute.docx
@@ -1160,7 +1160,31 @@
                 <w:rtl w:val="0"/>
                 <w:lang w:val="en-US"/>
               </w:rPr>
-              <w:t>r</w:t>
+              <w:t xml:space="preserve">r </w:t>
+            </w:r>
+            <w:r>
+              <w:rPr>
+                <w:rStyle w:val="None"/>
+                <w:rFonts w:ascii="Arial" w:hAnsi="Arial"/>
+                <w:color w:val="a7a7a7"/>
+                <w:sz w:val="20"/>
+                <w:szCs w:val="20"/>
+                <w:rtl w:val="0"/>
+                <w:lang w:val="en-US"/>
+              </w:rPr>
+              <w:t>___</w:t>
+            </w:r>
+            <w:r>
+              <w:rPr>
+                <w:rStyle w:val="None"/>
+                <w:rFonts w:ascii="Arial" w:hAnsi="Arial"/>
+                <w:color w:val="dddddd"/>
+                <w:sz w:val="20"/>
+                <w:szCs w:val="20"/>
+                <w:rtl w:val="0"/>
+                <w:lang w:val="en-US"/>
+              </w:rPr>
+              <w:t xml:space="preserve"> </w:t>
             </w:r>
             <w:r>
               <w:rPr>
@@ -1182,7 +1206,7 @@
                 <w:rtl w:val="0"/>
                 <w:lang w:val="de-DE"/>
               </w:rPr>
-              <w:t xml:space="preserve">  </w:t>
+              <w:t>years</w:t>
             </w:r>
             <w:r>
               <w:rPr>
@@ -1204,99 +1228,19 @@
                 <w:rtl w:val="0"/>
                 <w:lang w:val="en-US"/>
               </w:rPr>
-              <w:t xml:space="preserve"> </w:t>
-            </w:r>
-            <w:r>
-              <w:rPr>
-                <w:rStyle w:val="None"/>
-                <w:rFonts w:ascii="Arial" w:hAnsi="Arial"/>
-                <w:color w:val="dddddd"/>
+              <w:t xml:space="preserve">, on the month of </w:t>
+            </w:r>
+            <w:r>
+              <w:rPr>
+                <w:rStyle w:val="None"/>
+                <w:rFonts w:ascii="Arial" w:hAnsi="Arial"/>
+                <w:color w:val="a7a7a7"/>
                 <w:sz w:val="20"/>
                 <w:szCs w:val="20"/>
                 <w:rtl w:val="0"/>
                 <w:lang w:val="en-US"/>
               </w:rPr>
-              <w:t>4</w:t>
-            </w:r>
-            <w:r>
-              <w:rPr>
-                <w:rStyle w:val="None"/>
-                <w:rFonts w:ascii="Arial" w:hAnsi="Arial"/>
-                <w:color w:val="dddddd"/>
-                <w:sz w:val="20"/>
-                <w:szCs w:val="20"/>
-                <w:rtl w:val="0"/>
-                <w:lang w:val="de-DE"/>
-              </w:rPr>
-              <w:t xml:space="preserve"> </w:t>
-            </w:r>
-            <w:r>
-              <w:rPr>
-                <w:rStyle w:val="None"/>
-                <w:rFonts w:ascii="Arial" w:hAnsi="Arial"/>
-                <w:color w:val="dddddd"/>
-                <w:sz w:val="20"/>
-                <w:szCs w:val="20"/>
-                <w:rtl w:val="0"/>
-                <w:lang w:val="en-US"/>
-              </w:rPr>
-              <w:t xml:space="preserve">  </w:t>
-            </w:r>
-            <w:r>
-              <w:rPr>
-                <w:rStyle w:val="None"/>
-                <w:rFonts w:ascii="Arial" w:hAnsi="Arial"/>
-                <w:caps w:val="0"/>
-                <w:smallCaps w:val="0"/>
-                <w:strike w:val="0"/>
-                <w:dstrike w:val="0"/>
-                <w:outline w:val="0"/>
-                <w:color w:val="000000"/>
-                <w:spacing w:val="0"/>
-                <w:kern w:val="0"/>
-                <w:position w:val="0"/>
-                <w:sz w:val="20"/>
-                <w:szCs w:val="20"/>
-                <w:u w:val="none" w:color="000000"/>
-                <w:vertAlign w:val="baseline"/>
-                <w:rtl w:val="0"/>
-                <w:lang w:val="de-DE"/>
-              </w:rPr>
-              <w:t>years</w:t>
-            </w:r>
-            <w:r>
-              <w:rPr>
-                <w:rStyle w:val="None"/>
-                <w:rFonts w:ascii="Arial" w:hAnsi="Arial"/>
-                <w:caps w:val="0"/>
-                <w:smallCaps w:val="0"/>
-                <w:strike w:val="0"/>
-                <w:dstrike w:val="0"/>
-                <w:outline w:val="0"/>
-                <w:color w:val="000000"/>
-                <w:spacing w:val="0"/>
-                <w:kern w:val="0"/>
-                <w:position w:val="0"/>
-                <w:sz w:val="20"/>
-                <w:szCs w:val="20"/>
-                <w:u w:val="none" w:color="000000"/>
-                <w:vertAlign w:val="baseline"/>
-                <w:rtl w:val="0"/>
-                <w:lang w:val="en-US"/>
-              </w:rPr>
-              <w:t xml:space="preserve">, every   </w:t>
-            </w:r>
-            <w:r>
-              <w:rPr>
-                <w:rStyle w:val="None"/>
-                <w:rFonts w:ascii="Arial" w:hAnsi="Arial"/>
-                <w:color w:val="dddddd"/>
-                <w:sz w:val="20"/>
-                <w:szCs w:val="20"/>
-                <w:rtl w:val="0"/>
-                <w:lang w:val="en-US"/>
-              </w:rPr>
-              <w:t>January</w:t>
+              <w:t>____________</w:t>
             </w:r>
           </w:p>
         </w:tc>
@@ -1833,19 +1777,19 @@
                 <w:rtl w:val="0"/>
                 <w:lang w:val="en-US"/>
               </w:rPr>
-              <w:t xml:space="preserve"> </w:t>
-            </w:r>
-            <w:r>
-              <w:rPr>
-                <w:rStyle w:val="None"/>
-                <w:rFonts w:ascii="Arial" w:hAnsi="Arial"/>
-                <w:color w:val="dddddd"/>
+              <w:t xml:space="preserve">$ </w:t>
+            </w:r>
+            <w:r>
+              <w:rPr>
+                <w:rStyle w:val="None"/>
+                <w:rFonts w:ascii="Arial" w:hAnsi="Arial"/>
+                <w:color w:val="a7a7a7"/>
                 <w:sz w:val="20"/>
                 <w:szCs w:val="20"/>
                 <w:rtl w:val="0"/>
                 <w:lang w:val="en-US"/>
               </w:rPr>
-              <w:t>$</w:t>
+              <w:t>_______________</w:t>
             </w:r>
           </w:p>
         </w:tc>
@@ -1900,7 +1844,55 @@
                 <w:rtl w:val="0"/>
                 <w:lang w:val="en-US"/>
               </w:rPr>
-              <w:t>Contributions of $2 or more are tax deductible. AustLII publicly recognises all contributions unless requested not to do so. AustLII recognises contributions in the calendar year for which they are received. Please consider contributing on an annual recurring basis.</w:t>
+              <w:t xml:space="preserve">Contributions of $2 or more are tax deductible. AustLII publicly recognises all contributions unless requested not to do so. AustLII recognises contributions in the calendar year for which they are received. </w:t>
+            </w:r>
+            <w:r>
+              <w:rPr>
+                <w:rStyle w:val="None"/>
+                <w:rFonts w:ascii="Arial Unicode MS" w:cs="Arial Unicode MS" w:hAnsi="Arial Unicode MS" w:eastAsia="Arial Unicode MS"/>
+                <w:b w:val="0"/>
+                <w:bCs w:val="0"/>
+                <w:i w:val="0"/>
+                <w:iCs w:val="0"/>
+                <w:caps w:val="0"/>
+                <w:smallCaps w:val="0"/>
+                <w:strike w:val="0"/>
+                <w:dstrike w:val="0"/>
+                <w:outline w:val="0"/>
+                <w:color w:val="808080"/>
+                <w:spacing w:val="0"/>
+                <w:kern w:val="0"/>
+                <w:position w:val="0"/>
+                <w:sz w:val="18"/>
+                <w:szCs w:val="18"/>
+                <w:u w:val="none" w:color="808080"/>
+                <w:vertAlign w:val="baseline"/>
+                <w:rtl w:val="0"/>
+                <w:lang w:val="en-US"/>
+              </w:rPr>
+              <w:br w:type="textWrapping"/>
+            </w:r>
+            <w:r>
+              <w:rPr>
+                <w:rStyle w:val="None"/>
+                <w:rFonts w:ascii="Arial" w:hAnsi="Arial"/>
+                <w:caps w:val="0"/>
+                <w:smallCaps w:val="0"/>
+                <w:strike w:val="0"/>
+                <w:dstrike w:val="0"/>
+                <w:outline w:val="0"/>
+                <w:color w:val="808080"/>
+                <w:spacing w:val="0"/>
+                <w:kern w:val="0"/>
+                <w:position w:val="0"/>
+                <w:sz w:val="18"/>
+                <w:szCs w:val="18"/>
+                <w:u w:val="none" w:color="808080"/>
+                <w:vertAlign w:val="baseline"/>
+                <w:rtl w:val="0"/>
+                <w:lang w:val="en-US"/>
+              </w:rPr>
+              <w:t>Please consider contributing on an annual recurring basis.</w:t>
             </w:r>
           </w:p>
         </w:tc>

</xml_diff>